<commit_message>
Implemented health restore upon bite attack, included justification of health restore design change
</commit_message>
<xml_diff>
--- a/design-docs/Design Changes.docx
+++ b/design-docs/Design Changes.docx
@@ -37,7 +37,11 @@
     </w:p>
     <w:p>
       <w:pPr>
-        <w:ind w:left="720"/>
+        <w:pStyle w:val="ListParagraph"/>
+        <w:numPr>
+          <w:ilvl w:val="0"/>
+          <w:numId w:val="1"/>
+        </w:numPr>
       </w:pPr>
       <w:r>
         <w:t xml:space="preserve">Instead of integrating </w:t>
@@ -95,15 +99,7 @@
           <w:b/>
           <w:bCs/>
         </w:rPr>
-        <w:t>W</w:t>
-      </w:r>
-      <w:r>
-        <w:rPr>
-          <w:rFonts w:ascii="Consolas" w:hAnsi="Consolas"/>
-          <w:b/>
-          <w:bCs/>
-        </w:rPr>
-        <w:t>eapon</w:t>
+        <w:t>Weapon</w:t>
       </w:r>
       <w:r>
         <w:t xml:space="preserve"> </w:t>
@@ -364,36 +360,119 @@
       <w:r>
         <w:t xml:space="preserve">into </w:t>
       </w:r>
+      <w:r>
+        <w:t>package-private methods</w:t>
+      </w:r>
+      <w:r>
+        <w:t>.</w:t>
+      </w:r>
+      <w:r>
+        <w:t xml:space="preserve"> </w:t>
+      </w:r>
+      <w:proofErr w:type="spellStart"/>
+      <w:r>
+        <w:rPr>
+          <w:rFonts w:ascii="Consolas" w:hAnsi="Consolas"/>
+          <w:b/>
+          <w:bCs/>
+        </w:rPr>
+        <w:t>BiteAttack</w:t>
+      </w:r>
+      <w:proofErr w:type="spellEnd"/>
+      <w:r>
+        <w:t xml:space="preserve"> inherits these methods </w:t>
+      </w:r>
+      <w:r>
+        <w:t>and uses them in its own execute method which avoids duplicated code and follows the DRY principle.</w:t>
+      </w:r>
+    </w:p>
+    <w:p>
+      <w:pPr>
+        <w:pStyle w:val="ListParagraph"/>
+        <w:numPr>
+          <w:ilvl w:val="0"/>
+          <w:numId w:val="1"/>
+        </w:numPr>
+      </w:pPr>
+      <w:r>
+        <w:t xml:space="preserve">Since </w:t>
+      </w:r>
+      <w:r>
+        <w:t xml:space="preserve">the bite attack is now in </w:t>
+      </w:r>
+      <w:r>
+        <w:t xml:space="preserve">the </w:t>
+      </w:r>
+      <w:proofErr w:type="spellStart"/>
+      <w:r>
+        <w:rPr>
+          <w:rFonts w:ascii="Consolas" w:hAnsi="Consolas"/>
+          <w:b/>
+          <w:bCs/>
+        </w:rPr>
+        <w:t>BiteAttack</w:t>
+      </w:r>
+      <w:proofErr w:type="spellEnd"/>
+      <w:r>
+        <w:rPr>
+          <w:rFonts w:cstheme="minorHAnsi"/>
+          <w:b/>
+          <w:bCs/>
+        </w:rPr>
+        <w:t xml:space="preserve"> </w:t>
+      </w:r>
+      <w:r>
+        <w:rPr>
+          <w:rFonts w:cstheme="minorHAnsi"/>
+        </w:rPr>
+        <w:t xml:space="preserve">class, </w:t>
+      </w:r>
+      <w:r>
+        <w:rPr>
+          <w:rFonts w:cstheme="minorHAnsi"/>
+        </w:rPr>
+        <w:t xml:space="preserve">the </w:t>
+      </w:r>
+      <w:r>
+        <w:rPr>
+          <w:rFonts w:cstheme="minorHAnsi"/>
+        </w:rPr>
+        <w:t xml:space="preserve">bite attack health restore is </w:t>
+      </w:r>
+      <w:r>
+        <w:rPr>
+          <w:rFonts w:cstheme="minorHAnsi"/>
+        </w:rPr>
+        <w:t>now in</w:t>
+      </w:r>
+      <w:r>
+        <w:rPr>
+          <w:rFonts w:cstheme="minorHAnsi"/>
+          <w:b/>
+          <w:bCs/>
+        </w:rPr>
+        <w:t xml:space="preserve"> </w:t>
+      </w:r>
+      <w:proofErr w:type="spellStart"/>
+      <w:r>
+        <w:rPr>
+          <w:rFonts w:ascii="Consolas" w:hAnsi="Consolas"/>
+          <w:b/>
+          <w:bCs/>
+        </w:rPr>
+        <w:t>BiteAttack</w:t>
+      </w:r>
+      <w:proofErr w:type="spellEnd"/>
+      <w:r>
+        <w:rPr>
+          <w:rFonts w:ascii="Consolas" w:hAnsi="Consolas"/>
+          <w:b/>
+          <w:bCs/>
+        </w:rPr>
+        <w:t>.</w:t>
+      </w:r>
       <w:bookmarkStart w:id="0" w:name="_GoBack"/>
-      <w:r>
-        <w:t>package-private</w:t>
-      </w:r>
       <w:bookmarkEnd w:id="0"/>
-      <w:r>
-        <w:t xml:space="preserve"> methods</w:t>
-      </w:r>
-      <w:r>
-        <w:t>.</w:t>
-      </w:r>
-      <w:r>
-        <w:t xml:space="preserve"> </w:t>
-      </w:r>
-      <w:proofErr w:type="spellStart"/>
-      <w:r>
-        <w:rPr>
-          <w:rFonts w:ascii="Consolas" w:hAnsi="Consolas"/>
-          <w:b/>
-          <w:bCs/>
-        </w:rPr>
-        <w:t>BiteAttack</w:t>
-      </w:r>
-      <w:proofErr w:type="spellEnd"/>
-      <w:r>
-        <w:t xml:space="preserve"> inherits these methods </w:t>
-      </w:r>
-      <w:r>
-        <w:t>and uses them in its own execute method which avoids duplicated code and follows the DRY principle.</w:t>
-      </w:r>
     </w:p>
     <w:sectPr>
       <w:pgSz w:w="11906" w:h="16838"/>
@@ -403,6 +482,100 @@
     </w:sectPr>
   </w:body>
 </w:document>
+</file>
+
+<file path=word/numbering.xml><?xml version="1.0" encoding="utf-8"?>
+<w:numbering xmlns:wpc="http://schemas.microsoft.com/office/word/2010/wordprocessingCanvas" xmlns:cx="http://schemas.microsoft.com/office/drawing/2014/chartex" xmlns:cx1="http://schemas.microsoft.com/office/drawing/2015/9/8/chartex" xmlns:cx2="http://schemas.microsoft.com/office/drawing/2015/10/21/chartex" xmlns:cx3="http://schemas.microsoft.com/office/drawing/2016/5/9/chartex" xmlns:cx4="http://schemas.microsoft.com/office/drawing/2016/5/10/chartex" xmlns:cx5="http://schemas.microsoft.com/office/drawing/2016/5/11/chartex" xmlns:cx6="http://schemas.microsoft.com/office/drawing/2016/5/12/chartex" xmlns:cx7="http://schemas.microsoft.com/office/drawing/2016/5/13/chartex" xmlns:cx8="http://schemas.microsoft.com/office/drawing/2016/5/14/chartex" xmlns:mc="http://schemas.openxmlformats.org/markup-compatibility/2006" xmlns:aink="http://schemas.microsoft.com/office/drawing/2016/ink" xmlns:am3d="http://schemas.microsoft.com/office/drawing/2017/model3d" xmlns:o="urn:schemas-microsoft-com:office:office" xmlns:r="http://schemas.openxmlformats.org/officeDocument/2006/relationships" xmlns:m="http://schemas.openxmlformats.org/officeDocument/2006/math" xmlns:v="urn:schemas-microsoft-com:vml" xmlns:wp14="http://schemas.microsoft.com/office/word/2010/wordprocessingDrawing" xmlns:wp="http://schemas.openxmlformats.org/drawingml/2006/wordprocessingDrawing" xmlns:w10="urn:schemas-microsoft-com:office:word" xmlns:w="http://schemas.openxmlformats.org/wordprocessingml/2006/main" xmlns:w14="http://schemas.microsoft.com/office/word/2010/wordml" xmlns:w15="http://schemas.microsoft.com/office/word/2012/wordml" xmlns:w16cid="http://schemas.microsoft.com/office/word/2016/wordml/cid" xmlns:w16se="http://schemas.microsoft.com/office/word/2015/wordml/symex" xmlns:wpg="http://schemas.microsoft.com/office/word/2010/wordprocessingGroup" xmlns:wpi="http://schemas.microsoft.com/office/word/2010/wordprocessingInk" xmlns:wne="http://schemas.microsoft.com/office/word/2006/wordml" xmlns:wps="http://schemas.microsoft.com/office/word/2010/wordprocessingShape" mc:Ignorable="w14 w15 w16se w16cid wp14">
+  <w:abstractNum w:abstractNumId="0" w15:restartNumberingAfterBreak="0">
+    <w:nsid w:val="240349BA"/>
+    <w:multiLevelType w:val="hybridMultilevel"/>
+    <w:tmpl w:val="29342AF6"/>
+    <w:lvl w:ilvl="0" w:tplc="0C09000F">
+      <w:start w:val="1"/>
+      <w:numFmt w:val="decimal"/>
+      <w:lvlText w:val="%1."/>
+      <w:lvlJc w:val="left"/>
+      <w:pPr>
+        <w:ind w:left="720" w:hanging="360"/>
+      </w:pPr>
+    </w:lvl>
+    <w:lvl w:ilvl="1" w:tplc="0C090019" w:tentative="1">
+      <w:start w:val="1"/>
+      <w:numFmt w:val="lowerLetter"/>
+      <w:lvlText w:val="%2."/>
+      <w:lvlJc w:val="left"/>
+      <w:pPr>
+        <w:ind w:left="1440" w:hanging="360"/>
+      </w:pPr>
+    </w:lvl>
+    <w:lvl w:ilvl="2" w:tplc="0C09001B" w:tentative="1">
+      <w:start w:val="1"/>
+      <w:numFmt w:val="lowerRoman"/>
+      <w:lvlText w:val="%3."/>
+      <w:lvlJc w:val="right"/>
+      <w:pPr>
+        <w:ind w:left="2160" w:hanging="180"/>
+      </w:pPr>
+    </w:lvl>
+    <w:lvl w:ilvl="3" w:tplc="0C09000F" w:tentative="1">
+      <w:start w:val="1"/>
+      <w:numFmt w:val="decimal"/>
+      <w:lvlText w:val="%4."/>
+      <w:lvlJc w:val="left"/>
+      <w:pPr>
+        <w:ind w:left="2880" w:hanging="360"/>
+      </w:pPr>
+    </w:lvl>
+    <w:lvl w:ilvl="4" w:tplc="0C090019" w:tentative="1">
+      <w:start w:val="1"/>
+      <w:numFmt w:val="lowerLetter"/>
+      <w:lvlText w:val="%5."/>
+      <w:lvlJc w:val="left"/>
+      <w:pPr>
+        <w:ind w:left="3600" w:hanging="360"/>
+      </w:pPr>
+    </w:lvl>
+    <w:lvl w:ilvl="5" w:tplc="0C09001B" w:tentative="1">
+      <w:start w:val="1"/>
+      <w:numFmt w:val="lowerRoman"/>
+      <w:lvlText w:val="%6."/>
+      <w:lvlJc w:val="right"/>
+      <w:pPr>
+        <w:ind w:left="4320" w:hanging="180"/>
+      </w:pPr>
+    </w:lvl>
+    <w:lvl w:ilvl="6" w:tplc="0C09000F" w:tentative="1">
+      <w:start w:val="1"/>
+      <w:numFmt w:val="decimal"/>
+      <w:lvlText w:val="%7."/>
+      <w:lvlJc w:val="left"/>
+      <w:pPr>
+        <w:ind w:left="5040" w:hanging="360"/>
+      </w:pPr>
+    </w:lvl>
+    <w:lvl w:ilvl="7" w:tplc="0C090019" w:tentative="1">
+      <w:start w:val="1"/>
+      <w:numFmt w:val="lowerLetter"/>
+      <w:lvlText w:val="%8."/>
+      <w:lvlJc w:val="left"/>
+      <w:pPr>
+        <w:ind w:left="5760" w:hanging="360"/>
+      </w:pPr>
+    </w:lvl>
+    <w:lvl w:ilvl="8" w:tplc="0C09001B" w:tentative="1">
+      <w:start w:val="1"/>
+      <w:numFmt w:val="lowerRoman"/>
+      <w:lvlText w:val="%9."/>
+      <w:lvlJc w:val="right"/>
+      <w:pPr>
+        <w:ind w:left="6480" w:hanging="180"/>
+      </w:pPr>
+    </w:lvl>
+  </w:abstractNum>
+  <w:num w:numId="1">
+    <w:abstractNumId w:val="0"/>
+  </w:num>
+</w:numbering>
 </file>
 
 <file path=word/styles.xml><?xml version="1.0" encoding="utf-8"?>
@@ -528,6 +701,7 @@
     <w:lsdException w:name="HTML Sample" w:semiHidden="1" w:unhideWhenUsed="1"/>
     <w:lsdException w:name="HTML Typewriter" w:semiHidden="1" w:unhideWhenUsed="1"/>
     <w:lsdException w:name="HTML Variable" w:semiHidden="1" w:unhideWhenUsed="1"/>
+    <w:lsdException w:name="Normal Table" w:semiHidden="1" w:unhideWhenUsed="1"/>
     <w:lsdException w:name="annotation subject" w:semiHidden="1" w:unhideWhenUsed="1"/>
     <w:lsdException w:name="No List" w:semiHidden="1" w:unhideWhenUsed="1"/>
     <w:lsdException w:name="Outline List 1" w:semiHidden="1" w:unhideWhenUsed="1"/>
@@ -573,9 +747,11 @@
     <w:lsdException w:name="Table Subtle 1" w:semiHidden="1" w:unhideWhenUsed="1"/>
     <w:lsdException w:name="Table Subtle 2" w:semiHidden="1" w:unhideWhenUsed="1"/>
     <w:lsdException w:name="Table Web 1" w:semiHidden="1" w:unhideWhenUsed="1"/>
+    <w:lsdException w:name="Table Web 2" w:semiHidden="1" w:unhideWhenUsed="1"/>
     <w:lsdException w:name="Table Web 3" w:semiHidden="1" w:unhideWhenUsed="1"/>
     <w:lsdException w:name="Balloon Text" w:semiHidden="1" w:unhideWhenUsed="1"/>
     <w:lsdException w:name="Table Grid" w:uiPriority="39"/>
+    <w:lsdException w:name="Table Theme" w:semiHidden="1" w:unhideWhenUsed="1"/>
     <w:lsdException w:name="Placeholder Text" w:semiHidden="1"/>
     <w:lsdException w:name="No Spacing" w:uiPriority="1" w:qFormat="1"/>
     <w:lsdException w:name="Light Shading" w:uiPriority="60"/>
@@ -898,6 +1074,17 @@
       <w:szCs w:val="26"/>
     </w:rPr>
   </w:style>
+  <w:style w:type="paragraph" w:styleId="ListParagraph">
+    <w:name w:val="List Paragraph"/>
+    <w:basedOn w:val="Normal"/>
+    <w:uiPriority w:val="34"/>
+    <w:qFormat/>
+    <w:rsid w:val="00DA684B"/>
+    <w:pPr>
+      <w:ind w:left="720"/>
+      <w:contextualSpacing/>
+    </w:pPr>
+  </w:style>
 </w:styles>
 </file>
 

</xml_diff>

<commit_message>
Justified change in DropAdjacentItemAction inheritance and its multiplicity with ZombieLimb
</commit_message>
<xml_diff>
--- a/design-docs/Design Changes.docx
+++ b/design-docs/Design Changes.docx
@@ -52,7 +52,6 @@
       <w:r>
         <w:t xml:space="preserve"> bite attack into </w:t>
       </w:r>
-      <w:proofErr w:type="spellStart"/>
       <w:r>
         <w:rPr>
           <w:rFonts w:ascii="Consolas" w:hAnsi="Consolas"/>
@@ -61,14 +60,12 @@
         </w:rPr>
         <w:t>AttackAction</w:t>
       </w:r>
-      <w:proofErr w:type="spellEnd"/>
       <w:r>
         <w:t>,</w:t>
       </w:r>
       <w:r>
         <w:t xml:space="preserve"> a </w:t>
       </w:r>
-      <w:proofErr w:type="spellStart"/>
       <w:r>
         <w:rPr>
           <w:rFonts w:ascii="Consolas" w:hAnsi="Consolas"/>
@@ -77,7 +74,6 @@
         </w:rPr>
         <w:t>BiteAttack</w:t>
       </w:r>
-      <w:proofErr w:type="spellEnd"/>
       <w:r>
         <w:t xml:space="preserve"> class</w:t>
       </w:r>
@@ -202,7 +198,6 @@
       <w:r>
         <w:t xml:space="preserve">it was decided to integrate the bite attack into </w:t>
       </w:r>
-      <w:proofErr w:type="spellStart"/>
       <w:r>
         <w:rPr>
           <w:rFonts w:ascii="Consolas" w:hAnsi="Consolas"/>
@@ -211,7 +206,6 @@
         </w:rPr>
         <w:t>AttackAction</w:t>
       </w:r>
-      <w:proofErr w:type="spellEnd"/>
       <w:r>
         <w:t xml:space="preserve"> to avoid </w:t>
       </w:r>
@@ -243,7 +237,6 @@
       <w:r>
         <w:t xml:space="preserve"> of </w:t>
       </w:r>
-      <w:proofErr w:type="spellStart"/>
       <w:r>
         <w:rPr>
           <w:rFonts w:ascii="Consolas" w:hAnsi="Consolas"/>
@@ -252,11 +245,9 @@
         </w:rPr>
         <w:t>AttackAction</w:t>
       </w:r>
-      <w:proofErr w:type="spellEnd"/>
       <w:r>
         <w:t xml:space="preserve"> and </w:t>
       </w:r>
-      <w:proofErr w:type="spellStart"/>
       <w:r>
         <w:rPr>
           <w:rFonts w:ascii="Consolas" w:hAnsi="Consolas"/>
@@ -265,7 +256,6 @@
         </w:rPr>
         <w:t>BiteAttack</w:t>
       </w:r>
-      <w:proofErr w:type="spellEnd"/>
       <w:r>
         <w:t>.</w:t>
       </w:r>
@@ -278,7 +268,6 @@
       <w:r>
         <w:t xml:space="preserve"> </w:t>
       </w:r>
-      <w:proofErr w:type="spellStart"/>
       <w:r>
         <w:rPr>
           <w:rFonts w:ascii="Consolas" w:hAnsi="Consolas"/>
@@ -287,11 +276,9 @@
         </w:rPr>
         <w:t>BiteAttack</w:t>
       </w:r>
-      <w:proofErr w:type="spellEnd"/>
       <w:r>
         <w:t xml:space="preserve"> was created to inherit </w:t>
       </w:r>
-      <w:proofErr w:type="spellStart"/>
       <w:r>
         <w:rPr>
           <w:rFonts w:ascii="Consolas" w:hAnsi="Consolas"/>
@@ -300,7 +287,6 @@
         </w:rPr>
         <w:t>AttackAction</w:t>
       </w:r>
-      <w:proofErr w:type="spellEnd"/>
       <w:r>
         <w:t xml:space="preserve"> without any refactoring</w:t>
       </w:r>
@@ -325,7 +311,6 @@
       <w:r>
         <w:t xml:space="preserve">the </w:t>
       </w:r>
-      <w:proofErr w:type="spellStart"/>
       <w:r>
         <w:rPr>
           <w:rFonts w:ascii="Consolas" w:hAnsi="Consolas"/>
@@ -334,7 +319,6 @@
         </w:rPr>
         <w:t>AttackAction</w:t>
       </w:r>
-      <w:proofErr w:type="spellEnd"/>
       <w:r>
         <w:t xml:space="preserve"> </w:t>
       </w:r>
@@ -369,7 +353,6 @@
       <w:r>
         <w:t xml:space="preserve"> </w:t>
       </w:r>
-      <w:proofErr w:type="spellStart"/>
       <w:r>
         <w:rPr>
           <w:rFonts w:ascii="Consolas" w:hAnsi="Consolas"/>
@@ -378,7 +361,6 @@
         </w:rPr>
         <w:t>BiteAttack</w:t>
       </w:r>
-      <w:proofErr w:type="spellEnd"/>
       <w:r>
         <w:t xml:space="preserve"> inherits these methods </w:t>
       </w:r>
@@ -403,7 +385,6 @@
       <w:r>
         <w:t xml:space="preserve">the </w:t>
       </w:r>
-      <w:proofErr w:type="spellStart"/>
       <w:r>
         <w:rPr>
           <w:rFonts w:ascii="Consolas" w:hAnsi="Consolas"/>
@@ -412,7 +393,6 @@
         </w:rPr>
         <w:t>BiteAttack</w:t>
       </w:r>
-      <w:proofErr w:type="spellEnd"/>
       <w:r>
         <w:rPr>
           <w:rFonts w:cstheme="minorHAnsi"/>
@@ -453,7 +433,6 @@
         </w:rPr>
         <w:t xml:space="preserve"> </w:t>
       </w:r>
-      <w:proofErr w:type="spellStart"/>
       <w:r>
         <w:rPr>
           <w:rFonts w:ascii="Consolas" w:hAnsi="Consolas"/>
@@ -462,12 +441,162 @@
         </w:rPr>
         <w:t>BiteAttack</w:t>
       </w:r>
-      <w:proofErr w:type="spellEnd"/>
-      <w:r>
-        <w:rPr>
-          <w:rFonts w:ascii="Consolas" w:hAnsi="Consolas"/>
-          <w:b/>
-          <w:bCs/>
+      <w:r>
+        <w:rPr>
+          <w:rFonts w:ascii="Consolas" w:hAnsi="Consolas"/>
+          <w:b/>
+          <w:bCs/>
+        </w:rPr>
+        <w:t>.</w:t>
+      </w:r>
+    </w:p>
+    <w:p>
+      <w:pPr>
+        <w:pStyle w:val="ListParagraph"/>
+        <w:numPr>
+          <w:ilvl w:val="0"/>
+          <w:numId w:val="1"/>
+        </w:numPr>
+      </w:pPr>
+      <w:r>
+        <w:rPr>
+          <w:rFonts w:ascii="Consolas" w:hAnsi="Consolas"/>
+          <w:b/>
+          <w:bCs/>
+        </w:rPr>
+        <w:t>DropAdjacentItemAction</w:t>
+      </w:r>
+      <w:r>
+        <w:rPr>
+          <w:rFonts w:cstheme="minorHAnsi"/>
+        </w:rPr>
+        <w:t xml:space="preserve"> </w:t>
+      </w:r>
+      <w:r>
+        <w:rPr>
+          <w:rFonts w:cstheme="minorHAnsi"/>
+        </w:rPr>
+        <w:t xml:space="preserve">was changed to inherit </w:t>
+      </w:r>
+      <w:r>
+        <w:rPr>
+          <w:rFonts w:ascii="Consolas" w:hAnsi="Consolas"/>
+          <w:b/>
+          <w:bCs/>
+        </w:rPr>
+        <w:t>DropAdjacentItemAction</w:t>
+      </w:r>
+      <w:r>
+        <w:rPr>
+          <w:rFonts w:cstheme="minorHAnsi"/>
+        </w:rPr>
+        <w:t xml:space="preserve"> instead of </w:t>
+      </w:r>
+      <w:r>
+        <w:rPr>
+          <w:rFonts w:ascii="Consolas" w:hAnsi="Consolas"/>
+          <w:b/>
+          <w:bCs/>
+        </w:rPr>
+        <w:t>Action</w:t>
+      </w:r>
+      <w:r>
+        <w:rPr>
+          <w:rFonts w:cstheme="minorHAnsi"/>
+        </w:rPr>
+        <w:t xml:space="preserve"> as it will contain </w:t>
+      </w:r>
+      <w:r>
+        <w:rPr>
+          <w:rFonts w:cstheme="minorHAnsi"/>
+        </w:rPr>
+        <w:t xml:space="preserve">the same attribute and most </w:t>
+      </w:r>
+      <w:r>
+        <w:rPr>
+          <w:rFonts w:cstheme="minorHAnsi"/>
+        </w:rPr>
+        <w:t xml:space="preserve">methods. The </w:t>
+      </w:r>
+      <w:r>
+        <w:rPr>
+          <w:rFonts w:ascii="Consolas" w:hAnsi="Consolas"/>
+          <w:b/>
+          <w:bCs/>
+        </w:rPr>
+        <w:t>execute(...)</w:t>
+      </w:r>
+      <w:r>
+        <w:rPr>
+          <w:rFonts w:cstheme="minorHAnsi"/>
+        </w:rPr>
+        <w:t xml:space="preserve"> method is different and is overridden </w:t>
+      </w:r>
+      <w:r>
+        <w:rPr>
+          <w:rFonts w:cstheme="minorHAnsi"/>
+        </w:rPr>
+        <w:t xml:space="preserve">to drop the item in an adjacent cell, rather than at the </w:t>
+      </w:r>
+      <w:r>
+        <w:rPr>
+          <w:rFonts w:ascii="Consolas" w:hAnsi="Consolas" w:cstheme="minorHAnsi"/>
+          <w:b/>
+          <w:bCs/>
+        </w:rPr>
+        <w:t>actor’s</w:t>
+      </w:r>
+      <w:r>
+        <w:rPr>
+          <w:rFonts w:cstheme="minorHAnsi"/>
+        </w:rPr>
+        <w:t xml:space="preserve"> location.</w:t>
+      </w:r>
+      <w:r>
+        <w:rPr>
+          <w:rFonts w:cstheme="minorHAnsi"/>
+        </w:rPr>
+        <w:t xml:space="preserve"> Since of the change in inheritance, </w:t>
+      </w:r>
+      <w:r>
+        <w:rPr>
+          <w:rFonts w:ascii="Consolas" w:hAnsi="Consolas"/>
+          <w:b/>
+          <w:bCs/>
+        </w:rPr>
+        <w:t>DropAdjacentItemAction</w:t>
+      </w:r>
+      <w:r>
+        <w:rPr>
+          <w:rFonts w:cstheme="minorHAnsi"/>
+          <w:b/>
+          <w:bCs/>
+        </w:rPr>
+        <w:t xml:space="preserve"> </w:t>
+      </w:r>
+      <w:r>
+        <w:rPr>
+          <w:rFonts w:cstheme="minorHAnsi"/>
+        </w:rPr>
+        <w:t xml:space="preserve">will now only have a </w:t>
+      </w:r>
+      <w:r>
+        <w:rPr>
+          <w:rFonts w:cstheme="minorHAnsi"/>
+        </w:rPr>
+        <w:t xml:space="preserve">minimum and maximum of 1 </w:t>
+      </w:r>
+      <w:r>
+        <w:rPr>
+          <w:rFonts w:ascii="Consolas" w:hAnsi="Consolas"/>
+          <w:b/>
+          <w:bCs/>
+        </w:rPr>
+        <w:t>ZombieLimb</w:t>
+      </w:r>
+      <w:r>
+        <w:rPr>
+          <w:rFonts w:cstheme="minorHAnsi"/>
         </w:rPr>
         <w:t>.</w:t>
       </w:r>

</xml_diff>

<commit_message>
Implemented a method for zombie speech to use a turn, added javadoc for new/modified public classes/methods
</commit_message>
<xml_diff>
--- a/design-docs/Design Changes.docx
+++ b/design-docs/Design Changes.docx
@@ -52,6 +52,7 @@
       <w:r>
         <w:t xml:space="preserve"> bite attack into </w:t>
       </w:r>
+      <w:proofErr w:type="spellStart"/>
       <w:r>
         <w:rPr>
           <w:rFonts w:ascii="Consolas" w:hAnsi="Consolas"/>
@@ -60,12 +61,14 @@
         </w:rPr>
         <w:t>AttackAction</w:t>
       </w:r>
+      <w:proofErr w:type="spellEnd"/>
       <w:r>
         <w:t>,</w:t>
       </w:r>
       <w:r>
         <w:t xml:space="preserve"> a </w:t>
       </w:r>
+      <w:proofErr w:type="spellStart"/>
       <w:r>
         <w:rPr>
           <w:rFonts w:ascii="Consolas" w:hAnsi="Consolas"/>
@@ -74,6 +77,7 @@
         </w:rPr>
         <w:t>BiteAttack</w:t>
       </w:r>
+      <w:proofErr w:type="spellEnd"/>
       <w:r>
         <w:t xml:space="preserve"> class</w:t>
       </w:r>
@@ -198,6 +202,7 @@
       <w:r>
         <w:t xml:space="preserve">it was decided to integrate the bite attack into </w:t>
       </w:r>
+      <w:proofErr w:type="spellStart"/>
       <w:r>
         <w:rPr>
           <w:rFonts w:ascii="Consolas" w:hAnsi="Consolas"/>
@@ -206,6 +211,7 @@
         </w:rPr>
         <w:t>AttackAction</w:t>
       </w:r>
+      <w:proofErr w:type="spellEnd"/>
       <w:r>
         <w:t xml:space="preserve"> to avoid </w:t>
       </w:r>
@@ -237,6 +243,7 @@
       <w:r>
         <w:t xml:space="preserve"> of </w:t>
       </w:r>
+      <w:proofErr w:type="spellStart"/>
       <w:r>
         <w:rPr>
           <w:rFonts w:ascii="Consolas" w:hAnsi="Consolas"/>
@@ -245,9 +252,11 @@
         </w:rPr>
         <w:t>AttackAction</w:t>
       </w:r>
+      <w:proofErr w:type="spellEnd"/>
       <w:r>
         <w:t xml:space="preserve"> and </w:t>
       </w:r>
+      <w:proofErr w:type="spellStart"/>
       <w:r>
         <w:rPr>
           <w:rFonts w:ascii="Consolas" w:hAnsi="Consolas"/>
@@ -256,6 +265,7 @@
         </w:rPr>
         <w:t>BiteAttack</w:t>
       </w:r>
+      <w:proofErr w:type="spellEnd"/>
       <w:r>
         <w:t>.</w:t>
       </w:r>
@@ -268,6 +278,7 @@
       <w:r>
         <w:t xml:space="preserve"> </w:t>
       </w:r>
+      <w:proofErr w:type="spellStart"/>
       <w:r>
         <w:rPr>
           <w:rFonts w:ascii="Consolas" w:hAnsi="Consolas"/>
@@ -276,9 +287,11 @@
         </w:rPr>
         <w:t>BiteAttack</w:t>
       </w:r>
+      <w:proofErr w:type="spellEnd"/>
       <w:r>
         <w:t xml:space="preserve"> was created to inherit </w:t>
       </w:r>
+      <w:proofErr w:type="spellStart"/>
       <w:r>
         <w:rPr>
           <w:rFonts w:ascii="Consolas" w:hAnsi="Consolas"/>
@@ -287,6 +300,7 @@
         </w:rPr>
         <w:t>AttackAction</w:t>
       </w:r>
+      <w:proofErr w:type="spellEnd"/>
       <w:r>
         <w:t xml:space="preserve"> without any refactoring</w:t>
       </w:r>
@@ -311,6 +325,7 @@
       <w:r>
         <w:t xml:space="preserve">the </w:t>
       </w:r>
+      <w:proofErr w:type="spellStart"/>
       <w:r>
         <w:rPr>
           <w:rFonts w:ascii="Consolas" w:hAnsi="Consolas"/>
@@ -319,6 +334,7 @@
         </w:rPr>
         <w:t>AttackAction</w:t>
       </w:r>
+      <w:proofErr w:type="spellEnd"/>
       <w:r>
         <w:t xml:space="preserve"> </w:t>
       </w:r>
@@ -353,6 +369,7 @@
       <w:r>
         <w:t xml:space="preserve"> </w:t>
       </w:r>
+      <w:proofErr w:type="spellStart"/>
       <w:r>
         <w:rPr>
           <w:rFonts w:ascii="Consolas" w:hAnsi="Consolas"/>
@@ -361,6 +378,7 @@
         </w:rPr>
         <w:t>BiteAttack</w:t>
       </w:r>
+      <w:proofErr w:type="spellEnd"/>
       <w:r>
         <w:t xml:space="preserve"> inherits these methods </w:t>
       </w:r>
@@ -385,6 +403,7 @@
       <w:r>
         <w:t xml:space="preserve">the </w:t>
       </w:r>
+      <w:proofErr w:type="spellStart"/>
       <w:r>
         <w:rPr>
           <w:rFonts w:ascii="Consolas" w:hAnsi="Consolas"/>
@@ -393,6 +412,7 @@
         </w:rPr>
         <w:t>BiteAttack</w:t>
       </w:r>
+      <w:proofErr w:type="spellEnd"/>
       <w:r>
         <w:rPr>
           <w:rFonts w:cstheme="minorHAnsi"/>
@@ -433,6 +453,7 @@
         </w:rPr>
         <w:t xml:space="preserve"> </w:t>
       </w:r>
+      <w:proofErr w:type="spellStart"/>
       <w:r>
         <w:rPr>
           <w:rFonts w:ascii="Consolas" w:hAnsi="Consolas"/>
@@ -441,6 +462,7 @@
         </w:rPr>
         <w:t>BiteAttack</w:t>
       </w:r>
+      <w:proofErr w:type="spellEnd"/>
       <w:r>
         <w:rPr>
           <w:rFonts w:ascii="Consolas" w:hAnsi="Consolas"/>
@@ -458,6 +480,7 @@
           <w:numId w:val="1"/>
         </w:numPr>
       </w:pPr>
+      <w:proofErr w:type="spellStart"/>
       <w:r>
         <w:rPr>
           <w:rFonts w:ascii="Consolas" w:hAnsi="Consolas"/>
@@ -466,6 +489,7 @@
         </w:rPr>
         <w:t>DropAdjacentItemAction</w:t>
       </w:r>
+      <w:proofErr w:type="spellEnd"/>
       <w:r>
         <w:rPr>
           <w:rFonts w:cstheme="minorHAnsi"/>
@@ -478,6 +502,7 @@
         </w:rPr>
         <w:t xml:space="preserve">was changed to inherit </w:t>
       </w:r>
+      <w:proofErr w:type="spellStart"/>
       <w:r>
         <w:rPr>
           <w:rFonts w:ascii="Consolas" w:hAnsi="Consolas"/>
@@ -486,6 +511,7 @@
         </w:rPr>
         <w:t>DropAdjacentItemAction</w:t>
       </w:r>
+      <w:proofErr w:type="spellEnd"/>
       <w:r>
         <w:rPr>
           <w:rFonts w:cstheme="minorHAnsi"/>
@@ -558,6 +584,7 @@
         </w:rPr>
         <w:t xml:space="preserve"> Since of the change in inheritance, </w:t>
       </w:r>
+      <w:proofErr w:type="spellStart"/>
       <w:r>
         <w:rPr>
           <w:rFonts w:ascii="Consolas" w:hAnsi="Consolas"/>
@@ -566,6 +593,7 @@
         </w:rPr>
         <w:t>DropAdjacentItemAction</w:t>
       </w:r>
+      <w:proofErr w:type="spellEnd"/>
       <w:r>
         <w:rPr>
           <w:rFonts w:cstheme="minorHAnsi"/>
@@ -586,6 +614,7 @@
         </w:rPr>
         <w:t xml:space="preserve">minimum and maximum of 1 </w:t>
       </w:r>
+      <w:proofErr w:type="spellStart"/>
       <w:r>
         <w:rPr>
           <w:rFonts w:ascii="Consolas" w:hAnsi="Consolas"/>
@@ -593,6 +622,277 @@
           <w:bCs/>
         </w:rPr>
         <w:t>ZombieLimb</w:t>
+      </w:r>
+      <w:proofErr w:type="spellEnd"/>
+      <w:r>
+        <w:rPr>
+          <w:rFonts w:cstheme="minorHAnsi"/>
+        </w:rPr>
+        <w:t>.</w:t>
+      </w:r>
+    </w:p>
+    <w:p>
+      <w:pPr>
+        <w:pStyle w:val="ListParagraph"/>
+        <w:numPr>
+          <w:ilvl w:val="0"/>
+          <w:numId w:val="1"/>
+        </w:numPr>
+      </w:pPr>
+      <w:proofErr w:type="spellStart"/>
+      <w:r>
+        <w:rPr>
+          <w:rFonts w:ascii="Consolas" w:hAnsi="Consolas"/>
+          <w:b/>
+          <w:bCs/>
+        </w:rPr>
+        <w:t>AttackAction</w:t>
+      </w:r>
+      <w:proofErr w:type="spellEnd"/>
+      <w:r>
+        <w:rPr>
+          <w:rFonts w:cstheme="minorHAnsi"/>
+          <w:b/>
+          <w:bCs/>
+        </w:rPr>
+        <w:t xml:space="preserve"> </w:t>
+      </w:r>
+      <w:r>
+        <w:rPr>
+          <w:rFonts w:cstheme="minorHAnsi"/>
+        </w:rPr>
+        <w:t xml:space="preserve">is no longer designed to be responsible </w:t>
+      </w:r>
+      <w:r>
+        <w:rPr>
+          <w:rFonts w:cstheme="minorHAnsi"/>
+        </w:rPr>
+        <w:t>for dropping zombie limbs when they are knocked off.</w:t>
+      </w:r>
+      <w:r>
+        <w:rPr>
+          <w:rFonts w:cstheme="minorHAnsi"/>
+        </w:rPr>
+        <w:t xml:space="preserve"> This is because </w:t>
+      </w:r>
+      <w:r>
+        <w:rPr>
+          <w:rFonts w:cstheme="minorHAnsi"/>
+        </w:rPr>
+        <w:t xml:space="preserve">when a </w:t>
+      </w:r>
+      <w:r>
+        <w:rPr>
+          <w:rFonts w:ascii="Consolas" w:hAnsi="Consolas"/>
+          <w:b/>
+          <w:bCs/>
+        </w:rPr>
+        <w:t>Zombie</w:t>
+      </w:r>
+      <w:r>
+        <w:rPr>
+          <w:rFonts w:cstheme="minorHAnsi"/>
+          <w:b/>
+          <w:bCs/>
+        </w:rPr>
+        <w:t xml:space="preserve"> </w:t>
+      </w:r>
+      <w:r>
+        <w:rPr>
+          <w:rFonts w:cstheme="minorHAnsi"/>
+        </w:rPr>
+        <w:t>takes damage</w:t>
+      </w:r>
+      <w:r>
+        <w:rPr>
+          <w:rFonts w:cstheme="minorHAnsi"/>
+        </w:rPr>
+        <w:t>, it may have its limbs knocked off w</w:t>
+      </w:r>
+      <w:r>
+        <w:rPr>
+          <w:rFonts w:cstheme="minorHAnsi"/>
+        </w:rPr>
+        <w:t xml:space="preserve">hich modifies attributes in the </w:t>
+      </w:r>
+      <w:r>
+        <w:rPr>
+          <w:rFonts w:ascii="Consolas" w:hAnsi="Consolas"/>
+          <w:b/>
+          <w:bCs/>
+        </w:rPr>
+        <w:t>Zombie</w:t>
+      </w:r>
+      <w:r>
+        <w:rPr>
+          <w:rFonts w:cstheme="minorHAnsi"/>
+        </w:rPr>
+        <w:t xml:space="preserve"> class</w:t>
+      </w:r>
+      <w:r>
+        <w:rPr>
+          <w:rFonts w:cstheme="minorHAnsi"/>
+        </w:rPr>
+        <w:t xml:space="preserve">. </w:t>
+      </w:r>
+      <w:r>
+        <w:rPr>
+          <w:rFonts w:cstheme="minorHAnsi"/>
+        </w:rPr>
+        <w:t xml:space="preserve">To follow the “Classes should be responsible for their own properties”, the loss of limbs should be handled in the </w:t>
+      </w:r>
+      <w:r>
+        <w:rPr>
+          <w:rFonts w:ascii="Consolas" w:hAnsi="Consolas"/>
+          <w:b/>
+          <w:bCs/>
+        </w:rPr>
+        <w:t>Zombie</w:t>
+      </w:r>
+      <w:r>
+        <w:rPr>
+          <w:rFonts w:cstheme="minorHAnsi"/>
+        </w:rPr>
+        <w:t xml:space="preserve"> class</w:t>
+      </w:r>
+      <w:r>
+        <w:rPr>
+          <w:rFonts w:cstheme="minorHAnsi"/>
+        </w:rPr>
+        <w:t xml:space="preserve"> for encapsulation and avoids </w:t>
+      </w:r>
+      <w:r>
+        <w:rPr>
+          <w:rFonts w:cstheme="minorHAnsi"/>
+        </w:rPr>
+        <w:t>down casting</w:t>
+      </w:r>
+      <w:r>
+        <w:rPr>
+          <w:rFonts w:cstheme="minorHAnsi"/>
+        </w:rPr>
+        <w:t>.</w:t>
+      </w:r>
+      <w:r>
+        <w:rPr>
+          <w:rFonts w:cstheme="minorHAnsi"/>
+        </w:rPr>
+        <w:t xml:space="preserve"> </w:t>
+      </w:r>
+    </w:p>
+    <w:p>
+      <w:pPr>
+        <w:pStyle w:val="ListParagraph"/>
+        <w:numPr>
+          <w:ilvl w:val="0"/>
+          <w:numId w:val="1"/>
+        </w:numPr>
+      </w:pPr>
+      <w:r>
+        <w:rPr>
+          <w:rFonts w:cstheme="minorHAnsi"/>
+        </w:rPr>
+        <w:t xml:space="preserve">It was originally thought that a </w:t>
+      </w:r>
+      <w:r>
+        <w:rPr>
+          <w:rFonts w:ascii="Consolas" w:hAnsi="Consolas"/>
+          <w:b/>
+          <w:bCs/>
+        </w:rPr>
+        <w:t>Zombie</w:t>
+      </w:r>
+      <w:r>
+        <w:rPr>
+          <w:rFonts w:cstheme="minorHAnsi"/>
+        </w:rPr>
+        <w:t xml:space="preserve"> </w:t>
+      </w:r>
+      <w:r>
+        <w:rPr>
+          <w:rFonts w:cstheme="minorHAnsi"/>
+        </w:rPr>
+        <w:t xml:space="preserve">speaking wouldn’t turn up a turn, however this </w:t>
+      </w:r>
+      <w:r>
+        <w:rPr>
+          <w:rFonts w:cstheme="minorHAnsi"/>
+        </w:rPr>
+        <w:t xml:space="preserve">is </w:t>
+      </w:r>
+      <w:r>
+        <w:rPr>
+          <w:rFonts w:cstheme="minorHAnsi"/>
+        </w:rPr>
+        <w:t>incorrect,</w:t>
+      </w:r>
+      <w:r>
+        <w:rPr>
+          <w:rFonts w:cstheme="minorHAnsi"/>
+        </w:rPr>
+        <w:t xml:space="preserve"> and it </w:t>
+      </w:r>
+      <w:r>
+        <w:rPr>
+          <w:rFonts w:cstheme="minorHAnsi"/>
+        </w:rPr>
+        <w:t xml:space="preserve">should take up a turn. </w:t>
+      </w:r>
+      <w:r>
+        <w:rPr>
+          <w:rFonts w:cstheme="minorHAnsi"/>
+        </w:rPr>
+        <w:t>So,</w:t>
+      </w:r>
+      <w:r>
+        <w:rPr>
+          <w:rFonts w:cstheme="minorHAnsi"/>
+        </w:rPr>
+        <w:t xml:space="preserve"> a</w:t>
+      </w:r>
+      <w:r>
+        <w:rPr>
+          <w:rFonts w:cstheme="minorHAnsi"/>
+        </w:rPr>
+        <w:t xml:space="preserve"> </w:t>
+      </w:r>
+      <w:proofErr w:type="spellStart"/>
+      <w:r>
+        <w:rPr>
+          <w:rFonts w:ascii="Consolas" w:hAnsi="Consolas"/>
+          <w:b/>
+          <w:bCs/>
+        </w:rPr>
+        <w:t>SpeechBehaviour</w:t>
+      </w:r>
+      <w:proofErr w:type="spellEnd"/>
+      <w:r>
+        <w:rPr>
+          <w:rFonts w:cstheme="minorHAnsi"/>
+        </w:rPr>
+        <w:t xml:space="preserve"> and </w:t>
+      </w:r>
+      <w:proofErr w:type="spellStart"/>
+      <w:r>
+        <w:rPr>
+          <w:rFonts w:ascii="Consolas" w:hAnsi="Consolas"/>
+          <w:b/>
+          <w:bCs/>
+        </w:rPr>
+        <w:t>SpeakAction</w:t>
+      </w:r>
+      <w:proofErr w:type="spellEnd"/>
+      <w:r>
+        <w:rPr>
+          <w:rFonts w:cstheme="minorHAnsi"/>
+        </w:rPr>
+        <w:t xml:space="preserve"> class </w:t>
+      </w:r>
+      <w:r>
+        <w:rPr>
+          <w:rFonts w:cstheme="minorHAnsi"/>
+        </w:rPr>
+        <w:t>have been added to fit the requirement</w:t>
       </w:r>
       <w:r>
         <w:rPr>
@@ -602,6 +902,142 @@
       </w:r>
       <w:bookmarkStart w:id="0" w:name="_GoBack"/>
       <w:bookmarkEnd w:id="0"/>
+      <w:r>
+        <w:rPr>
+          <w:rFonts w:cstheme="minorHAnsi"/>
+        </w:rPr>
+        <w:t xml:space="preserve"> The </w:t>
+      </w:r>
+      <w:proofErr w:type="spellStart"/>
+      <w:r>
+        <w:rPr>
+          <w:rFonts w:ascii="Consolas" w:hAnsi="Consolas"/>
+          <w:b/>
+          <w:bCs/>
+        </w:rPr>
+        <w:t>SpeechBehaviour</w:t>
+      </w:r>
+      <w:proofErr w:type="spellEnd"/>
+      <w:r>
+        <w:rPr>
+          <w:rFonts w:cstheme="minorHAnsi"/>
+        </w:rPr>
+        <w:t xml:space="preserve"> is the second behaviour </w:t>
+      </w:r>
+      <w:r>
+        <w:rPr>
+          <w:rFonts w:cstheme="minorHAnsi"/>
+        </w:rPr>
+        <w:t xml:space="preserve">in the </w:t>
+      </w:r>
+      <w:r>
+        <w:rPr>
+          <w:rFonts w:ascii="Consolas" w:hAnsi="Consolas"/>
+          <w:b/>
+          <w:bCs/>
+        </w:rPr>
+        <w:t>Zombie</w:t>
+      </w:r>
+      <w:r>
+        <w:rPr>
+          <w:rFonts w:cstheme="minorHAnsi"/>
+        </w:rPr>
+        <w:t xml:space="preserve"> behaviour list. This is because </w:t>
+      </w:r>
+      <w:r>
+        <w:rPr>
+          <w:rFonts w:cstheme="minorHAnsi"/>
+        </w:rPr>
+        <w:t xml:space="preserve">a </w:t>
+      </w:r>
+      <w:r>
+        <w:rPr>
+          <w:rFonts w:ascii="Consolas" w:hAnsi="Consolas"/>
+          <w:b/>
+          <w:bCs/>
+        </w:rPr>
+        <w:t>Zombie</w:t>
+      </w:r>
+      <w:r>
+        <w:rPr>
+          <w:rFonts w:cstheme="minorHAnsi"/>
+        </w:rPr>
+        <w:t xml:space="preserve"> </w:t>
+      </w:r>
+      <w:r>
+        <w:rPr>
+          <w:rFonts w:cstheme="minorHAnsi"/>
+        </w:rPr>
+        <w:t>is required to</w:t>
+      </w:r>
+      <w:r>
+        <w:rPr>
+          <w:rFonts w:cstheme="minorHAnsi"/>
+        </w:rPr>
+        <w:t xml:space="preserve"> pick a weapon </w:t>
+      </w:r>
+      <w:r>
+        <w:rPr>
+          <w:rFonts w:cstheme="minorHAnsi"/>
+        </w:rPr>
+        <w:t xml:space="preserve">at the start of its turn if it is available which is checked in the </w:t>
+      </w:r>
+      <w:proofErr w:type="spellStart"/>
+      <w:r>
+        <w:rPr>
+          <w:rFonts w:ascii="Consolas" w:hAnsi="Consolas"/>
+          <w:b/>
+          <w:bCs/>
+        </w:rPr>
+        <w:t>S</w:t>
+      </w:r>
+      <w:r>
+        <w:rPr>
+          <w:rFonts w:ascii="Consolas" w:hAnsi="Consolas"/>
+          <w:b/>
+          <w:bCs/>
+        </w:rPr>
+        <w:t>canvengeBehaviour</w:t>
+      </w:r>
+      <w:proofErr w:type="spellEnd"/>
+      <w:r>
+        <w:rPr>
+          <w:rFonts w:cstheme="minorHAnsi"/>
+        </w:rPr>
+        <w:t xml:space="preserve">. Then there is a 10% chance </w:t>
+      </w:r>
+      <w:r>
+        <w:rPr>
+          <w:rFonts w:cstheme="minorHAnsi"/>
+        </w:rPr>
+        <w:t xml:space="preserve">that the </w:t>
+      </w:r>
+      <w:r>
+        <w:rPr>
+          <w:rFonts w:ascii="Consolas" w:hAnsi="Consolas"/>
+          <w:b/>
+          <w:bCs/>
+        </w:rPr>
+        <w:t>Zombie</w:t>
+      </w:r>
+      <w:r>
+        <w:rPr>
+          <w:rFonts w:cstheme="minorHAnsi"/>
+        </w:rPr>
+        <w:t xml:space="preserve"> will speak</w:t>
+      </w:r>
+      <w:r>
+        <w:rPr>
+          <w:rFonts w:cstheme="minorHAnsi"/>
+        </w:rPr>
+        <w:t xml:space="preserve"> before checking for anything other possible actions</w:t>
+      </w:r>
+      <w:r>
+        <w:rPr>
+          <w:rFonts w:cstheme="minorHAnsi"/>
+        </w:rPr>
+        <w:t>.</w:t>
+      </w:r>
     </w:p>
     <w:sectPr>
       <w:pgSz w:w="11906" w:h="16838"/>

</xml_diff>

<commit_message>
Updated class diagrams for zombie attack and beating up zombies, added design change in class diagram layout and relationships, added missing javadoc in ZombieActor
</commit_message>
<xml_diff>
--- a/design-docs/Design Changes.docx
+++ b/design-docs/Design Changes.docx
@@ -34,6 +34,21 @@
         </w:rPr>
         <w:t>Zombie Attacks</w:t>
       </w:r>
+      <w:r>
+        <w:rPr>
+          <w:sz w:val="32"/>
+          <w:szCs w:val="32"/>
+        </w:rPr>
+        <w:t>/Beating up the Zombies</w:t>
+      </w:r>
+    </w:p>
+    <w:p>
+      <w:pPr>
+        <w:pStyle w:val="Heading2"/>
+      </w:pPr>
+      <w:r>
+        <w:t>General</w:t>
+      </w:r>
     </w:p>
     <w:p>
       <w:pPr>
@@ -42,6 +57,7 @@
           <w:ilvl w:val="0"/>
           <w:numId w:val="1"/>
         </w:numPr>
+        <w:spacing w:after="0"/>
       </w:pPr>
       <w:r>
         <w:t xml:space="preserve">Instead of integrating </w:t>
@@ -194,6 +210,7 @@
     </w:p>
     <w:p>
       <w:pPr>
+        <w:spacing w:after="0"/>
         <w:ind w:left="720"/>
       </w:pPr>
       <w:r>
@@ -332,11 +349,15 @@
           <w:b/>
           <w:bCs/>
         </w:rPr>
-        <w:t>AttackAction</w:t>
-      </w:r>
-      <w:proofErr w:type="spellEnd"/>
-      <w:r>
-        <w:t xml:space="preserve"> </w:t>
+        <w:t>AttackActio</w:t>
+      </w:r>
+      <w:r>
+        <w:rPr>
+          <w:rFonts w:ascii="Consolas" w:hAnsi="Consolas"/>
+          <w:b/>
+          <w:bCs/>
+        </w:rPr>
+        <w:t>n.</w:t>
       </w:r>
       <w:r>
         <w:rPr>
@@ -352,7 +373,16 @@
           <w:b/>
           <w:bCs/>
         </w:rPr>
-        <w:t>e(...)</w:t>
+        <w:t>e</w:t>
+      </w:r>
+      <w:proofErr w:type="spellEnd"/>
+      <w:r>
+        <w:rPr>
+          <w:rFonts w:ascii="Consolas" w:hAnsi="Consolas"/>
+          <w:b/>
+          <w:bCs/>
+        </w:rPr>
+        <w:t>(...)</w:t>
       </w:r>
       <w:r>
         <w:t xml:space="preserve"> method </w:t>
@@ -395,37 +425,13 @@
         </w:numPr>
       </w:pPr>
       <w:r>
-        <w:t xml:space="preserve">Since </w:t>
-      </w:r>
-      <w:r>
-        <w:t xml:space="preserve">the bite attack is now in </w:t>
-      </w:r>
-      <w:r>
-        <w:t xml:space="preserve">the </w:t>
-      </w:r>
-      <w:proofErr w:type="spellStart"/>
-      <w:r>
-        <w:rPr>
-          <w:rFonts w:ascii="Consolas" w:hAnsi="Consolas"/>
-          <w:b/>
-          <w:bCs/>
-        </w:rPr>
-        <w:t>BiteAttack</w:t>
-      </w:r>
-      <w:proofErr w:type="spellEnd"/>
-      <w:r>
-        <w:rPr>
-          <w:rFonts w:cstheme="minorHAnsi"/>
-          <w:b/>
-          <w:bCs/>
-        </w:rPr>
-        <w:t xml:space="preserve"> </w:t>
-      </w:r>
-      <w:r>
-        <w:rPr>
-          <w:rFonts w:cstheme="minorHAnsi"/>
-        </w:rPr>
-        <w:t xml:space="preserve">class, </w:t>
+        <w:t>Because of change #1,</w:t>
+      </w:r>
+      <w:r>
+        <w:rPr>
+          <w:rFonts w:cstheme="minorHAnsi"/>
+        </w:rPr>
+        <w:t xml:space="preserve"> </w:t>
       </w:r>
       <w:r>
         <w:rPr>
@@ -480,155 +486,95 @@
           <w:numId w:val="1"/>
         </w:numPr>
       </w:pPr>
-      <w:proofErr w:type="spellStart"/>
-      <w:r>
-        <w:rPr>
-          <w:rFonts w:ascii="Consolas" w:hAnsi="Consolas"/>
-          <w:b/>
-          <w:bCs/>
-        </w:rPr>
-        <w:t>DropAdjacentItemAction</w:t>
-      </w:r>
-      <w:proofErr w:type="spellEnd"/>
-      <w:r>
-        <w:rPr>
-          <w:rFonts w:cstheme="minorHAnsi"/>
-        </w:rPr>
-        <w:t xml:space="preserve"> </w:t>
-      </w:r>
-      <w:r>
-        <w:rPr>
-          <w:rFonts w:cstheme="minorHAnsi"/>
-        </w:rPr>
-        <w:t xml:space="preserve">was changed to inherit </w:t>
-      </w:r>
-      <w:proofErr w:type="spellStart"/>
-      <w:r>
-        <w:rPr>
-          <w:rFonts w:ascii="Consolas" w:hAnsi="Consolas"/>
-          <w:b/>
-          <w:bCs/>
-        </w:rPr>
-        <w:t>DropAdjacentItemAction</w:t>
-      </w:r>
-      <w:proofErr w:type="spellEnd"/>
-      <w:r>
-        <w:rPr>
-          <w:rFonts w:cstheme="minorHAnsi"/>
-        </w:rPr>
-        <w:t xml:space="preserve"> instead of </w:t>
-      </w:r>
-      <w:r>
-        <w:rPr>
-          <w:rFonts w:ascii="Consolas" w:hAnsi="Consolas"/>
-          <w:b/>
-          <w:bCs/>
-        </w:rPr>
-        <w:t>Action</w:t>
-      </w:r>
-      <w:r>
-        <w:rPr>
-          <w:rFonts w:cstheme="minorHAnsi"/>
-        </w:rPr>
-        <w:t xml:space="preserve"> as it will contain </w:t>
-      </w:r>
-      <w:r>
-        <w:rPr>
-          <w:rFonts w:cstheme="minorHAnsi"/>
-        </w:rPr>
-        <w:t xml:space="preserve">the same attribute and most </w:t>
-      </w:r>
-      <w:r>
-        <w:rPr>
-          <w:rFonts w:cstheme="minorHAnsi"/>
-        </w:rPr>
-        <w:t xml:space="preserve">methods. The </w:t>
-      </w:r>
-      <w:r>
-        <w:rPr>
-          <w:rFonts w:ascii="Consolas" w:hAnsi="Consolas"/>
-          <w:b/>
-          <w:bCs/>
-        </w:rPr>
-        <w:t>execute(...)</w:t>
-      </w:r>
-      <w:r>
-        <w:rPr>
-          <w:rFonts w:cstheme="minorHAnsi"/>
-        </w:rPr>
-        <w:t xml:space="preserve"> method is different and is overridden </w:t>
-      </w:r>
-      <w:r>
-        <w:rPr>
-          <w:rFonts w:cstheme="minorHAnsi"/>
-        </w:rPr>
-        <w:t xml:space="preserve">to drop the item in an adjacent cell, rather than at the </w:t>
-      </w:r>
-      <w:r>
-        <w:rPr>
-          <w:rFonts w:ascii="Consolas" w:hAnsi="Consolas" w:cstheme="minorHAnsi"/>
-          <w:b/>
-          <w:bCs/>
-        </w:rPr>
-        <w:t>actor’s</w:t>
-      </w:r>
-      <w:r>
-        <w:rPr>
-          <w:rFonts w:cstheme="minorHAnsi"/>
-        </w:rPr>
-        <w:t xml:space="preserve"> location.</w:t>
-      </w:r>
-      <w:r>
-        <w:rPr>
-          <w:rFonts w:cstheme="minorHAnsi"/>
-        </w:rPr>
-        <w:t xml:space="preserve"> Since of the change in inheritance, </w:t>
-      </w:r>
-      <w:proofErr w:type="spellStart"/>
-      <w:r>
-        <w:rPr>
-          <w:rFonts w:ascii="Consolas" w:hAnsi="Consolas"/>
-          <w:b/>
-          <w:bCs/>
-        </w:rPr>
-        <w:t>DropAdjacentItemAction</w:t>
-      </w:r>
-      <w:proofErr w:type="spellEnd"/>
-      <w:r>
-        <w:rPr>
-          <w:rFonts w:cstheme="minorHAnsi"/>
-          <w:b/>
-          <w:bCs/>
-        </w:rPr>
-        <w:t xml:space="preserve"> </w:t>
-      </w:r>
-      <w:r>
-        <w:rPr>
-          <w:rFonts w:cstheme="minorHAnsi"/>
-        </w:rPr>
-        <w:t xml:space="preserve">will now only have a </w:t>
-      </w:r>
-      <w:r>
-        <w:rPr>
-          <w:rFonts w:cstheme="minorHAnsi"/>
-        </w:rPr>
-        <w:t xml:space="preserve">minimum and maximum of 1 </w:t>
-      </w:r>
-      <w:proofErr w:type="spellStart"/>
-      <w:r>
-        <w:rPr>
-          <w:rFonts w:ascii="Consolas" w:hAnsi="Consolas"/>
-          <w:b/>
-          <w:bCs/>
-        </w:rPr>
-        <w:t>ZombieLimb</w:t>
-      </w:r>
-      <w:proofErr w:type="spellEnd"/>
-      <w:r>
-        <w:rPr>
-          <w:rFonts w:cstheme="minorHAnsi"/>
-        </w:rPr>
-        <w:t>.</w:t>
+      <w:r>
+        <w:rPr>
+          <w:rFonts w:cstheme="minorHAnsi"/>
+        </w:rPr>
+        <w:t xml:space="preserve">Because of change #1, </w:t>
+      </w:r>
+      <w:proofErr w:type="spellStart"/>
+      <w:r>
+        <w:rPr>
+          <w:rFonts w:ascii="Consolas" w:hAnsi="Consolas"/>
+          <w:b/>
+          <w:bCs/>
+        </w:rPr>
+        <w:t>Attack</w:t>
+      </w:r>
+      <w:r>
+        <w:rPr>
+          <w:rFonts w:ascii="Consolas" w:hAnsi="Consolas"/>
+          <w:b/>
+          <w:bCs/>
+        </w:rPr>
+        <w:t>Behaviour</w:t>
+      </w:r>
+      <w:proofErr w:type="spellEnd"/>
+      <w:r>
+        <w:rPr>
+          <w:rFonts w:cstheme="minorHAnsi"/>
+          <w:b/>
+          <w:bCs/>
+        </w:rPr>
+        <w:t xml:space="preserve"> </w:t>
+      </w:r>
+      <w:r>
+        <w:rPr>
+          <w:rFonts w:cstheme="minorHAnsi"/>
+        </w:rPr>
+        <w:t xml:space="preserve">is </w:t>
+      </w:r>
+      <w:r>
+        <w:rPr>
+          <w:rFonts w:cstheme="minorHAnsi"/>
+        </w:rPr>
+        <w:t>now modified to randomly return a</w:t>
+      </w:r>
+      <w:r>
+        <w:rPr>
+          <w:rFonts w:cstheme="minorHAnsi"/>
+        </w:rPr>
+        <w:t xml:space="preserve">n </w:t>
+      </w:r>
+      <w:proofErr w:type="spellStart"/>
+      <w:r>
+        <w:rPr>
+          <w:rFonts w:ascii="Consolas" w:hAnsi="Consolas"/>
+          <w:b/>
+          <w:bCs/>
+        </w:rPr>
+        <w:t>AttackAction</w:t>
+      </w:r>
+      <w:proofErr w:type="spellEnd"/>
+      <w:r>
+        <w:rPr>
+          <w:rFonts w:cstheme="minorHAnsi"/>
+        </w:rPr>
+        <w:t xml:space="preserve"> or </w:t>
+      </w:r>
+      <w:proofErr w:type="spellStart"/>
+      <w:r>
+        <w:rPr>
+          <w:rFonts w:ascii="Consolas" w:hAnsi="Consolas"/>
+          <w:b/>
+          <w:bCs/>
+        </w:rPr>
+        <w:t>BiteA</w:t>
+      </w:r>
+      <w:r>
+        <w:rPr>
+          <w:rFonts w:ascii="Consolas" w:hAnsi="Consolas"/>
+          <w:b/>
+          <w:bCs/>
+        </w:rPr>
+        <w:t>ction</w:t>
+      </w:r>
+      <w:proofErr w:type="spellEnd"/>
+      <w:r>
+        <w:rPr>
+          <w:rFonts w:cstheme="minorHAnsi"/>
+        </w:rPr>
+        <w:t xml:space="preserve"> action.</w:t>
       </w:r>
     </w:p>
     <w:p>
@@ -646,138 +592,148 @@
           <w:b/>
           <w:bCs/>
         </w:rPr>
-        <w:t>AttackAction</w:t>
-      </w:r>
-      <w:proofErr w:type="spellEnd"/>
-      <w:r>
-        <w:rPr>
-          <w:rFonts w:cstheme="minorHAnsi"/>
-          <w:b/>
-          <w:bCs/>
-        </w:rPr>
-        <w:t xml:space="preserve"> </w:t>
-      </w:r>
-      <w:r>
-        <w:rPr>
-          <w:rFonts w:cstheme="minorHAnsi"/>
-        </w:rPr>
-        <w:t xml:space="preserve">is no longer designed to be responsible </w:t>
-      </w:r>
-      <w:r>
-        <w:rPr>
-          <w:rFonts w:cstheme="minorHAnsi"/>
-        </w:rPr>
-        <w:t>for dropping zombie limbs when they are knocked off.</w:t>
-      </w:r>
-      <w:r>
-        <w:rPr>
-          <w:rFonts w:cstheme="minorHAnsi"/>
-        </w:rPr>
-        <w:t xml:space="preserve"> This is because </w:t>
-      </w:r>
-      <w:r>
-        <w:rPr>
-          <w:rFonts w:cstheme="minorHAnsi"/>
-        </w:rPr>
-        <w:t xml:space="preserve">when a </w:t>
-      </w:r>
-      <w:r>
-        <w:rPr>
-          <w:rFonts w:ascii="Consolas" w:hAnsi="Consolas"/>
-          <w:b/>
-          <w:bCs/>
-        </w:rPr>
-        <w:t>Zombie</w:t>
-      </w:r>
-      <w:r>
-        <w:rPr>
-          <w:rFonts w:cstheme="minorHAnsi"/>
-          <w:b/>
-          <w:bCs/>
-        </w:rPr>
-        <w:t xml:space="preserve"> </w:t>
-      </w:r>
-      <w:r>
-        <w:rPr>
-          <w:rFonts w:cstheme="minorHAnsi"/>
-        </w:rPr>
-        <w:t>takes damage</w:t>
-      </w:r>
-      <w:r>
-        <w:rPr>
-          <w:rFonts w:cstheme="minorHAnsi"/>
-        </w:rPr>
-        <w:t>, it may have its limbs knocked off w</w:t>
-      </w:r>
-      <w:r>
-        <w:rPr>
-          <w:rFonts w:cstheme="minorHAnsi"/>
-        </w:rPr>
-        <w:t xml:space="preserve">hich modifies attributes in the </w:t>
-      </w:r>
-      <w:r>
-        <w:rPr>
-          <w:rFonts w:ascii="Consolas" w:hAnsi="Consolas"/>
-          <w:b/>
-          <w:bCs/>
-        </w:rPr>
-        <w:t>Zombie</w:t>
-      </w:r>
-      <w:r>
-        <w:rPr>
-          <w:rFonts w:cstheme="minorHAnsi"/>
-        </w:rPr>
-        <w:t xml:space="preserve"> class</w:t>
-      </w:r>
-      <w:r>
-        <w:rPr>
-          <w:rFonts w:cstheme="minorHAnsi"/>
-        </w:rPr>
-        <w:t xml:space="preserve">. </w:t>
-      </w:r>
-      <w:r>
-        <w:rPr>
-          <w:rFonts w:cstheme="minorHAnsi"/>
-        </w:rPr>
-        <w:t xml:space="preserve">To follow the “Classes should be responsible for their own properties”, the loss of limbs should be handled in the </w:t>
-      </w:r>
-      <w:r>
-        <w:rPr>
-          <w:rFonts w:ascii="Consolas" w:hAnsi="Consolas"/>
-          <w:b/>
-          <w:bCs/>
-        </w:rPr>
-        <w:t>Zombie</w:t>
-      </w:r>
-      <w:r>
-        <w:rPr>
-          <w:rFonts w:cstheme="minorHAnsi"/>
-        </w:rPr>
-        <w:t xml:space="preserve"> class</w:t>
-      </w:r>
-      <w:r>
-        <w:rPr>
-          <w:rFonts w:cstheme="minorHAnsi"/>
-        </w:rPr>
-        <w:t xml:space="preserve"> for encapsulation and avoids </w:t>
-      </w:r>
-      <w:r>
-        <w:rPr>
-          <w:rFonts w:cstheme="minorHAnsi"/>
-        </w:rPr>
-        <w:t>down casting</w:t>
-      </w:r>
+        <w:t>DropAdjacentItemAction</w:t>
+      </w:r>
+      <w:proofErr w:type="spellEnd"/>
+      <w:r>
+        <w:rPr>
+          <w:rFonts w:cstheme="minorHAnsi"/>
+        </w:rPr>
+        <w:t xml:space="preserve"> </w:t>
+      </w:r>
+      <w:r>
+        <w:rPr>
+          <w:rFonts w:cstheme="minorHAnsi"/>
+        </w:rPr>
+        <w:t xml:space="preserve">was changed to inherit </w:t>
+      </w:r>
+      <w:proofErr w:type="spellStart"/>
+      <w:r>
+        <w:rPr>
+          <w:rFonts w:ascii="Consolas" w:hAnsi="Consolas"/>
+          <w:b/>
+          <w:bCs/>
+        </w:rPr>
+        <w:t>DropItemAction</w:t>
+      </w:r>
+      <w:proofErr w:type="spellEnd"/>
+      <w:r>
+        <w:rPr>
+          <w:rFonts w:cstheme="minorHAnsi"/>
+        </w:rPr>
+        <w:t xml:space="preserve"> instead of </w:t>
+      </w:r>
+      <w:r>
+        <w:rPr>
+          <w:rFonts w:ascii="Consolas" w:hAnsi="Consolas"/>
+          <w:b/>
+          <w:bCs/>
+        </w:rPr>
+        <w:t>Action</w:t>
+      </w:r>
+      <w:r>
+        <w:rPr>
+          <w:rFonts w:cstheme="minorHAnsi"/>
+        </w:rPr>
+        <w:t xml:space="preserve"> as it will contain </w:t>
+      </w:r>
+      <w:r>
+        <w:rPr>
+          <w:rFonts w:cstheme="minorHAnsi"/>
+        </w:rPr>
+        <w:t xml:space="preserve">the same attribute and most </w:t>
+      </w:r>
+      <w:r>
+        <w:rPr>
+          <w:rFonts w:cstheme="minorHAnsi"/>
+        </w:rPr>
+        <w:t xml:space="preserve">methods. The </w:t>
+      </w:r>
+      <w:r>
+        <w:rPr>
+          <w:rFonts w:ascii="Consolas" w:hAnsi="Consolas"/>
+          <w:b/>
+          <w:bCs/>
+        </w:rPr>
+        <w:t>execute(...)</w:t>
+      </w:r>
+      <w:r>
+        <w:rPr>
+          <w:rFonts w:cstheme="minorHAnsi"/>
+        </w:rPr>
+        <w:t xml:space="preserve"> method is different and is overridden </w:t>
+      </w:r>
+      <w:r>
+        <w:rPr>
+          <w:rFonts w:cstheme="minorHAnsi"/>
+        </w:rPr>
+        <w:t xml:space="preserve">to drop the item in an adjacent cell, rather than at the </w:t>
+      </w:r>
+      <w:r>
+        <w:rPr>
+          <w:rFonts w:ascii="Consolas" w:hAnsi="Consolas" w:cstheme="minorHAnsi"/>
+          <w:b/>
+          <w:bCs/>
+        </w:rPr>
+        <w:t>actor’s</w:t>
+      </w:r>
+      <w:r>
+        <w:rPr>
+          <w:rFonts w:cstheme="minorHAnsi"/>
+        </w:rPr>
+        <w:t xml:space="preserve"> location.</w:t>
+      </w:r>
+      <w:r>
+        <w:rPr>
+          <w:rFonts w:cstheme="minorHAnsi"/>
+        </w:rPr>
+        <w:t xml:space="preserve"> Since of the change in inheritance, </w:t>
+      </w:r>
+      <w:proofErr w:type="spellStart"/>
+      <w:r>
+        <w:rPr>
+          <w:rFonts w:ascii="Consolas" w:hAnsi="Consolas"/>
+          <w:b/>
+          <w:bCs/>
+        </w:rPr>
+        <w:t>DropAdjacentItemAction</w:t>
+      </w:r>
+      <w:proofErr w:type="spellEnd"/>
+      <w:r>
+        <w:rPr>
+          <w:rFonts w:cstheme="minorHAnsi"/>
+          <w:b/>
+          <w:bCs/>
+        </w:rPr>
+        <w:t xml:space="preserve"> </w:t>
+      </w:r>
+      <w:r>
+        <w:rPr>
+          <w:rFonts w:cstheme="minorHAnsi"/>
+        </w:rPr>
+        <w:t xml:space="preserve">will now only have a </w:t>
+      </w:r>
+      <w:r>
+        <w:rPr>
+          <w:rFonts w:cstheme="minorHAnsi"/>
+        </w:rPr>
+        <w:t xml:space="preserve">minimum and maximum of 1 </w:t>
+      </w:r>
+      <w:proofErr w:type="spellStart"/>
+      <w:r>
+        <w:rPr>
+          <w:rFonts w:ascii="Consolas" w:hAnsi="Consolas"/>
+          <w:b/>
+          <w:bCs/>
+        </w:rPr>
+        <w:t>ZombieLimb</w:t>
+      </w:r>
+      <w:proofErr w:type="spellEnd"/>
       <w:r>
         <w:rPr>
           <w:rFonts w:cstheme="minorHAnsi"/>
         </w:rPr>
         <w:t>.</w:t>
-      </w:r>
-      <w:r>
-        <w:rPr>
-          <w:rFonts w:cstheme="minorHAnsi"/>
-        </w:rPr>
-        <w:t xml:space="preserve"> </w:t>
       </w:r>
     </w:p>
     <w:p>
@@ -788,6 +744,636 @@
           <w:numId w:val="1"/>
         </w:numPr>
       </w:pPr>
+      <w:proofErr w:type="spellStart"/>
+      <w:r>
+        <w:rPr>
+          <w:rFonts w:ascii="Consolas" w:hAnsi="Consolas"/>
+          <w:b/>
+          <w:bCs/>
+        </w:rPr>
+        <w:t>AttackAction</w:t>
+      </w:r>
+      <w:proofErr w:type="spellEnd"/>
+      <w:r>
+        <w:rPr>
+          <w:rFonts w:cstheme="minorHAnsi"/>
+          <w:b/>
+          <w:bCs/>
+        </w:rPr>
+        <w:t xml:space="preserve"> </w:t>
+      </w:r>
+      <w:r>
+        <w:rPr>
+          <w:rFonts w:cstheme="minorHAnsi"/>
+        </w:rPr>
+        <w:t xml:space="preserve">is no longer designed to be responsible </w:t>
+      </w:r>
+      <w:r>
+        <w:rPr>
+          <w:rFonts w:cstheme="minorHAnsi"/>
+        </w:rPr>
+        <w:t>for dropping zombie limbs when they are knocked off.</w:t>
+      </w:r>
+      <w:r>
+        <w:rPr>
+          <w:rFonts w:cstheme="minorHAnsi"/>
+        </w:rPr>
+        <w:t xml:space="preserve"> This is because </w:t>
+      </w:r>
+      <w:r>
+        <w:rPr>
+          <w:rFonts w:cstheme="minorHAnsi"/>
+        </w:rPr>
+        <w:t xml:space="preserve">when a </w:t>
+      </w:r>
+      <w:r>
+        <w:rPr>
+          <w:rFonts w:ascii="Consolas" w:hAnsi="Consolas"/>
+          <w:b/>
+          <w:bCs/>
+        </w:rPr>
+        <w:t>Zombie</w:t>
+      </w:r>
+      <w:r>
+        <w:rPr>
+          <w:rFonts w:cstheme="minorHAnsi"/>
+          <w:b/>
+          <w:bCs/>
+        </w:rPr>
+        <w:t xml:space="preserve"> </w:t>
+      </w:r>
+      <w:r>
+        <w:rPr>
+          <w:rFonts w:cstheme="minorHAnsi"/>
+        </w:rPr>
+        <w:t>takes damage</w:t>
+      </w:r>
+      <w:r>
+        <w:rPr>
+          <w:rFonts w:cstheme="minorHAnsi"/>
+        </w:rPr>
+        <w:t>, it may have its limbs knocked off w</w:t>
+      </w:r>
+      <w:r>
+        <w:rPr>
+          <w:rFonts w:cstheme="minorHAnsi"/>
+        </w:rPr>
+        <w:t xml:space="preserve">hich modifies attributes in the </w:t>
+      </w:r>
+      <w:r>
+        <w:rPr>
+          <w:rFonts w:ascii="Consolas" w:hAnsi="Consolas"/>
+          <w:b/>
+          <w:bCs/>
+        </w:rPr>
+        <w:t>Zombie</w:t>
+      </w:r>
+      <w:r>
+        <w:rPr>
+          <w:rFonts w:cstheme="minorHAnsi"/>
+        </w:rPr>
+        <w:t xml:space="preserve"> class</w:t>
+      </w:r>
+      <w:r>
+        <w:rPr>
+          <w:rFonts w:cstheme="minorHAnsi"/>
+        </w:rPr>
+        <w:t xml:space="preserve">. </w:t>
+      </w:r>
+      <w:r>
+        <w:rPr>
+          <w:rFonts w:cstheme="minorHAnsi"/>
+        </w:rPr>
+        <w:t xml:space="preserve">To follow the “Classes should be responsible for their own properties”, the loss of limbs should be handled in the </w:t>
+      </w:r>
+      <w:r>
+        <w:rPr>
+          <w:rFonts w:ascii="Consolas" w:hAnsi="Consolas"/>
+          <w:b/>
+          <w:bCs/>
+        </w:rPr>
+        <w:t>Zombie</w:t>
+      </w:r>
+      <w:r>
+        <w:rPr>
+          <w:rFonts w:cstheme="minorHAnsi"/>
+        </w:rPr>
+        <w:t xml:space="preserve"> class</w:t>
+      </w:r>
+      <w:r>
+        <w:rPr>
+          <w:rFonts w:cstheme="minorHAnsi"/>
+        </w:rPr>
+        <w:t xml:space="preserve"> for encapsulation and avoids </w:t>
+      </w:r>
+      <w:r>
+        <w:rPr>
+          <w:rFonts w:cstheme="minorHAnsi"/>
+        </w:rPr>
+        <w:t>down casting</w:t>
+      </w:r>
+      <w:r>
+        <w:rPr>
+          <w:rFonts w:cstheme="minorHAnsi"/>
+        </w:rPr>
+        <w:t>.</w:t>
+      </w:r>
+      <w:r>
+        <w:rPr>
+          <w:rFonts w:cstheme="minorHAnsi"/>
+        </w:rPr>
+        <w:t xml:space="preserve"> </w:t>
+      </w:r>
+    </w:p>
+    <w:p>
+      <w:pPr>
+        <w:pStyle w:val="ListParagraph"/>
+        <w:numPr>
+          <w:ilvl w:val="0"/>
+          <w:numId w:val="1"/>
+        </w:numPr>
+      </w:pPr>
+      <w:r>
+        <w:rPr>
+          <w:rFonts w:cstheme="minorHAnsi"/>
+        </w:rPr>
+        <w:t xml:space="preserve">Because of #5, </w:t>
+      </w:r>
+      <w:proofErr w:type="spellStart"/>
+      <w:r>
+        <w:rPr>
+          <w:rFonts w:ascii="Consolas" w:hAnsi="Consolas"/>
+          <w:b/>
+          <w:bCs/>
+        </w:rPr>
+        <w:t>executeReaction</w:t>
+      </w:r>
+      <w:proofErr w:type="spellEnd"/>
+      <w:r>
+        <w:rPr>
+          <w:rFonts w:ascii="Consolas" w:hAnsi="Consolas"/>
+          <w:b/>
+          <w:bCs/>
+        </w:rPr>
+        <w:t>(...)</w:t>
+      </w:r>
+      <w:r>
+        <w:rPr>
+          <w:rFonts w:cstheme="minorHAnsi"/>
+        </w:rPr>
+        <w:t xml:space="preserve">, </w:t>
+      </w:r>
+      <w:proofErr w:type="spellStart"/>
+      <w:r>
+        <w:rPr>
+          <w:rFonts w:ascii="Consolas" w:hAnsi="Consolas"/>
+          <w:b/>
+          <w:bCs/>
+        </w:rPr>
+        <w:t>getArmCount</w:t>
+      </w:r>
+      <w:proofErr w:type="spellEnd"/>
+      <w:r>
+        <w:rPr>
+          <w:rFonts w:ascii="Consolas" w:hAnsi="Consolas"/>
+          <w:b/>
+          <w:bCs/>
+        </w:rPr>
+        <w:t>()</w:t>
+      </w:r>
+      <w:r>
+        <w:rPr>
+          <w:rFonts w:cstheme="minorHAnsi"/>
+        </w:rPr>
+        <w:t xml:space="preserve">, </w:t>
+      </w:r>
+      <w:proofErr w:type="spellStart"/>
+      <w:r>
+        <w:rPr>
+          <w:rFonts w:ascii="Consolas" w:hAnsi="Consolas"/>
+          <w:b/>
+          <w:bCs/>
+        </w:rPr>
+        <w:t>getLegCount</w:t>
+      </w:r>
+      <w:proofErr w:type="spellEnd"/>
+      <w:r>
+        <w:rPr>
+          <w:rFonts w:ascii="Consolas" w:hAnsi="Consolas"/>
+          <w:b/>
+          <w:bCs/>
+        </w:rPr>
+        <w:t>()</w:t>
+      </w:r>
+      <w:r>
+        <w:rPr>
+          <w:rFonts w:cstheme="minorHAnsi"/>
+        </w:rPr>
+        <w:t xml:space="preserve"> and </w:t>
+      </w:r>
+      <w:proofErr w:type="spellStart"/>
+      <w:r>
+        <w:rPr>
+          <w:rFonts w:ascii="Consolas" w:hAnsi="Consolas"/>
+          <w:b/>
+          <w:bCs/>
+        </w:rPr>
+        <w:t>getLimbCount</w:t>
+      </w:r>
+      <w:proofErr w:type="spellEnd"/>
+      <w:r>
+        <w:rPr>
+          <w:rFonts w:ascii="Consolas" w:hAnsi="Consolas"/>
+          <w:b/>
+          <w:bCs/>
+        </w:rPr>
+        <w:t>()</w:t>
+      </w:r>
+      <w:r>
+        <w:rPr>
+          <w:rFonts w:cstheme="minorHAnsi"/>
+        </w:rPr>
+        <w:t xml:space="preserve"> are </w:t>
+      </w:r>
+      <w:r>
+        <w:rPr>
+          <w:rFonts w:cstheme="minorHAnsi"/>
+        </w:rPr>
+        <w:t xml:space="preserve">added to the </w:t>
+      </w:r>
+      <w:proofErr w:type="spellStart"/>
+      <w:r>
+        <w:rPr>
+          <w:rFonts w:ascii="Consolas" w:hAnsi="Consolas"/>
+          <w:b/>
+          <w:bCs/>
+        </w:rPr>
+        <w:t>A</w:t>
+      </w:r>
+      <w:r>
+        <w:rPr>
+          <w:rFonts w:ascii="Consolas" w:hAnsi="Consolas"/>
+          <w:b/>
+          <w:bCs/>
+        </w:rPr>
+        <w:t>ctorInterface</w:t>
+      </w:r>
+      <w:proofErr w:type="spellEnd"/>
+      <w:r>
+        <w:rPr>
+          <w:rFonts w:cstheme="minorHAnsi"/>
+        </w:rPr>
+        <w:t xml:space="preserve"> interface</w:t>
+      </w:r>
+      <w:r>
+        <w:rPr>
+          <w:rFonts w:cstheme="minorHAnsi"/>
+        </w:rPr>
+        <w:t xml:space="preserve">. </w:t>
+      </w:r>
+      <w:r>
+        <w:rPr>
+          <w:rFonts w:cstheme="minorHAnsi"/>
+        </w:rPr>
+        <w:t xml:space="preserve"> </w:t>
+      </w:r>
+      <w:r>
+        <w:rPr>
+          <w:rFonts w:cstheme="minorHAnsi"/>
+        </w:rPr>
+        <w:t xml:space="preserve">The </w:t>
+      </w:r>
+      <w:proofErr w:type="spellStart"/>
+      <w:r>
+        <w:rPr>
+          <w:rFonts w:ascii="Consolas" w:hAnsi="Consolas"/>
+          <w:b/>
+          <w:bCs/>
+        </w:rPr>
+        <w:t>executeReaction</w:t>
+      </w:r>
+      <w:proofErr w:type="spellEnd"/>
+      <w:r>
+        <w:rPr>
+          <w:rFonts w:ascii="Consolas" w:hAnsi="Consolas"/>
+          <w:b/>
+          <w:bCs/>
+        </w:rPr>
+        <w:t>(...)</w:t>
+      </w:r>
+      <w:r>
+        <w:rPr>
+          <w:rFonts w:cstheme="minorHAnsi"/>
+        </w:rPr>
+        <w:t xml:space="preserve"> allows </w:t>
+      </w:r>
+      <w:r>
+        <w:rPr>
+          <w:rFonts w:ascii="Consolas" w:hAnsi="Consolas"/>
+          <w:b/>
+          <w:bCs/>
+        </w:rPr>
+        <w:t>Actions</w:t>
+      </w:r>
+      <w:r>
+        <w:rPr>
+          <w:rFonts w:cstheme="minorHAnsi"/>
+        </w:rPr>
+        <w:t xml:space="preserve"> </w:t>
+      </w:r>
+      <w:r>
+        <w:rPr>
+          <w:rFonts w:cstheme="minorHAnsi"/>
+        </w:rPr>
+        <w:t>actors have as a reaction to an action done to them. For example</w:t>
+      </w:r>
+      <w:r>
+        <w:rPr>
+          <w:rFonts w:cstheme="minorHAnsi"/>
+        </w:rPr>
+        <w:t xml:space="preserve">, damage is inflicted on a </w:t>
+      </w:r>
+      <w:r>
+        <w:rPr>
+          <w:rFonts w:ascii="Consolas" w:hAnsi="Consolas"/>
+          <w:b/>
+          <w:bCs/>
+        </w:rPr>
+        <w:t>Zombie</w:t>
+      </w:r>
+      <w:r>
+        <w:rPr>
+          <w:rFonts w:cstheme="minorHAnsi"/>
+          <w:b/>
+          <w:bCs/>
+        </w:rPr>
+        <w:t xml:space="preserve"> </w:t>
+      </w:r>
+      <w:r>
+        <w:rPr>
+          <w:rFonts w:cstheme="minorHAnsi"/>
+        </w:rPr>
+        <w:t>and it knocks some limbs off</w:t>
+      </w:r>
+      <w:r>
+        <w:rPr>
+          <w:rFonts w:cstheme="minorHAnsi"/>
+        </w:rPr>
+        <w:t xml:space="preserve">. The action to drop the limbs are stored in the </w:t>
+      </w:r>
+      <w:r>
+        <w:rPr>
+          <w:rFonts w:ascii="Consolas" w:hAnsi="Consolas"/>
+          <w:b/>
+          <w:bCs/>
+        </w:rPr>
+        <w:t>actions</w:t>
+      </w:r>
+      <w:r>
+        <w:rPr>
+          <w:rFonts w:cstheme="minorHAnsi"/>
+        </w:rPr>
+        <w:t xml:space="preserve"> attribute in </w:t>
+      </w:r>
+      <w:r>
+        <w:rPr>
+          <w:rFonts w:cstheme="minorHAnsi"/>
+        </w:rPr>
+        <w:t xml:space="preserve">the actor. After </w:t>
+      </w:r>
+      <w:r>
+        <w:rPr>
+          <w:rFonts w:cstheme="minorHAnsi"/>
+        </w:rPr>
+        <w:t xml:space="preserve">it gets back to the caller of the damage infliction, </w:t>
+      </w:r>
+      <w:proofErr w:type="spellStart"/>
+      <w:r>
+        <w:rPr>
+          <w:rFonts w:ascii="Consolas" w:hAnsi="Consolas"/>
+          <w:b/>
+          <w:bCs/>
+        </w:rPr>
+        <w:t>executeReaction</w:t>
+      </w:r>
+      <w:proofErr w:type="spellEnd"/>
+      <w:r>
+        <w:rPr>
+          <w:rFonts w:ascii="Consolas" w:hAnsi="Consolas"/>
+          <w:b/>
+          <w:bCs/>
+        </w:rPr>
+        <w:t>(...)</w:t>
+      </w:r>
+      <w:r>
+        <w:rPr>
+          <w:rFonts w:cstheme="minorHAnsi"/>
+          <w:b/>
+          <w:bCs/>
+        </w:rPr>
+        <w:t xml:space="preserve"> </w:t>
+      </w:r>
+      <w:r>
+        <w:rPr>
+          <w:rFonts w:cstheme="minorHAnsi"/>
+        </w:rPr>
+        <w:t xml:space="preserve">is called on the </w:t>
+      </w:r>
+      <w:r>
+        <w:rPr>
+          <w:rFonts w:ascii="Consolas" w:hAnsi="Consolas"/>
+          <w:b/>
+          <w:bCs/>
+        </w:rPr>
+        <w:t>Zombie</w:t>
+      </w:r>
+      <w:r>
+        <w:rPr>
+          <w:rFonts w:cstheme="minorHAnsi"/>
+          <w:b/>
+          <w:bCs/>
+        </w:rPr>
+        <w:t xml:space="preserve"> </w:t>
+      </w:r>
+      <w:r>
+        <w:rPr>
+          <w:rFonts w:cstheme="minorHAnsi"/>
+        </w:rPr>
+        <w:t>and it executes the actions to drop its limbs on the map.</w:t>
+      </w:r>
+      <w:r>
+        <w:rPr>
+          <w:rFonts w:cstheme="minorHAnsi"/>
+        </w:rPr>
+        <w:t xml:space="preserve"> </w:t>
+      </w:r>
+    </w:p>
+    <w:p>
+      <w:pPr>
+        <w:pStyle w:val="ListParagraph"/>
+      </w:pPr>
+      <w:proofErr w:type="spellStart"/>
+      <w:r>
+        <w:rPr>
+          <w:rFonts w:ascii="Consolas" w:hAnsi="Consolas"/>
+          <w:b/>
+          <w:bCs/>
+        </w:rPr>
+        <w:t>getArmCount</w:t>
+      </w:r>
+      <w:proofErr w:type="spellEnd"/>
+      <w:r>
+        <w:rPr>
+          <w:rFonts w:ascii="Consolas" w:hAnsi="Consolas"/>
+          <w:b/>
+          <w:bCs/>
+        </w:rPr>
+        <w:t>()</w:t>
+      </w:r>
+      <w:r>
+        <w:rPr>
+          <w:rFonts w:cstheme="minorHAnsi"/>
+        </w:rPr>
+        <w:t xml:space="preserve">, </w:t>
+      </w:r>
+      <w:proofErr w:type="spellStart"/>
+      <w:r>
+        <w:rPr>
+          <w:rFonts w:ascii="Consolas" w:hAnsi="Consolas"/>
+          <w:b/>
+          <w:bCs/>
+        </w:rPr>
+        <w:t>getLegCount</w:t>
+      </w:r>
+      <w:proofErr w:type="spellEnd"/>
+      <w:r>
+        <w:rPr>
+          <w:rFonts w:ascii="Consolas" w:hAnsi="Consolas"/>
+          <w:b/>
+          <w:bCs/>
+        </w:rPr>
+        <w:t>()</w:t>
+      </w:r>
+      <w:r>
+        <w:rPr>
+          <w:rFonts w:cstheme="minorHAnsi"/>
+        </w:rPr>
+        <w:t xml:space="preserve"> and </w:t>
+      </w:r>
+      <w:proofErr w:type="spellStart"/>
+      <w:r>
+        <w:rPr>
+          <w:rFonts w:ascii="Consolas" w:hAnsi="Consolas"/>
+          <w:b/>
+          <w:bCs/>
+        </w:rPr>
+        <w:t>getLimbCount</w:t>
+      </w:r>
+      <w:proofErr w:type="spellEnd"/>
+      <w:r>
+        <w:rPr>
+          <w:rFonts w:ascii="Consolas" w:hAnsi="Consolas"/>
+          <w:b/>
+          <w:bCs/>
+        </w:rPr>
+        <w:t>()</w:t>
+      </w:r>
+      <w:r>
+        <w:rPr>
+          <w:rFonts w:cstheme="minorHAnsi"/>
+          <w:b/>
+          <w:bCs/>
+        </w:rPr>
+        <w:t xml:space="preserve"> </w:t>
+      </w:r>
+      <w:r>
+        <w:rPr>
+          <w:rFonts w:cstheme="minorHAnsi"/>
+        </w:rPr>
+        <w:t xml:space="preserve">returns </w:t>
+      </w:r>
+      <w:r>
+        <w:rPr>
+          <w:rFonts w:cstheme="minorHAnsi"/>
+        </w:rPr>
+        <w:t xml:space="preserve">the actor’s arm, leg and limb count respectively. This is used to check the conditions of the </w:t>
+      </w:r>
+      <w:r>
+        <w:rPr>
+          <w:rFonts w:cstheme="minorHAnsi"/>
+        </w:rPr>
+        <w:t xml:space="preserve">actor before returning an action. For example, </w:t>
+      </w:r>
+      <w:proofErr w:type="spellStart"/>
+      <w:r>
+        <w:rPr>
+          <w:rFonts w:ascii="Consolas" w:hAnsi="Consolas"/>
+          <w:b/>
+          <w:bCs/>
+        </w:rPr>
+        <w:t>AttackBehaviour</w:t>
+      </w:r>
+      <w:proofErr w:type="spellEnd"/>
+      <w:r>
+        <w:rPr>
+          <w:rFonts w:cstheme="minorHAnsi"/>
+        </w:rPr>
+        <w:t xml:space="preserve"> checks how many arms </w:t>
+      </w:r>
+      <w:r>
+        <w:rPr>
+          <w:rFonts w:cstheme="minorHAnsi"/>
+        </w:rPr>
+        <w:t xml:space="preserve">the </w:t>
+      </w:r>
+      <w:r>
+        <w:rPr>
+          <w:rFonts w:cstheme="minorHAnsi"/>
+          <w:b/>
+          <w:bCs/>
+        </w:rPr>
+        <w:t xml:space="preserve">Zombie </w:t>
+      </w:r>
+      <w:r>
+        <w:rPr>
+          <w:rFonts w:cstheme="minorHAnsi"/>
+        </w:rPr>
+        <w:t>has</w:t>
+      </w:r>
+      <w:r>
+        <w:rPr>
+          <w:rFonts w:cstheme="minorHAnsi"/>
+        </w:rPr>
+        <w:t>,</w:t>
+      </w:r>
+      <w:r>
+        <w:rPr>
+          <w:rFonts w:cstheme="minorHAnsi"/>
+        </w:rPr>
+        <w:t xml:space="preserve"> </w:t>
+      </w:r>
+      <w:r>
+        <w:rPr>
+          <w:rFonts w:cstheme="minorHAnsi"/>
+        </w:rPr>
+        <w:t>to determine the probability of a normal attack or bite attack.</w:t>
+      </w:r>
+      <w:r>
+        <w:rPr>
+          <w:rFonts w:cstheme="minorHAnsi"/>
+        </w:rPr>
+        <w:t xml:space="preserve"> </w:t>
+      </w:r>
+    </w:p>
+    <w:p>
+      <w:pPr>
+        <w:pStyle w:val="ListParagraph"/>
+        <w:numPr>
+          <w:ilvl w:val="0"/>
+          <w:numId w:val="1"/>
+        </w:numPr>
+        <w:spacing w:before="240"/>
+      </w:pPr>
       <w:r>
         <w:rPr>
           <w:rFonts w:cstheme="minorHAnsi"/>
@@ -899,6 +1485,86 @@
           <w:rFonts w:cstheme="minorHAnsi"/>
         </w:rPr>
         <w:t>.</w:t>
+      </w:r>
+      <w:r>
+        <w:rPr>
+          <w:rFonts w:cstheme="minorHAnsi"/>
+        </w:rPr>
+        <w:t xml:space="preserve"> The </w:t>
+      </w:r>
+      <w:proofErr w:type="spellStart"/>
+      <w:r>
+        <w:rPr>
+          <w:rFonts w:ascii="Consolas" w:hAnsi="Consolas"/>
+          <w:b/>
+          <w:bCs/>
+        </w:rPr>
+        <w:t>SpeechBehaviour</w:t>
+      </w:r>
+      <w:proofErr w:type="spellEnd"/>
+      <w:r>
+        <w:rPr>
+          <w:rFonts w:cstheme="minorHAnsi"/>
+        </w:rPr>
+        <w:t xml:space="preserve"> is the second behaviour </w:t>
+      </w:r>
+      <w:r>
+        <w:rPr>
+          <w:rFonts w:cstheme="minorHAnsi"/>
+        </w:rPr>
+        <w:t xml:space="preserve">in the </w:t>
+      </w:r>
+      <w:r>
+        <w:rPr>
+          <w:rFonts w:ascii="Consolas" w:hAnsi="Consolas"/>
+          <w:b/>
+          <w:bCs/>
+        </w:rPr>
+        <w:t>Zombie</w:t>
+      </w:r>
+      <w:r>
+        <w:rPr>
+          <w:rFonts w:cstheme="minorHAnsi"/>
+        </w:rPr>
+        <w:t xml:space="preserve"> behaviour list. This is because </w:t>
+      </w:r>
+      <w:r>
+        <w:rPr>
+          <w:rFonts w:cstheme="minorHAnsi"/>
+        </w:rPr>
+        <w:t xml:space="preserve">a </w:t>
+      </w:r>
+      <w:r>
+        <w:rPr>
+          <w:rFonts w:ascii="Consolas" w:hAnsi="Consolas"/>
+          <w:b/>
+          <w:bCs/>
+        </w:rPr>
+        <w:t>Zombie</w:t>
+      </w:r>
+      <w:r>
+        <w:rPr>
+          <w:rFonts w:cstheme="minorHAnsi"/>
+        </w:rPr>
+        <w:t xml:space="preserve"> </w:t>
+      </w:r>
+      <w:r>
+        <w:rPr>
+          <w:rFonts w:cstheme="minorHAnsi"/>
+        </w:rPr>
+        <w:t>is required to</w:t>
+      </w:r>
+      <w:r>
+        <w:rPr>
+          <w:rFonts w:cstheme="minorHAnsi"/>
+        </w:rPr>
+        <w:t xml:space="preserve"> pick a weapon </w:t>
+      </w:r>
+      <w:r>
+        <w:rPr>
+          <w:rFonts w:cstheme="minorHAnsi"/>
+        </w:rPr>
+        <w:t>at the start of its turn if it is available which</w:t>
       </w:r>
       <w:bookmarkStart w:id="0" w:name="_GoBack"/>
       <w:bookmarkEnd w:id="0"/>
@@ -906,29 +1572,36 @@
         <w:rPr>
           <w:rFonts w:cstheme="minorHAnsi"/>
         </w:rPr>
-        <w:t xml:space="preserve"> The </w:t>
-      </w:r>
-      <w:proofErr w:type="spellStart"/>
-      <w:r>
-        <w:rPr>
-          <w:rFonts w:ascii="Consolas" w:hAnsi="Consolas"/>
-          <w:b/>
-          <w:bCs/>
-        </w:rPr>
-        <w:t>SpeechBehaviour</w:t>
-      </w:r>
-      <w:proofErr w:type="spellEnd"/>
-      <w:r>
-        <w:rPr>
-          <w:rFonts w:cstheme="minorHAnsi"/>
-        </w:rPr>
-        <w:t xml:space="preserve"> is the second behaviour </w:t>
-      </w:r>
-      <w:r>
-        <w:rPr>
-          <w:rFonts w:cstheme="minorHAnsi"/>
-        </w:rPr>
-        <w:t xml:space="preserve">in the </w:t>
+        <w:t xml:space="preserve"> is checked in the </w:t>
+      </w:r>
+      <w:proofErr w:type="spellStart"/>
+      <w:r>
+        <w:rPr>
+          <w:rFonts w:ascii="Consolas" w:hAnsi="Consolas"/>
+          <w:b/>
+          <w:bCs/>
+        </w:rPr>
+        <w:t>ScanvengeBehaviour</w:t>
+      </w:r>
+      <w:proofErr w:type="spellEnd"/>
+      <w:r>
+        <w:rPr>
+          <w:rFonts w:cstheme="minorHAnsi"/>
+        </w:rPr>
+        <w:t xml:space="preserve">. Then there </w:t>
+      </w:r>
+      <w:r>
+        <w:rPr>
+          <w:rFonts w:cstheme="minorHAnsi"/>
+        </w:rPr>
+        <w:lastRenderedPageBreak/>
+        <w:t xml:space="preserve">is a 10% chance </w:t>
+      </w:r>
+      <w:r>
+        <w:rPr>
+          <w:rFonts w:cstheme="minorHAnsi"/>
+        </w:rPr>
+        <w:t xml:space="preserve">that the </w:t>
       </w:r>
       <w:r>
         <w:rPr>
@@ -942,7 +1615,221 @@
         <w:rPr>
           <w:rFonts w:cstheme="minorHAnsi"/>
         </w:rPr>
-        <w:t xml:space="preserve"> behaviour list. This is because </w:t>
+        <w:t xml:space="preserve"> will speak</w:t>
+      </w:r>
+      <w:r>
+        <w:rPr>
+          <w:rFonts w:cstheme="minorHAnsi"/>
+        </w:rPr>
+        <w:t xml:space="preserve"> before checking for anything other possible actions</w:t>
+      </w:r>
+      <w:r>
+        <w:rPr>
+          <w:rFonts w:cstheme="minorHAnsi"/>
+        </w:rPr>
+        <w:t>.</w:t>
+      </w:r>
+    </w:p>
+    <w:p>
+      <w:pPr>
+        <w:pStyle w:val="Heading2"/>
+      </w:pPr>
+      <w:r>
+        <w:t>Class diagram layout</w:t>
+      </w:r>
+    </w:p>
+    <w:p>
+      <w:pPr>
+        <w:pStyle w:val="ListParagraph"/>
+        <w:numPr>
+          <w:ilvl w:val="0"/>
+          <w:numId w:val="2"/>
+        </w:numPr>
+      </w:pPr>
+      <w:r>
+        <w:t xml:space="preserve">Dependencies of subclasses that are shared with its </w:t>
+      </w:r>
+      <w:r>
+        <w:t>superclass</w:t>
+      </w:r>
+      <w:r>
+        <w:t xml:space="preserve"> are no longer </w:t>
+      </w:r>
+      <w:r>
+        <w:t>shown</w:t>
+      </w:r>
+      <w:r>
+        <w:t xml:space="preserve"> in the class diagram.</w:t>
+      </w:r>
+      <w:r>
+        <w:t xml:space="preserve"> </w:t>
+      </w:r>
+      <w:r>
+        <w:t xml:space="preserve">A subclass inherits the dependencies of its </w:t>
+      </w:r>
+      <w:r>
+        <w:t>superclass</w:t>
+      </w:r>
+      <w:r>
+        <w:t>es</w:t>
+      </w:r>
+      <w:r>
+        <w:t xml:space="preserve"> so </w:t>
+      </w:r>
+      <w:r>
+        <w:t xml:space="preserve">also </w:t>
+      </w:r>
+      <w:r>
+        <w:t xml:space="preserve">look at the dependencies of the superclasses to </w:t>
+      </w:r>
+      <w:r>
+        <w:t>know all the dependencies of a subclass.</w:t>
+      </w:r>
+    </w:p>
+    <w:p>
+      <w:pPr>
+        <w:pStyle w:val="Heading2"/>
+      </w:pPr>
+      <w:r>
+        <w:t xml:space="preserve"> </w:t>
+      </w:r>
+      <w:r>
+        <w:t>Relationships</w:t>
+      </w:r>
+    </w:p>
+    <w:p>
+      <w:pPr>
+        <w:pStyle w:val="ListParagraph"/>
+        <w:numPr>
+          <w:ilvl w:val="0"/>
+          <w:numId w:val="3"/>
+        </w:numPr>
+      </w:pPr>
+      <w:r>
+        <w:t xml:space="preserve">The solid line </w:t>
+      </w:r>
+      <w:r>
+        <w:t xml:space="preserve">from </w:t>
+      </w:r>
+      <w:proofErr w:type="spellStart"/>
+      <w:r>
+        <w:rPr>
+          <w:rFonts w:ascii="Consolas" w:hAnsi="Consolas"/>
+          <w:b/>
+          <w:bCs/>
+        </w:rPr>
+        <w:t>AttackBehaviour</w:t>
+      </w:r>
+      <w:proofErr w:type="spellEnd"/>
+      <w:r>
+        <w:rPr>
+          <w:rFonts w:cstheme="minorHAnsi"/>
+        </w:rPr>
+        <w:t xml:space="preserve"> </w:t>
+      </w:r>
+      <w:r>
+        <w:rPr>
+          <w:rFonts w:cstheme="minorHAnsi"/>
+        </w:rPr>
+        <w:t xml:space="preserve">to </w:t>
+      </w:r>
+      <w:r>
+        <w:rPr>
+          <w:rFonts w:ascii="Consolas" w:hAnsi="Consolas"/>
+          <w:b/>
+          <w:bCs/>
+        </w:rPr>
+        <w:t>&lt;&lt;interface&gt;&gt;Behaviour</w:t>
+      </w:r>
+      <w:r>
+        <w:rPr>
+          <w:rFonts w:cstheme="minorHAnsi"/>
+        </w:rPr>
+        <w:t xml:space="preserve"> </w:t>
+      </w:r>
+      <w:r>
+        <w:rPr>
+          <w:rFonts w:cstheme="minorHAnsi"/>
+        </w:rPr>
+        <w:t>is changed to a broken line as it should be a realisation relationship.</w:t>
+      </w:r>
+      <w:r>
+        <w:rPr>
+          <w:rFonts w:cstheme="minorHAnsi"/>
+        </w:rPr>
+        <w:t xml:space="preserve"> This is the same for </w:t>
+      </w:r>
+      <w:proofErr w:type="spellStart"/>
+      <w:r>
+        <w:rPr>
+          <w:rFonts w:ascii="Consolas" w:hAnsi="Consolas"/>
+          <w:b/>
+          <w:bCs/>
+        </w:rPr>
+        <w:t>ScavengeBehaviour</w:t>
+      </w:r>
+      <w:proofErr w:type="spellEnd"/>
+      <w:r>
+        <w:rPr>
+          <w:rFonts w:cstheme="minorHAnsi"/>
+        </w:rPr>
+        <w:t xml:space="preserve"> to</w:t>
+      </w:r>
+      <w:r>
+        <w:rPr>
+          <w:rFonts w:cstheme="minorHAnsi"/>
+        </w:rPr>
+        <w:t xml:space="preserve"> </w:t>
+      </w:r>
+      <w:r>
+        <w:rPr>
+          <w:rFonts w:ascii="Consolas" w:hAnsi="Consolas"/>
+          <w:b/>
+          <w:bCs/>
+        </w:rPr>
+        <w:t>&lt;&lt;interface&gt;&gt;Behaviour</w:t>
+      </w:r>
+      <w:r>
+        <w:rPr>
+          <w:rFonts w:cstheme="minorHAnsi"/>
+        </w:rPr>
+        <w:t xml:space="preserve">. The multiplicity from </w:t>
+      </w:r>
+      <w:r>
+        <w:rPr>
+          <w:rFonts w:ascii="Consolas" w:hAnsi="Consolas"/>
+          <w:b/>
+          <w:bCs/>
+        </w:rPr>
+        <w:t>Zombie</w:t>
+      </w:r>
+      <w:r>
+        <w:rPr>
+          <w:rFonts w:cstheme="minorHAnsi"/>
+        </w:rPr>
+        <w:t xml:space="preserve"> to </w:t>
+      </w:r>
+      <w:proofErr w:type="spellStart"/>
+      <w:r>
+        <w:rPr>
+          <w:rFonts w:ascii="Consolas" w:hAnsi="Consolas"/>
+          <w:b/>
+          <w:bCs/>
+        </w:rPr>
+        <w:t>AttackBehvaiour</w:t>
+      </w:r>
+      <w:proofErr w:type="spellEnd"/>
+      <w:r>
+        <w:rPr>
+          <w:rFonts w:cstheme="minorHAnsi"/>
+        </w:rPr>
+        <w:t xml:space="preserve"> </w:t>
+      </w:r>
+      <w:r>
+        <w:rPr>
+          <w:rFonts w:cstheme="minorHAnsi"/>
+        </w:rPr>
+        <w:t xml:space="preserve">is changed to 1 → 1 as </w:t>
       </w:r>
       <w:r>
         <w:rPr>
@@ -950,6 +1837,28 @@
         </w:rPr>
         <w:t xml:space="preserve">a </w:t>
       </w:r>
+      <w:proofErr w:type="spellStart"/>
+      <w:r>
+        <w:rPr>
+          <w:rFonts w:ascii="Consolas" w:hAnsi="Consolas"/>
+          <w:b/>
+          <w:bCs/>
+        </w:rPr>
+        <w:t>ScavengeBehaviour</w:t>
+      </w:r>
+      <w:proofErr w:type="spellEnd"/>
+      <w:r>
+        <w:rPr>
+          <w:rFonts w:cstheme="minorHAnsi"/>
+        </w:rPr>
+        <w:t xml:space="preserve"> instance should only belong to </w:t>
+      </w:r>
+      <w:r>
+        <w:rPr>
+          <w:rFonts w:cstheme="minorHAnsi"/>
+        </w:rPr>
+        <w:t xml:space="preserve">one </w:t>
+      </w:r>
       <w:r>
         <w:rPr>
           <w:rFonts w:ascii="Consolas" w:hAnsi="Consolas"/>
@@ -962,55 +1871,7 @@
         <w:rPr>
           <w:rFonts w:cstheme="minorHAnsi"/>
         </w:rPr>
-        <w:t xml:space="preserve"> </w:t>
-      </w:r>
-      <w:r>
-        <w:rPr>
-          <w:rFonts w:cstheme="minorHAnsi"/>
-        </w:rPr>
-        <w:t>is required to</w:t>
-      </w:r>
-      <w:r>
-        <w:rPr>
-          <w:rFonts w:cstheme="minorHAnsi"/>
-        </w:rPr>
-        <w:t xml:space="preserve"> pick a weapon </w:t>
-      </w:r>
-      <w:r>
-        <w:rPr>
-          <w:rFonts w:cstheme="minorHAnsi"/>
-        </w:rPr>
-        <w:t xml:space="preserve">at the start of its turn if it is available which is checked in the </w:t>
-      </w:r>
-      <w:proofErr w:type="spellStart"/>
-      <w:r>
-        <w:rPr>
-          <w:rFonts w:ascii="Consolas" w:hAnsi="Consolas"/>
-          <w:b/>
-          <w:bCs/>
-        </w:rPr>
-        <w:t>S</w:t>
-      </w:r>
-      <w:r>
-        <w:rPr>
-          <w:rFonts w:ascii="Consolas" w:hAnsi="Consolas"/>
-          <w:b/>
-          <w:bCs/>
-        </w:rPr>
-        <w:t>canvengeBehaviour</w:t>
-      </w:r>
-      <w:proofErr w:type="spellEnd"/>
-      <w:r>
-        <w:rPr>
-          <w:rFonts w:cstheme="minorHAnsi"/>
-        </w:rPr>
-        <w:t xml:space="preserve">. Then there is a 10% chance </w:t>
-      </w:r>
-      <w:r>
-        <w:rPr>
-          <w:rFonts w:cstheme="minorHAnsi"/>
-        </w:rPr>
-        <w:t xml:space="preserve">that the </w:t>
+        <w:t xml:space="preserve"> instance. This is the same for </w:t>
       </w:r>
       <w:r>
         <w:rPr>
@@ -1024,20 +1885,26 @@
         <w:rPr>
           <w:rFonts w:cstheme="minorHAnsi"/>
         </w:rPr>
-        <w:t xml:space="preserve"> will speak</w:t>
-      </w:r>
-      <w:r>
-        <w:rPr>
-          <w:rFonts w:cstheme="minorHAnsi"/>
-        </w:rPr>
-        <w:t xml:space="preserve"> before checking for anything other possible actions</w:t>
-      </w:r>
-      <w:r>
-        <w:rPr>
-          <w:rFonts w:cstheme="minorHAnsi"/>
-        </w:rPr>
-        <w:t>.</w:t>
-      </w:r>
+        <w:t xml:space="preserve"> to </w:t>
+      </w:r>
+      <w:proofErr w:type="spellStart"/>
+      <w:r>
+        <w:rPr>
+          <w:rFonts w:ascii="Consolas" w:hAnsi="Consolas"/>
+          <w:b/>
+          <w:bCs/>
+        </w:rPr>
+        <w:t>Scavenge</w:t>
+      </w:r>
+      <w:r>
+        <w:rPr>
+          <w:rFonts w:ascii="Consolas" w:hAnsi="Consolas"/>
+          <w:b/>
+          <w:bCs/>
+        </w:rPr>
+        <w:t>Behvaiour</w:t>
+      </w:r>
+      <w:proofErr w:type="spellEnd"/>
     </w:p>
     <w:sectPr>
       <w:pgSz w:w="11906" w:h="16838"/>
@@ -1047,6 +1914,56 @@
     </w:sectPr>
   </w:body>
 </w:document>
+</file>
+
+<file path=word/endnotes.xml><?xml version="1.0" encoding="utf-8"?>
+<w:endnotes xmlns:wpc="http://schemas.microsoft.com/office/word/2010/wordprocessingCanvas" xmlns:cx="http://schemas.microsoft.com/office/drawing/2014/chartex" xmlns:cx1="http://schemas.microsoft.com/office/drawing/2015/9/8/chartex" xmlns:cx2="http://schemas.microsoft.com/office/drawing/2015/10/21/chartex" xmlns:cx3="http://schemas.microsoft.com/office/drawing/2016/5/9/chartex" xmlns:cx4="http://schemas.microsoft.com/office/drawing/2016/5/10/chartex" xmlns:cx5="http://schemas.microsoft.com/office/drawing/2016/5/11/chartex" xmlns:cx6="http://schemas.microsoft.com/office/drawing/2016/5/12/chartex" xmlns:cx7="http://schemas.microsoft.com/office/drawing/2016/5/13/chartex" xmlns:cx8="http://schemas.microsoft.com/office/drawing/2016/5/14/chartex" xmlns:mc="http://schemas.openxmlformats.org/markup-compatibility/2006" xmlns:aink="http://schemas.microsoft.com/office/drawing/2016/ink" xmlns:am3d="http://schemas.microsoft.com/office/drawing/2017/model3d" xmlns:o="urn:schemas-microsoft-com:office:office" xmlns:r="http://schemas.openxmlformats.org/officeDocument/2006/relationships" xmlns:m="http://schemas.openxmlformats.org/officeDocument/2006/math" xmlns:v="urn:schemas-microsoft-com:vml" xmlns:wp14="http://schemas.microsoft.com/office/word/2010/wordprocessingDrawing" xmlns:wp="http://schemas.openxmlformats.org/drawingml/2006/wordprocessingDrawing" xmlns:w10="urn:schemas-microsoft-com:office:word" xmlns:w="http://schemas.openxmlformats.org/wordprocessingml/2006/main" xmlns:w14="http://schemas.microsoft.com/office/word/2010/wordml" xmlns:w15="http://schemas.microsoft.com/office/word/2012/wordml" xmlns:w16cid="http://schemas.microsoft.com/office/word/2016/wordml/cid" xmlns:w16se="http://schemas.microsoft.com/office/word/2015/wordml/symex" xmlns:wpg="http://schemas.microsoft.com/office/word/2010/wordprocessingGroup" xmlns:wpi="http://schemas.microsoft.com/office/word/2010/wordprocessingInk" xmlns:wne="http://schemas.microsoft.com/office/word/2006/wordml" xmlns:wps="http://schemas.microsoft.com/office/word/2010/wordprocessingShape" mc:Ignorable="w14 w15 w16se w16cid wp14">
+  <w:endnote w:type="separator" w:id="-1">
+    <w:p>
+      <w:pPr>
+        <w:spacing w:after="0" w:line="240" w:lineRule="auto"/>
+      </w:pPr>
+      <w:r>
+        <w:separator/>
+      </w:r>
+    </w:p>
+  </w:endnote>
+  <w:endnote w:type="continuationSeparator" w:id="0">
+    <w:p>
+      <w:pPr>
+        <w:spacing w:after="0" w:line="240" w:lineRule="auto"/>
+      </w:pPr>
+      <w:r>
+        <w:continuationSeparator/>
+      </w:r>
+    </w:p>
+  </w:endnote>
+</w:endnotes>
+</file>
+
+<file path=word/footnotes.xml><?xml version="1.0" encoding="utf-8"?>
+<w:footnotes xmlns:wpc="http://schemas.microsoft.com/office/word/2010/wordprocessingCanvas" xmlns:cx="http://schemas.microsoft.com/office/drawing/2014/chartex" xmlns:cx1="http://schemas.microsoft.com/office/drawing/2015/9/8/chartex" xmlns:cx2="http://schemas.microsoft.com/office/drawing/2015/10/21/chartex" xmlns:cx3="http://schemas.microsoft.com/office/drawing/2016/5/9/chartex" xmlns:cx4="http://schemas.microsoft.com/office/drawing/2016/5/10/chartex" xmlns:cx5="http://schemas.microsoft.com/office/drawing/2016/5/11/chartex" xmlns:cx6="http://schemas.microsoft.com/office/drawing/2016/5/12/chartex" xmlns:cx7="http://schemas.microsoft.com/office/drawing/2016/5/13/chartex" xmlns:cx8="http://schemas.microsoft.com/office/drawing/2016/5/14/chartex" xmlns:mc="http://schemas.openxmlformats.org/markup-compatibility/2006" xmlns:aink="http://schemas.microsoft.com/office/drawing/2016/ink" xmlns:am3d="http://schemas.microsoft.com/office/drawing/2017/model3d" xmlns:o="urn:schemas-microsoft-com:office:office" xmlns:r="http://schemas.openxmlformats.org/officeDocument/2006/relationships" xmlns:m="http://schemas.openxmlformats.org/officeDocument/2006/math" xmlns:v="urn:schemas-microsoft-com:vml" xmlns:wp14="http://schemas.microsoft.com/office/word/2010/wordprocessingDrawing" xmlns:wp="http://schemas.openxmlformats.org/drawingml/2006/wordprocessingDrawing" xmlns:w10="urn:schemas-microsoft-com:office:word" xmlns:w="http://schemas.openxmlformats.org/wordprocessingml/2006/main" xmlns:w14="http://schemas.microsoft.com/office/word/2010/wordml" xmlns:w15="http://schemas.microsoft.com/office/word/2012/wordml" xmlns:w16cid="http://schemas.microsoft.com/office/word/2016/wordml/cid" xmlns:w16se="http://schemas.microsoft.com/office/word/2015/wordml/symex" xmlns:wpg="http://schemas.microsoft.com/office/word/2010/wordprocessingGroup" xmlns:wpi="http://schemas.microsoft.com/office/word/2010/wordprocessingInk" xmlns:wne="http://schemas.microsoft.com/office/word/2006/wordml" xmlns:wps="http://schemas.microsoft.com/office/word/2010/wordprocessingShape" mc:Ignorable="w14 w15 w16se w16cid wp14">
+  <w:footnote w:type="separator" w:id="-1">
+    <w:p>
+      <w:pPr>
+        <w:spacing w:after="0" w:line="240" w:lineRule="auto"/>
+      </w:pPr>
+      <w:r>
+        <w:separator/>
+      </w:r>
+    </w:p>
+  </w:footnote>
+  <w:footnote w:type="continuationSeparator" w:id="0">
+    <w:p>
+      <w:pPr>
+        <w:spacing w:after="0" w:line="240" w:lineRule="auto"/>
+      </w:pPr>
+      <w:r>
+        <w:continuationSeparator/>
+      </w:r>
+    </w:p>
+  </w:footnote>
+</w:footnotes>
 </file>
 
 <file path=word/numbering.xml><?xml version="1.0" encoding="utf-8"?>
@@ -1137,8 +2054,192 @@
       </w:pPr>
     </w:lvl>
   </w:abstractNum>
+  <w:abstractNum w:abstractNumId="1" w15:restartNumberingAfterBreak="0">
+    <w:nsid w:val="4C047DE4"/>
+    <w:multiLevelType w:val="hybridMultilevel"/>
+    <w:tmpl w:val="405C5504"/>
+    <w:lvl w:ilvl="0" w:tplc="0C09000F">
+      <w:start w:val="1"/>
+      <w:numFmt w:val="decimal"/>
+      <w:lvlText w:val="%1."/>
+      <w:lvlJc w:val="left"/>
+      <w:pPr>
+        <w:ind w:left="720" w:hanging="360"/>
+      </w:pPr>
+      <w:rPr>
+        <w:rFonts w:hint="default"/>
+      </w:rPr>
+    </w:lvl>
+    <w:lvl w:ilvl="1" w:tplc="0C090019" w:tentative="1">
+      <w:start w:val="1"/>
+      <w:numFmt w:val="lowerLetter"/>
+      <w:lvlText w:val="%2."/>
+      <w:lvlJc w:val="left"/>
+      <w:pPr>
+        <w:ind w:left="1440" w:hanging="360"/>
+      </w:pPr>
+    </w:lvl>
+    <w:lvl w:ilvl="2" w:tplc="0C09001B" w:tentative="1">
+      <w:start w:val="1"/>
+      <w:numFmt w:val="lowerRoman"/>
+      <w:lvlText w:val="%3."/>
+      <w:lvlJc w:val="right"/>
+      <w:pPr>
+        <w:ind w:left="2160" w:hanging="180"/>
+      </w:pPr>
+    </w:lvl>
+    <w:lvl w:ilvl="3" w:tplc="0C09000F" w:tentative="1">
+      <w:start w:val="1"/>
+      <w:numFmt w:val="decimal"/>
+      <w:lvlText w:val="%4."/>
+      <w:lvlJc w:val="left"/>
+      <w:pPr>
+        <w:ind w:left="2880" w:hanging="360"/>
+      </w:pPr>
+    </w:lvl>
+    <w:lvl w:ilvl="4" w:tplc="0C090019" w:tentative="1">
+      <w:start w:val="1"/>
+      <w:numFmt w:val="lowerLetter"/>
+      <w:lvlText w:val="%5."/>
+      <w:lvlJc w:val="left"/>
+      <w:pPr>
+        <w:ind w:left="3600" w:hanging="360"/>
+      </w:pPr>
+    </w:lvl>
+    <w:lvl w:ilvl="5" w:tplc="0C09001B" w:tentative="1">
+      <w:start w:val="1"/>
+      <w:numFmt w:val="lowerRoman"/>
+      <w:lvlText w:val="%6."/>
+      <w:lvlJc w:val="right"/>
+      <w:pPr>
+        <w:ind w:left="4320" w:hanging="180"/>
+      </w:pPr>
+    </w:lvl>
+    <w:lvl w:ilvl="6" w:tplc="0C09000F" w:tentative="1">
+      <w:start w:val="1"/>
+      <w:numFmt w:val="decimal"/>
+      <w:lvlText w:val="%7."/>
+      <w:lvlJc w:val="left"/>
+      <w:pPr>
+        <w:ind w:left="5040" w:hanging="360"/>
+      </w:pPr>
+    </w:lvl>
+    <w:lvl w:ilvl="7" w:tplc="0C090019" w:tentative="1">
+      <w:start w:val="1"/>
+      <w:numFmt w:val="lowerLetter"/>
+      <w:lvlText w:val="%8."/>
+      <w:lvlJc w:val="left"/>
+      <w:pPr>
+        <w:ind w:left="5760" w:hanging="360"/>
+      </w:pPr>
+    </w:lvl>
+    <w:lvl w:ilvl="8" w:tplc="0C09001B" w:tentative="1">
+      <w:start w:val="1"/>
+      <w:numFmt w:val="lowerRoman"/>
+      <w:lvlText w:val="%9."/>
+      <w:lvlJc w:val="right"/>
+      <w:pPr>
+        <w:ind w:left="6480" w:hanging="180"/>
+      </w:pPr>
+    </w:lvl>
+  </w:abstractNum>
+  <w:abstractNum w:abstractNumId="2" w15:restartNumberingAfterBreak="0">
+    <w:nsid w:val="66D66FE1"/>
+    <w:multiLevelType w:val="hybridMultilevel"/>
+    <w:tmpl w:val="F832523A"/>
+    <w:lvl w:ilvl="0" w:tplc="0C09000F">
+      <w:start w:val="1"/>
+      <w:numFmt w:val="decimal"/>
+      <w:lvlText w:val="%1."/>
+      <w:lvlJc w:val="left"/>
+      <w:pPr>
+        <w:ind w:left="720" w:hanging="360"/>
+      </w:pPr>
+      <w:rPr>
+        <w:rFonts w:hint="default"/>
+      </w:rPr>
+    </w:lvl>
+    <w:lvl w:ilvl="1" w:tplc="0C090019" w:tentative="1">
+      <w:start w:val="1"/>
+      <w:numFmt w:val="lowerLetter"/>
+      <w:lvlText w:val="%2."/>
+      <w:lvlJc w:val="left"/>
+      <w:pPr>
+        <w:ind w:left="1440" w:hanging="360"/>
+      </w:pPr>
+    </w:lvl>
+    <w:lvl w:ilvl="2" w:tplc="0C09001B" w:tentative="1">
+      <w:start w:val="1"/>
+      <w:numFmt w:val="lowerRoman"/>
+      <w:lvlText w:val="%3."/>
+      <w:lvlJc w:val="right"/>
+      <w:pPr>
+        <w:ind w:left="2160" w:hanging="180"/>
+      </w:pPr>
+    </w:lvl>
+    <w:lvl w:ilvl="3" w:tplc="0C09000F" w:tentative="1">
+      <w:start w:val="1"/>
+      <w:numFmt w:val="decimal"/>
+      <w:lvlText w:val="%4."/>
+      <w:lvlJc w:val="left"/>
+      <w:pPr>
+        <w:ind w:left="2880" w:hanging="360"/>
+      </w:pPr>
+    </w:lvl>
+    <w:lvl w:ilvl="4" w:tplc="0C090019" w:tentative="1">
+      <w:start w:val="1"/>
+      <w:numFmt w:val="lowerLetter"/>
+      <w:lvlText w:val="%5."/>
+      <w:lvlJc w:val="left"/>
+      <w:pPr>
+        <w:ind w:left="3600" w:hanging="360"/>
+      </w:pPr>
+    </w:lvl>
+    <w:lvl w:ilvl="5" w:tplc="0C09001B" w:tentative="1">
+      <w:start w:val="1"/>
+      <w:numFmt w:val="lowerRoman"/>
+      <w:lvlText w:val="%6."/>
+      <w:lvlJc w:val="right"/>
+      <w:pPr>
+        <w:ind w:left="4320" w:hanging="180"/>
+      </w:pPr>
+    </w:lvl>
+    <w:lvl w:ilvl="6" w:tplc="0C09000F" w:tentative="1">
+      <w:start w:val="1"/>
+      <w:numFmt w:val="decimal"/>
+      <w:lvlText w:val="%7."/>
+      <w:lvlJc w:val="left"/>
+      <w:pPr>
+        <w:ind w:left="5040" w:hanging="360"/>
+      </w:pPr>
+    </w:lvl>
+    <w:lvl w:ilvl="7" w:tplc="0C090019" w:tentative="1">
+      <w:start w:val="1"/>
+      <w:numFmt w:val="lowerLetter"/>
+      <w:lvlText w:val="%8."/>
+      <w:lvlJc w:val="left"/>
+      <w:pPr>
+        <w:ind w:left="5760" w:hanging="360"/>
+      </w:pPr>
+    </w:lvl>
+    <w:lvl w:ilvl="8" w:tplc="0C09001B" w:tentative="1">
+      <w:start w:val="1"/>
+      <w:numFmt w:val="lowerRoman"/>
+      <w:lvlText w:val="%9."/>
+      <w:lvlJc w:val="right"/>
+      <w:pPr>
+        <w:ind w:left="6480" w:hanging="180"/>
+      </w:pPr>
+    </w:lvl>
+  </w:abstractNum>
   <w:num w:numId="1">
     <w:abstractNumId w:val="0"/>
+  </w:num>
+  <w:num w:numId="2">
+    <w:abstractNumId w:val="2"/>
+  </w:num>
+  <w:num w:numId="3">
+    <w:abstractNumId w:val="1"/>
   </w:num>
 </w:numbering>
 </file>
@@ -1650,6 +2751,50 @@
       <w:contextualSpacing/>
     </w:pPr>
   </w:style>
+  <w:style w:type="paragraph" w:styleId="Header">
+    <w:name w:val="header"/>
+    <w:basedOn w:val="Normal"/>
+    <w:link w:val="HeaderChar"/>
+    <w:uiPriority w:val="99"/>
+    <w:unhideWhenUsed/>
+    <w:rsid w:val="007744D4"/>
+    <w:pPr>
+      <w:tabs>
+        <w:tab w:val="center" w:pos="4513"/>
+        <w:tab w:val="right" w:pos="9026"/>
+      </w:tabs>
+      <w:spacing w:after="0" w:line="240" w:lineRule="auto"/>
+    </w:pPr>
+  </w:style>
+  <w:style w:type="character" w:customStyle="1" w:styleId="HeaderChar">
+    <w:name w:val="Header Char"/>
+    <w:basedOn w:val="DefaultParagraphFont"/>
+    <w:link w:val="Header"/>
+    <w:uiPriority w:val="99"/>
+    <w:rsid w:val="007744D4"/>
+  </w:style>
+  <w:style w:type="paragraph" w:styleId="Footer">
+    <w:name w:val="footer"/>
+    <w:basedOn w:val="Normal"/>
+    <w:link w:val="FooterChar"/>
+    <w:uiPriority w:val="99"/>
+    <w:unhideWhenUsed/>
+    <w:rsid w:val="007744D4"/>
+    <w:pPr>
+      <w:tabs>
+        <w:tab w:val="center" w:pos="4513"/>
+        <w:tab w:val="right" w:pos="9026"/>
+      </w:tabs>
+      <w:spacing w:after="0" w:line="240" w:lineRule="auto"/>
+    </w:pPr>
+  </w:style>
+  <w:style w:type="character" w:customStyle="1" w:styleId="FooterChar">
+    <w:name w:val="Footer Char"/>
+    <w:basedOn w:val="DefaultParagraphFont"/>
+    <w:link w:val="Footer"/>
+    <w:uiPriority w:val="99"/>
+    <w:rsid w:val="007744D4"/>
+  </w:style>
 </w:styles>
 </file>
 

</xml_diff>

<commit_message>
weapon design changes done
</commit_message>
<xml_diff>
--- a/design-docs/Design Changes.docx
+++ b/design-docs/Design Changes.docx
@@ -1,6 +1,6 @@
 
 <file path=word/document.xml><?xml version="1.0" encoding="utf-8"?>
-<w:document xmlns:wpc="http://schemas.microsoft.com/office/word/2010/wordprocessingCanvas" xmlns:cx="http://schemas.microsoft.com/office/drawing/2014/chartex" xmlns:cx1="http://schemas.microsoft.com/office/drawing/2015/9/8/chartex" xmlns:cx2="http://schemas.microsoft.com/office/drawing/2015/10/21/chartex" xmlns:cx3="http://schemas.microsoft.com/office/drawing/2016/5/9/chartex" xmlns:cx4="http://schemas.microsoft.com/office/drawing/2016/5/10/chartex" xmlns:cx5="http://schemas.microsoft.com/office/drawing/2016/5/11/chartex" xmlns:cx6="http://schemas.microsoft.com/office/drawing/2016/5/12/chartex" xmlns:cx7="http://schemas.microsoft.com/office/drawing/2016/5/13/chartex" xmlns:cx8="http://schemas.microsoft.com/office/drawing/2016/5/14/chartex" xmlns:mc="http://schemas.openxmlformats.org/markup-compatibility/2006" xmlns:aink="http://schemas.microsoft.com/office/drawing/2016/ink" xmlns:am3d="http://schemas.microsoft.com/office/drawing/2017/model3d" xmlns:o="urn:schemas-microsoft-com:office:office" xmlns:r="http://schemas.openxmlformats.org/officeDocument/2006/relationships" xmlns:m="http://schemas.openxmlformats.org/officeDocument/2006/math" xmlns:v="urn:schemas-microsoft-com:vml" xmlns:wp14="http://schemas.microsoft.com/office/word/2010/wordprocessingDrawing" xmlns:wp="http://schemas.openxmlformats.org/drawingml/2006/wordprocessingDrawing" xmlns:w10="urn:schemas-microsoft-com:office:word" xmlns:w="http://schemas.openxmlformats.org/wordprocessingml/2006/main" xmlns:w14="http://schemas.microsoft.com/office/word/2010/wordml" xmlns:w15="http://schemas.microsoft.com/office/word/2012/wordml" xmlns:w16cid="http://schemas.microsoft.com/office/word/2016/wordml/cid" xmlns:w16se="http://schemas.microsoft.com/office/word/2015/wordml/symex" xmlns:wpg="http://schemas.microsoft.com/office/word/2010/wordprocessingGroup" xmlns:wpi="http://schemas.microsoft.com/office/word/2010/wordprocessingInk" xmlns:wne="http://schemas.microsoft.com/office/word/2006/wordml" xmlns:wps="http://schemas.microsoft.com/office/word/2010/wordprocessingShape" mc:Ignorable="w14 w15 w16se w16cid wp14">
+<w:document xmlns:wpc="http://schemas.microsoft.com/office/word/2010/wordprocessingCanvas" xmlns:cx="http://schemas.microsoft.com/office/drawing/2014/chartex" xmlns:cx1="http://schemas.microsoft.com/office/drawing/2015/9/8/chartex" xmlns:cx2="http://schemas.microsoft.com/office/drawing/2015/10/21/chartex" xmlns:cx3="http://schemas.microsoft.com/office/drawing/2016/5/9/chartex" xmlns:cx4="http://schemas.microsoft.com/office/drawing/2016/5/10/chartex" xmlns:cx5="http://schemas.microsoft.com/office/drawing/2016/5/11/chartex" xmlns:cx6="http://schemas.microsoft.com/office/drawing/2016/5/12/chartex" xmlns:cx7="http://schemas.microsoft.com/office/drawing/2016/5/13/chartex" xmlns:cx8="http://schemas.microsoft.com/office/drawing/2016/5/14/chartex" xmlns:mc="http://schemas.openxmlformats.org/markup-compatibility/2006" xmlns:aink="http://schemas.microsoft.com/office/drawing/2016/ink" xmlns:am3d="http://schemas.microsoft.com/office/drawing/2017/model3d" xmlns:o="urn:schemas-microsoft-com:office:office" xmlns:r="http://schemas.openxmlformats.org/officeDocument/2006/relationships" xmlns:m="http://schemas.openxmlformats.org/officeDocument/2006/math" xmlns:v="urn:schemas-microsoft-com:vml" xmlns:wp14="http://schemas.microsoft.com/office/word/2010/wordprocessingDrawing" xmlns:wp="http://schemas.openxmlformats.org/drawingml/2006/wordprocessingDrawing" xmlns:w10="urn:schemas-microsoft-com:office:word" xmlns:w="http://schemas.openxmlformats.org/wordprocessingml/2006/main" xmlns:w14="http://schemas.microsoft.com/office/word/2010/wordml" xmlns:w15="http://schemas.microsoft.com/office/word/2012/wordml" xmlns:w16cex="http://schemas.microsoft.com/office/word/2018/wordml/cex" xmlns:w16cid="http://schemas.microsoft.com/office/word/2016/wordml/cid" xmlns:w16="http://schemas.microsoft.com/office/word/2018/wordml" xmlns:w16se="http://schemas.microsoft.com/office/word/2015/wordml/symex" xmlns:wpg="http://schemas.microsoft.com/office/word/2010/wordprocessingGroup" xmlns:wpi="http://schemas.microsoft.com/office/word/2010/wordprocessingInk" xmlns:wne="http://schemas.microsoft.com/office/word/2006/wordml" xmlns:wps="http://schemas.microsoft.com/office/word/2010/wordprocessingShape" mc:Ignorable="w14 w15 w16se w16cid w16 w16cex wp14">
   <w:body>
     <w:p>
       <w:pPr>
@@ -68,7 +68,6 @@
       <w:r>
         <w:t xml:space="preserve"> bite attack into </w:t>
       </w:r>
-      <w:proofErr w:type="spellStart"/>
       <w:r>
         <w:rPr>
           <w:rFonts w:ascii="Consolas" w:hAnsi="Consolas"/>
@@ -77,14 +76,12 @@
         </w:rPr>
         <w:t>AttackAction</w:t>
       </w:r>
-      <w:proofErr w:type="spellEnd"/>
       <w:r>
         <w:t>,</w:t>
       </w:r>
       <w:r>
         <w:t xml:space="preserve"> a </w:t>
       </w:r>
-      <w:proofErr w:type="spellStart"/>
       <w:r>
         <w:rPr>
           <w:rFonts w:ascii="Consolas" w:hAnsi="Consolas"/>
@@ -93,7 +90,6 @@
         </w:rPr>
         <w:t>BiteAttack</w:t>
       </w:r>
-      <w:proofErr w:type="spellEnd"/>
       <w:r>
         <w:t xml:space="preserve"> class</w:t>
       </w:r>
@@ -219,7 +215,6 @@
       <w:r>
         <w:t xml:space="preserve">it was decided to integrate the bite attack into </w:t>
       </w:r>
-      <w:proofErr w:type="spellStart"/>
       <w:r>
         <w:rPr>
           <w:rFonts w:ascii="Consolas" w:hAnsi="Consolas"/>
@@ -228,7 +223,6 @@
         </w:rPr>
         <w:t>AttackAction</w:t>
       </w:r>
-      <w:proofErr w:type="spellEnd"/>
       <w:r>
         <w:t xml:space="preserve"> to avoid </w:t>
       </w:r>
@@ -260,7 +254,6 @@
       <w:r>
         <w:t xml:space="preserve"> of </w:t>
       </w:r>
-      <w:proofErr w:type="spellStart"/>
       <w:r>
         <w:rPr>
           <w:rFonts w:ascii="Consolas" w:hAnsi="Consolas"/>
@@ -269,11 +262,9 @@
         </w:rPr>
         <w:t>AttackAction</w:t>
       </w:r>
-      <w:proofErr w:type="spellEnd"/>
       <w:r>
         <w:t xml:space="preserve"> and </w:t>
       </w:r>
-      <w:proofErr w:type="spellStart"/>
       <w:r>
         <w:rPr>
           <w:rFonts w:ascii="Consolas" w:hAnsi="Consolas"/>
@@ -282,7 +273,6 @@
         </w:rPr>
         <w:t>BiteAttack</w:t>
       </w:r>
-      <w:proofErr w:type="spellEnd"/>
       <w:r>
         <w:t>.</w:t>
       </w:r>
@@ -295,7 +285,6 @@
       <w:r>
         <w:t xml:space="preserve"> </w:t>
       </w:r>
-      <w:proofErr w:type="spellStart"/>
       <w:r>
         <w:rPr>
           <w:rFonts w:ascii="Consolas" w:hAnsi="Consolas"/>
@@ -304,11 +293,9 @@
         </w:rPr>
         <w:t>BiteAttack</w:t>
       </w:r>
-      <w:proofErr w:type="spellEnd"/>
       <w:r>
         <w:t xml:space="preserve"> was created to inherit </w:t>
       </w:r>
-      <w:proofErr w:type="spellStart"/>
       <w:r>
         <w:rPr>
           <w:rFonts w:ascii="Consolas" w:hAnsi="Consolas"/>
@@ -317,7 +304,6 @@
         </w:rPr>
         <w:t>AttackAction</w:t>
       </w:r>
-      <w:proofErr w:type="spellEnd"/>
       <w:r>
         <w:t xml:space="preserve"> without any refactoring</w:t>
       </w:r>
@@ -342,7 +328,6 @@
       <w:r>
         <w:t xml:space="preserve">the </w:t>
       </w:r>
-      <w:proofErr w:type="spellStart"/>
       <w:r>
         <w:rPr>
           <w:rFonts w:ascii="Consolas" w:hAnsi="Consolas"/>
@@ -373,16 +358,7 @@
           <w:b/>
           <w:bCs/>
         </w:rPr>
-        <w:t>e</w:t>
-      </w:r>
-      <w:proofErr w:type="spellEnd"/>
-      <w:r>
-        <w:rPr>
-          <w:rFonts w:ascii="Consolas" w:hAnsi="Consolas"/>
-          <w:b/>
-          <w:bCs/>
-        </w:rPr>
-        <w:t>(...)</w:t>
+        <w:t>e(...)</w:t>
       </w:r>
       <w:r>
         <w:t xml:space="preserve"> method </w:t>
@@ -399,7 +375,6 @@
       <w:r>
         <w:t xml:space="preserve"> </w:t>
       </w:r>
-      <w:proofErr w:type="spellStart"/>
       <w:r>
         <w:rPr>
           <w:rFonts w:ascii="Consolas" w:hAnsi="Consolas"/>
@@ -408,7 +383,6 @@
         </w:rPr>
         <w:t>BiteAttack</w:t>
       </w:r>
-      <w:proofErr w:type="spellEnd"/>
       <w:r>
         <w:t xml:space="preserve"> inherits these methods </w:t>
       </w:r>
@@ -459,7 +433,6 @@
         </w:rPr>
         <w:t xml:space="preserve"> </w:t>
       </w:r>
-      <w:proofErr w:type="spellStart"/>
       <w:r>
         <w:rPr>
           <w:rFonts w:ascii="Consolas" w:hAnsi="Consolas"/>
@@ -468,7 +441,6 @@
         </w:rPr>
         <w:t>BiteAttack</w:t>
       </w:r>
-      <w:proofErr w:type="spellEnd"/>
       <w:r>
         <w:rPr>
           <w:rFonts w:ascii="Consolas" w:hAnsi="Consolas"/>
@@ -492,7 +464,6 @@
         </w:rPr>
         <w:t xml:space="preserve">Because of change #1, </w:t>
       </w:r>
-      <w:proofErr w:type="spellStart"/>
       <w:r>
         <w:rPr>
           <w:rFonts w:ascii="Consolas" w:hAnsi="Consolas"/>
@@ -509,7 +480,6 @@
         </w:rPr>
         <w:t>Behaviour</w:t>
       </w:r>
-      <w:proofErr w:type="spellEnd"/>
       <w:r>
         <w:rPr>
           <w:rFonts w:cstheme="minorHAnsi"/>
@@ -536,7 +506,6 @@
         </w:rPr>
         <w:t xml:space="preserve">n </w:t>
       </w:r>
-      <w:proofErr w:type="spellStart"/>
       <w:r>
         <w:rPr>
           <w:rFonts w:ascii="Consolas" w:hAnsi="Consolas"/>
@@ -545,14 +514,12 @@
         </w:rPr>
         <w:t>AttackAction</w:t>
       </w:r>
-      <w:proofErr w:type="spellEnd"/>
       <w:r>
         <w:rPr>
           <w:rFonts w:cstheme="minorHAnsi"/>
         </w:rPr>
         <w:t xml:space="preserve"> or </w:t>
       </w:r>
-      <w:proofErr w:type="spellStart"/>
       <w:r>
         <w:rPr>
           <w:rFonts w:ascii="Consolas" w:hAnsi="Consolas"/>
@@ -569,7 +536,6 @@
         </w:rPr>
         <w:t>ction</w:t>
       </w:r>
-      <w:proofErr w:type="spellEnd"/>
       <w:r>
         <w:rPr>
           <w:rFonts w:cstheme="minorHAnsi"/>
@@ -585,7 +551,6 @@
           <w:numId w:val="1"/>
         </w:numPr>
       </w:pPr>
-      <w:proofErr w:type="spellStart"/>
       <w:r>
         <w:rPr>
           <w:rFonts w:ascii="Consolas" w:hAnsi="Consolas"/>
@@ -594,7 +559,6 @@
         </w:rPr>
         <w:t>DropAdjacentItemAction</w:t>
       </w:r>
-      <w:proofErr w:type="spellEnd"/>
       <w:r>
         <w:rPr>
           <w:rFonts w:cstheme="minorHAnsi"/>
@@ -607,7 +571,6 @@
         </w:rPr>
         <w:t xml:space="preserve">was changed to inherit </w:t>
       </w:r>
-      <w:proofErr w:type="spellStart"/>
       <w:r>
         <w:rPr>
           <w:rFonts w:ascii="Consolas" w:hAnsi="Consolas"/>
@@ -616,7 +579,6 @@
         </w:rPr>
         <w:t>DropItemAction</w:t>
       </w:r>
-      <w:proofErr w:type="spellEnd"/>
       <w:r>
         <w:rPr>
           <w:rFonts w:cstheme="minorHAnsi"/>
@@ -689,7 +651,6 @@
         </w:rPr>
         <w:t xml:space="preserve"> Since of the change in inheritance, </w:t>
       </w:r>
-      <w:proofErr w:type="spellStart"/>
       <w:r>
         <w:rPr>
           <w:rFonts w:ascii="Consolas" w:hAnsi="Consolas"/>
@@ -698,7 +659,6 @@
         </w:rPr>
         <w:t>DropAdjacentItemAction</w:t>
       </w:r>
-      <w:proofErr w:type="spellEnd"/>
       <w:r>
         <w:rPr>
           <w:rFonts w:cstheme="minorHAnsi"/>
@@ -719,7 +679,6 @@
         </w:rPr>
         <w:t xml:space="preserve">minimum and maximum of 1 </w:t>
       </w:r>
-      <w:proofErr w:type="spellStart"/>
       <w:r>
         <w:rPr>
           <w:rFonts w:ascii="Consolas" w:hAnsi="Consolas"/>
@@ -728,7 +687,6 @@
         </w:rPr>
         <w:t>ZombieLimb</w:t>
       </w:r>
-      <w:proofErr w:type="spellEnd"/>
       <w:r>
         <w:rPr>
           <w:rFonts w:cstheme="minorHAnsi"/>
@@ -744,7 +702,6 @@
           <w:numId w:val="1"/>
         </w:numPr>
       </w:pPr>
-      <w:proofErr w:type="spellStart"/>
       <w:r>
         <w:rPr>
           <w:rFonts w:ascii="Consolas" w:hAnsi="Consolas"/>
@@ -753,7 +710,6 @@
         </w:rPr>
         <w:t>AttackAction</w:t>
       </w:r>
-      <w:proofErr w:type="spellEnd"/>
       <w:r>
         <w:rPr>
           <w:rFonts w:cstheme="minorHAnsi"/>
@@ -899,23 +855,13 @@
         </w:rPr>
         <w:t xml:space="preserve">Because of #5, </w:t>
       </w:r>
-      <w:proofErr w:type="spellStart"/>
-      <w:r>
-        <w:rPr>
-          <w:rFonts w:ascii="Consolas" w:hAnsi="Consolas"/>
-          <w:b/>
-          <w:bCs/>
-        </w:rPr>
-        <w:t>executeReaction</w:t>
-      </w:r>
-      <w:proofErr w:type="spellEnd"/>
-      <w:r>
-        <w:rPr>
-          <w:rFonts w:ascii="Consolas" w:hAnsi="Consolas"/>
-          <w:b/>
-          <w:bCs/>
-        </w:rPr>
-        <w:t>(...)</w:t>
+      <w:r>
+        <w:rPr>
+          <w:rFonts w:ascii="Consolas" w:hAnsi="Consolas"/>
+          <w:b/>
+          <w:bCs/>
+        </w:rPr>
+        <w:t>executeReaction(...)</w:t>
       </w:r>
       <w:r>
         <w:rPr>
@@ -923,23 +869,13 @@
         </w:rPr>
         <w:t xml:space="preserve">, </w:t>
       </w:r>
-      <w:proofErr w:type="spellStart"/>
-      <w:r>
-        <w:rPr>
-          <w:rFonts w:ascii="Consolas" w:hAnsi="Consolas"/>
-          <w:b/>
-          <w:bCs/>
-        </w:rPr>
-        <w:t>getArmCount</w:t>
-      </w:r>
-      <w:proofErr w:type="spellEnd"/>
-      <w:r>
-        <w:rPr>
-          <w:rFonts w:ascii="Consolas" w:hAnsi="Consolas"/>
-          <w:b/>
-          <w:bCs/>
-        </w:rPr>
-        <w:t>()</w:t>
+      <w:r>
+        <w:rPr>
+          <w:rFonts w:ascii="Consolas" w:hAnsi="Consolas"/>
+          <w:b/>
+          <w:bCs/>
+        </w:rPr>
+        <w:t>getArmCount()</w:t>
       </w:r>
       <w:r>
         <w:rPr>
@@ -947,23 +883,13 @@
         </w:rPr>
         <w:t xml:space="preserve">, </w:t>
       </w:r>
-      <w:proofErr w:type="spellStart"/>
-      <w:r>
-        <w:rPr>
-          <w:rFonts w:ascii="Consolas" w:hAnsi="Consolas"/>
-          <w:b/>
-          <w:bCs/>
-        </w:rPr>
-        <w:t>getLegCount</w:t>
-      </w:r>
-      <w:proofErr w:type="spellEnd"/>
-      <w:r>
-        <w:rPr>
-          <w:rFonts w:ascii="Consolas" w:hAnsi="Consolas"/>
-          <w:b/>
-          <w:bCs/>
-        </w:rPr>
-        <w:t>()</w:t>
+      <w:r>
+        <w:rPr>
+          <w:rFonts w:ascii="Consolas" w:hAnsi="Consolas"/>
+          <w:b/>
+          <w:bCs/>
+        </w:rPr>
+        <w:t>getLegCount()</w:t>
       </w:r>
       <w:r>
         <w:rPr>
@@ -971,23 +897,13 @@
         </w:rPr>
         <w:t xml:space="preserve"> and </w:t>
       </w:r>
-      <w:proofErr w:type="spellStart"/>
-      <w:r>
-        <w:rPr>
-          <w:rFonts w:ascii="Consolas" w:hAnsi="Consolas"/>
-          <w:b/>
-          <w:bCs/>
-        </w:rPr>
-        <w:t>getLimbCount</w:t>
-      </w:r>
-      <w:proofErr w:type="spellEnd"/>
-      <w:r>
-        <w:rPr>
-          <w:rFonts w:ascii="Consolas" w:hAnsi="Consolas"/>
-          <w:b/>
-          <w:bCs/>
-        </w:rPr>
-        <w:t>()</w:t>
+      <w:r>
+        <w:rPr>
+          <w:rFonts w:ascii="Consolas" w:hAnsi="Consolas"/>
+          <w:b/>
+          <w:bCs/>
+        </w:rPr>
+        <w:t>getLimbCount()</w:t>
       </w:r>
       <w:r>
         <w:rPr>
@@ -1001,7 +917,6 @@
         </w:rPr>
         <w:t xml:space="preserve">added to the </w:t>
       </w:r>
-      <w:proofErr w:type="spellStart"/>
       <w:r>
         <w:rPr>
           <w:rFonts w:ascii="Consolas" w:hAnsi="Consolas"/>
@@ -1018,7 +933,6 @@
         </w:rPr>
         <w:t>ctorInterface</w:t>
       </w:r>
-      <w:proofErr w:type="spellEnd"/>
       <w:r>
         <w:rPr>
           <w:rFonts w:cstheme="minorHAnsi"/>
@@ -1043,23 +957,13 @@
         </w:rPr>
         <w:t xml:space="preserve">The </w:t>
       </w:r>
-      <w:proofErr w:type="spellStart"/>
-      <w:r>
-        <w:rPr>
-          <w:rFonts w:ascii="Consolas" w:hAnsi="Consolas"/>
-          <w:b/>
-          <w:bCs/>
-        </w:rPr>
-        <w:t>executeReaction</w:t>
-      </w:r>
-      <w:proofErr w:type="spellEnd"/>
-      <w:r>
-        <w:rPr>
-          <w:rFonts w:ascii="Consolas" w:hAnsi="Consolas"/>
-          <w:b/>
-          <w:bCs/>
-        </w:rPr>
-        <w:t>(...)</w:t>
+      <w:r>
+        <w:rPr>
+          <w:rFonts w:ascii="Consolas" w:hAnsi="Consolas"/>
+          <w:b/>
+          <w:bCs/>
+        </w:rPr>
+        <w:t>executeReaction(...)</w:t>
       </w:r>
       <w:r>
         <w:rPr>
@@ -1147,23 +1051,13 @@
         </w:rPr>
         <w:t xml:space="preserve">it gets back to the caller of the damage infliction, </w:t>
       </w:r>
-      <w:proofErr w:type="spellStart"/>
-      <w:r>
-        <w:rPr>
-          <w:rFonts w:ascii="Consolas" w:hAnsi="Consolas"/>
-          <w:b/>
-          <w:bCs/>
-        </w:rPr>
-        <w:t>executeReaction</w:t>
-      </w:r>
-      <w:proofErr w:type="spellEnd"/>
-      <w:r>
-        <w:rPr>
-          <w:rFonts w:ascii="Consolas" w:hAnsi="Consolas"/>
-          <w:b/>
-          <w:bCs/>
-        </w:rPr>
-        <w:t>(...)</w:t>
+      <w:r>
+        <w:rPr>
+          <w:rFonts w:ascii="Consolas" w:hAnsi="Consolas"/>
+          <w:b/>
+          <w:bCs/>
+        </w:rPr>
+        <w:t>executeReaction(...)</w:t>
       </w:r>
       <w:r>
         <w:rPr>
@@ -1212,23 +1106,13 @@
       <w:pPr>
         <w:pStyle w:val="ListParagraph"/>
       </w:pPr>
-      <w:proofErr w:type="spellStart"/>
-      <w:r>
-        <w:rPr>
-          <w:rFonts w:ascii="Consolas" w:hAnsi="Consolas"/>
-          <w:b/>
-          <w:bCs/>
-        </w:rPr>
-        <w:t>getArmCount</w:t>
-      </w:r>
-      <w:proofErr w:type="spellEnd"/>
-      <w:r>
-        <w:rPr>
-          <w:rFonts w:ascii="Consolas" w:hAnsi="Consolas"/>
-          <w:b/>
-          <w:bCs/>
-        </w:rPr>
-        <w:t>()</w:t>
+      <w:r>
+        <w:rPr>
+          <w:rFonts w:ascii="Consolas" w:hAnsi="Consolas"/>
+          <w:b/>
+          <w:bCs/>
+        </w:rPr>
+        <w:t>getArmCount()</w:t>
       </w:r>
       <w:r>
         <w:rPr>
@@ -1236,23 +1120,13 @@
         </w:rPr>
         <w:t xml:space="preserve">, </w:t>
       </w:r>
-      <w:proofErr w:type="spellStart"/>
-      <w:r>
-        <w:rPr>
-          <w:rFonts w:ascii="Consolas" w:hAnsi="Consolas"/>
-          <w:b/>
-          <w:bCs/>
-        </w:rPr>
-        <w:t>getLegCount</w:t>
-      </w:r>
-      <w:proofErr w:type="spellEnd"/>
-      <w:r>
-        <w:rPr>
-          <w:rFonts w:ascii="Consolas" w:hAnsi="Consolas"/>
-          <w:b/>
-          <w:bCs/>
-        </w:rPr>
-        <w:t>()</w:t>
+      <w:r>
+        <w:rPr>
+          <w:rFonts w:ascii="Consolas" w:hAnsi="Consolas"/>
+          <w:b/>
+          <w:bCs/>
+        </w:rPr>
+        <w:t>getLegCount()</w:t>
       </w:r>
       <w:r>
         <w:rPr>
@@ -1260,23 +1134,13 @@
         </w:rPr>
         <w:t xml:space="preserve"> and </w:t>
       </w:r>
-      <w:proofErr w:type="spellStart"/>
-      <w:r>
-        <w:rPr>
-          <w:rFonts w:ascii="Consolas" w:hAnsi="Consolas"/>
-          <w:b/>
-          <w:bCs/>
-        </w:rPr>
-        <w:t>getLimbCount</w:t>
-      </w:r>
-      <w:proofErr w:type="spellEnd"/>
-      <w:r>
-        <w:rPr>
-          <w:rFonts w:ascii="Consolas" w:hAnsi="Consolas"/>
-          <w:b/>
-          <w:bCs/>
-        </w:rPr>
-        <w:t>()</w:t>
+      <w:r>
+        <w:rPr>
+          <w:rFonts w:ascii="Consolas" w:hAnsi="Consolas"/>
+          <w:b/>
+          <w:bCs/>
+        </w:rPr>
+        <w:t>getLimbCount()</w:t>
       </w:r>
       <w:r>
         <w:rPr>
@@ -1304,7 +1168,6 @@
         </w:rPr>
         <w:t xml:space="preserve">actor before returning an action. For example, </w:t>
       </w:r>
-      <w:proofErr w:type="spellStart"/>
       <w:r>
         <w:rPr>
           <w:rFonts w:ascii="Consolas" w:hAnsi="Consolas"/>
@@ -1313,7 +1176,6 @@
         </w:rPr>
         <w:t>AttackBehaviour</w:t>
       </w:r>
-      <w:proofErr w:type="spellEnd"/>
       <w:r>
         <w:rPr>
           <w:rFonts w:cstheme="minorHAnsi"/>
@@ -1442,7 +1304,6 @@
         </w:rPr>
         <w:t xml:space="preserve"> </w:t>
       </w:r>
-      <w:proofErr w:type="spellStart"/>
       <w:r>
         <w:rPr>
           <w:rFonts w:ascii="Consolas" w:hAnsi="Consolas"/>
@@ -1451,14 +1312,12 @@
         </w:rPr>
         <w:t>SpeechBehaviour</w:t>
       </w:r>
-      <w:proofErr w:type="spellEnd"/>
       <w:r>
         <w:rPr>
           <w:rFonts w:cstheme="minorHAnsi"/>
         </w:rPr>
         <w:t xml:space="preserve"> and </w:t>
       </w:r>
-      <w:proofErr w:type="spellStart"/>
       <w:r>
         <w:rPr>
           <w:rFonts w:ascii="Consolas" w:hAnsi="Consolas"/>
@@ -1467,7 +1326,6 @@
         </w:rPr>
         <w:t>SpeakAction</w:t>
       </w:r>
-      <w:proofErr w:type="spellEnd"/>
       <w:r>
         <w:rPr>
           <w:rFonts w:cstheme="minorHAnsi"/>
@@ -1492,7 +1350,6 @@
         </w:rPr>
         <w:t xml:space="preserve"> The </w:t>
       </w:r>
-      <w:proofErr w:type="spellStart"/>
       <w:r>
         <w:rPr>
           <w:rFonts w:ascii="Consolas" w:hAnsi="Consolas"/>
@@ -1501,7 +1358,6 @@
         </w:rPr>
         <w:t>SpeechBehaviour</w:t>
       </w:r>
-      <w:proofErr w:type="spellEnd"/>
       <w:r>
         <w:rPr>
           <w:rFonts w:cstheme="minorHAnsi"/>
@@ -1564,17 +1420,8 @@
         <w:rPr>
           <w:rFonts w:cstheme="minorHAnsi"/>
         </w:rPr>
-        <w:t>at the start of its turn if it is available which</w:t>
-      </w:r>
-      <w:bookmarkStart w:id="0" w:name="_GoBack"/>
-      <w:bookmarkEnd w:id="0"/>
-      <w:r>
-        <w:rPr>
-          <w:rFonts w:cstheme="minorHAnsi"/>
-        </w:rPr>
-        <w:t xml:space="preserve"> is checked in the </w:t>
-      </w:r>
-      <w:proofErr w:type="spellStart"/>
+        <w:t xml:space="preserve">at the start of its turn if it is available which is checked in the </w:t>
+      </w:r>
       <w:r>
         <w:rPr>
           <w:rFonts w:ascii="Consolas" w:hAnsi="Consolas"/>
@@ -1583,7 +1430,6 @@
         </w:rPr>
         <w:t>ScanvengeBehaviour</w:t>
       </w:r>
-      <w:proofErr w:type="spellEnd"/>
       <w:r>
         <w:rPr>
           <w:rFonts w:cstheme="minorHAnsi"/>
@@ -1711,7 +1557,6 @@
       <w:r>
         <w:t xml:space="preserve">from </w:t>
       </w:r>
-      <w:proofErr w:type="spellStart"/>
       <w:r>
         <w:rPr>
           <w:rFonts w:ascii="Consolas" w:hAnsi="Consolas"/>
@@ -1720,7 +1565,6 @@
         </w:rPr>
         <w:t>AttackBehaviour</w:t>
       </w:r>
-      <w:proofErr w:type="spellEnd"/>
       <w:r>
         <w:rPr>
           <w:rFonts w:cstheme="minorHAnsi"/>
@@ -1759,7 +1603,6 @@
         </w:rPr>
         <w:t xml:space="preserve"> This is the same for </w:t>
       </w:r>
-      <w:proofErr w:type="spellStart"/>
       <w:r>
         <w:rPr>
           <w:rFonts w:ascii="Consolas" w:hAnsi="Consolas"/>
@@ -1768,7 +1611,6 @@
         </w:rPr>
         <w:t>ScavengeBehaviour</w:t>
       </w:r>
-      <w:proofErr w:type="spellEnd"/>
       <w:r>
         <w:rPr>
           <w:rFonts w:cstheme="minorHAnsi"/>
@@ -1809,7 +1651,6 @@
         </w:rPr>
         <w:t xml:space="preserve"> to </w:t>
       </w:r>
-      <w:proofErr w:type="spellStart"/>
       <w:r>
         <w:rPr>
           <w:rFonts w:ascii="Consolas" w:hAnsi="Consolas"/>
@@ -1818,7 +1659,6 @@
         </w:rPr>
         <w:t>AttackBehvaiour</w:t>
       </w:r>
-      <w:proofErr w:type="spellEnd"/>
       <w:r>
         <w:rPr>
           <w:rFonts w:cstheme="minorHAnsi"/>
@@ -1837,7 +1677,6 @@
         </w:rPr>
         <w:t xml:space="preserve">a </w:t>
       </w:r>
-      <w:proofErr w:type="spellStart"/>
       <w:r>
         <w:rPr>
           <w:rFonts w:ascii="Consolas" w:hAnsi="Consolas"/>
@@ -1846,7 +1685,6 @@
         </w:rPr>
         <w:t>ScavengeBehaviour</w:t>
       </w:r>
-      <w:proofErr w:type="spellEnd"/>
       <w:r>
         <w:rPr>
           <w:rFonts w:cstheme="minorHAnsi"/>
@@ -1887,24 +1725,357 @@
         </w:rPr>
         <w:t xml:space="preserve"> to </w:t>
       </w:r>
-      <w:proofErr w:type="spellStart"/>
-      <w:r>
-        <w:rPr>
-          <w:rFonts w:ascii="Consolas" w:hAnsi="Consolas"/>
-          <w:b/>
-          <w:bCs/>
-        </w:rPr>
-        <w:t>Scavenge</w:t>
-      </w:r>
-      <w:r>
-        <w:rPr>
-          <w:rFonts w:ascii="Consolas" w:hAnsi="Consolas"/>
-          <w:b/>
-          <w:bCs/>
-        </w:rPr>
-        <w:t>Behvaiour</w:t>
-      </w:r>
-      <w:proofErr w:type="spellEnd"/>
+      <w:r>
+        <w:rPr>
+          <w:rFonts w:ascii="Consolas" w:hAnsi="Consolas"/>
+          <w:b/>
+          <w:bCs/>
+        </w:rPr>
+        <w:t>ScavengeBehvaiour</w:t>
+      </w:r>
+    </w:p>
+    <w:p/>
+    <w:p>
+      <w:pPr>
+        <w:pStyle w:val="Heading2"/>
+        <w:rPr>
+          <w:sz w:val="32"/>
+          <w:szCs w:val="32"/>
+        </w:rPr>
+      </w:pPr>
+      <w:r>
+        <w:rPr>
+          <w:sz w:val="32"/>
+          <w:szCs w:val="32"/>
+        </w:rPr>
+        <w:t xml:space="preserve">Crafting Weapons/Rising from the dead/ </w:t>
+      </w:r>
+      <w:r>
+        <w:rPr>
+          <w:sz w:val="32"/>
+          <w:szCs w:val="32"/>
+        </w:rPr>
+        <w:t>Farmers and food</w:t>
+      </w:r>
+    </w:p>
+    <w:p>
+      <w:pPr>
+        <w:pStyle w:val="Heading2"/>
+      </w:pPr>
+      <w:r>
+        <w:t>General</w:t>
+      </w:r>
+    </w:p>
+    <w:p>
+      <w:pPr>
+        <w:pStyle w:val="ListParagraph"/>
+        <w:numPr>
+          <w:ilvl w:val="0"/>
+          <w:numId w:val="5"/>
+        </w:numPr>
+      </w:pPr>
+      <w:r>
+        <w:rPr>
+          <w:b/>
+          <w:bCs/>
+        </w:rPr>
+        <w:t>CraftWeaponAction</w:t>
+      </w:r>
+      <w:r>
+        <w:t xml:space="preserve"> is dependent </w:t>
+      </w:r>
+      <w:r>
+        <w:t xml:space="preserve">on </w:t>
+      </w:r>
+      <w:r>
+        <w:rPr>
+          <w:b/>
+          <w:bCs/>
+        </w:rPr>
+        <w:t>ZombieLimb</w:t>
+      </w:r>
+      <w:r>
+        <w:rPr>
+          <w:b/>
+          <w:bCs/>
+        </w:rPr>
+        <w:t xml:space="preserve"> </w:t>
+      </w:r>
+      <w:r>
+        <w:t xml:space="preserve">instead of </w:t>
+      </w:r>
+      <w:r>
+        <w:rPr>
+          <w:b/>
+          <w:bCs/>
+        </w:rPr>
+        <w:t>Item</w:t>
+      </w:r>
+      <w:r>
+        <w:rPr>
+          <w:b/>
+          <w:bCs/>
+        </w:rPr>
+        <w:t xml:space="preserve"> </w:t>
+      </w:r>
+      <w:r>
+        <w:t xml:space="preserve">as the zombie limb is the item that </w:t>
+      </w:r>
+      <w:r>
+        <w:t xml:space="preserve">stores </w:t>
+      </w:r>
+      <w:r>
+        <w:rPr>
+          <w:b/>
+          <w:bCs/>
+        </w:rPr>
+        <w:t>CraftWeaponAction</w:t>
+      </w:r>
+      <w:r>
+        <w:rPr>
+          <w:b/>
+          <w:bCs/>
+        </w:rPr>
+        <w:t xml:space="preserve"> </w:t>
+      </w:r>
+      <w:r>
+        <w:t xml:space="preserve">as one </w:t>
+      </w:r>
+      <w:r>
+        <w:t xml:space="preserve">of its available </w:t>
+      </w:r>
+      <w:r>
+        <w:t>actions that the item can perform</w:t>
+      </w:r>
+      <w:r>
+        <w:t>.</w:t>
+      </w:r>
+    </w:p>
+    <w:p>
+      <w:pPr>
+        <w:pStyle w:val="ListParagraph"/>
+        <w:numPr>
+          <w:ilvl w:val="0"/>
+          <w:numId w:val="5"/>
+        </w:numPr>
+      </w:pPr>
+      <w:r>
+        <w:t xml:space="preserve">Instead of a method in </w:t>
+      </w:r>
+      <w:r>
+        <w:rPr>
+          <w:b/>
+          <w:bCs/>
+        </w:rPr>
+        <w:t>Human</w:t>
+      </w:r>
+      <w:r>
+        <w:t xml:space="preserve"> creating a zombie a new class called </w:t>
+      </w:r>
+      <w:r>
+        <w:rPr>
+          <w:b/>
+          <w:bCs/>
+        </w:rPr>
+        <w:t>HumanCorpse</w:t>
+      </w:r>
+      <w:r>
+        <w:rPr>
+          <w:b/>
+          <w:bCs/>
+        </w:rPr>
+        <w:t xml:space="preserve"> </w:t>
+      </w:r>
+      <w:r>
+        <w:t>is</w:t>
+      </w:r>
+      <w:r>
+        <w:t xml:space="preserve"> created which extends </w:t>
+      </w:r>
+      <w:r>
+        <w:rPr>
+          <w:b/>
+          <w:bCs/>
+        </w:rPr>
+        <w:t>PortableItem</w:t>
+      </w:r>
+      <w:r>
+        <w:t xml:space="preserve">. By doing this extension allows </w:t>
+      </w:r>
+      <w:r>
+        <w:t xml:space="preserve">us to track the ticks that the game goes through so we can turn the </w:t>
+      </w:r>
+      <w:r>
+        <w:t xml:space="preserve">corpse item into a </w:t>
+      </w:r>
+      <w:r>
+        <w:rPr>
+          <w:b/>
+          <w:bCs/>
+        </w:rPr>
+        <w:t>Zombie</w:t>
+      </w:r>
+      <w:r>
+        <w:t xml:space="preserve"> actor later.</w:t>
+      </w:r>
+    </w:p>
+    <w:p>
+      <w:pPr>
+        <w:pStyle w:val="ListParagraph"/>
+        <w:numPr>
+          <w:ilvl w:val="0"/>
+          <w:numId w:val="5"/>
+        </w:numPr>
+      </w:pPr>
+      <w:r>
+        <w:t xml:space="preserve">The </w:t>
+      </w:r>
+      <w:r>
+        <w:rPr>
+          <w:b/>
+          <w:bCs/>
+        </w:rPr>
+        <w:t>HumanCorpse</w:t>
+      </w:r>
+      <w:r>
+        <w:rPr>
+          <w:b/>
+          <w:bCs/>
+        </w:rPr>
+        <w:t xml:space="preserve"> </w:t>
+      </w:r>
+      <w:r>
+        <w:t>needs</w:t>
+      </w:r>
+      <w:r>
+        <w:rPr>
+          <w:b/>
+          <w:bCs/>
+        </w:rPr>
+        <w:t xml:space="preserve"> </w:t>
+      </w:r>
+      <w:r>
+        <w:t>2 tick methods</w:t>
+      </w:r>
+      <w:r>
+        <w:rPr>
+          <w:b/>
+          <w:bCs/>
+        </w:rPr>
+        <w:t xml:space="preserve"> </w:t>
+      </w:r>
+      <w:r>
+        <w:t xml:space="preserve">as the </w:t>
+      </w:r>
+      <w:r>
+        <w:rPr>
+          <w:b/>
+          <w:bCs/>
+        </w:rPr>
+        <w:t>HumanCorpse</w:t>
+      </w:r>
+      <w:r>
+        <w:rPr>
+          <w:b/>
+          <w:bCs/>
+        </w:rPr>
+        <w:t xml:space="preserve"> </w:t>
+      </w:r>
+      <w:r>
+        <w:t>item needs to spawn a</w:t>
+      </w:r>
+      <w:r>
+        <w:rPr>
+          <w:b/>
+          <w:bCs/>
+        </w:rPr>
+        <w:t xml:space="preserve"> Zombie </w:t>
+      </w:r>
+      <w:r>
+        <w:t>actor</w:t>
+      </w:r>
+      <w:r>
+        <w:t xml:space="preserve"> </w:t>
+      </w:r>
+      <w:r>
+        <w:t>weather it is on the ground or a person is carrying it.</w:t>
+      </w:r>
+    </w:p>
+    <w:p>
+      <w:pPr>
+        <w:pStyle w:val="ListParagraph"/>
+        <w:numPr>
+          <w:ilvl w:val="0"/>
+          <w:numId w:val="5"/>
+        </w:numPr>
+      </w:pPr>
+      <w:r>
+        <w:t xml:space="preserve">When a </w:t>
+      </w:r>
+      <w:r>
+        <w:rPr>
+          <w:b/>
+          <w:bCs/>
+        </w:rPr>
+        <w:t>Zombie</w:t>
+      </w:r>
+      <w:r>
+        <w:t xml:space="preserve"> actor is created from the </w:t>
+      </w:r>
+      <w:r>
+        <w:rPr>
+          <w:b/>
+          <w:bCs/>
+        </w:rPr>
+        <w:t>HumanCorpse</w:t>
+      </w:r>
+      <w:r>
+        <w:t xml:space="preserve"> item we </w:t>
+      </w:r>
+      <w:r>
+        <w:t xml:space="preserve">either remove the item from the players inventory or </w:t>
+      </w:r>
+      <w:r>
+        <w:t>remove it from the map and replace it with a Zombie actor in a adjacent space</w:t>
+      </w:r>
+      <w:r>
+        <w:t>.</w:t>
+      </w:r>
+    </w:p>
+    <w:p>
+      <w:pPr>
+        <w:pStyle w:val="ListParagraph"/>
+        <w:numPr>
+          <w:ilvl w:val="0"/>
+          <w:numId w:val="5"/>
+        </w:numPr>
+      </w:pPr>
+      <w:r>
+        <w:t xml:space="preserve">A Farmer needs to </w:t>
+      </w:r>
+      <w:r>
+        <w:t>exhibit</w:t>
+      </w:r>
+      <w:r>
+        <w:t xml:space="preserve"> </w:t>
+      </w:r>
+      <w:r>
+        <w:rPr>
+          <w:b/>
+          <w:bCs/>
+        </w:rPr>
+        <w:t>WanderBehaviour</w:t>
+      </w:r>
+      <w:r>
+        <w:rPr>
+          <w:b/>
+          <w:bCs/>
+        </w:rPr>
+        <w:t xml:space="preserve"> </w:t>
+      </w:r>
+      <w:r>
+        <w:t>like the other Humans or else they will do nothing.</w:t>
+      </w:r>
     </w:p>
     <w:sectPr>
       <w:pgSz w:w="11906" w:h="16838"/>
@@ -1917,7 +2088,7 @@
 </file>
 
 <file path=word/endnotes.xml><?xml version="1.0" encoding="utf-8"?>
-<w:endnotes xmlns:wpc="http://schemas.microsoft.com/office/word/2010/wordprocessingCanvas" xmlns:cx="http://schemas.microsoft.com/office/drawing/2014/chartex" xmlns:cx1="http://schemas.microsoft.com/office/drawing/2015/9/8/chartex" xmlns:cx2="http://schemas.microsoft.com/office/drawing/2015/10/21/chartex" xmlns:cx3="http://schemas.microsoft.com/office/drawing/2016/5/9/chartex" xmlns:cx4="http://schemas.microsoft.com/office/drawing/2016/5/10/chartex" xmlns:cx5="http://schemas.microsoft.com/office/drawing/2016/5/11/chartex" xmlns:cx6="http://schemas.microsoft.com/office/drawing/2016/5/12/chartex" xmlns:cx7="http://schemas.microsoft.com/office/drawing/2016/5/13/chartex" xmlns:cx8="http://schemas.microsoft.com/office/drawing/2016/5/14/chartex" xmlns:mc="http://schemas.openxmlformats.org/markup-compatibility/2006" xmlns:aink="http://schemas.microsoft.com/office/drawing/2016/ink" xmlns:am3d="http://schemas.microsoft.com/office/drawing/2017/model3d" xmlns:o="urn:schemas-microsoft-com:office:office" xmlns:r="http://schemas.openxmlformats.org/officeDocument/2006/relationships" xmlns:m="http://schemas.openxmlformats.org/officeDocument/2006/math" xmlns:v="urn:schemas-microsoft-com:vml" xmlns:wp14="http://schemas.microsoft.com/office/word/2010/wordprocessingDrawing" xmlns:wp="http://schemas.openxmlformats.org/drawingml/2006/wordprocessingDrawing" xmlns:w10="urn:schemas-microsoft-com:office:word" xmlns:w="http://schemas.openxmlformats.org/wordprocessingml/2006/main" xmlns:w14="http://schemas.microsoft.com/office/word/2010/wordml" xmlns:w15="http://schemas.microsoft.com/office/word/2012/wordml" xmlns:w16cid="http://schemas.microsoft.com/office/word/2016/wordml/cid" xmlns:w16se="http://schemas.microsoft.com/office/word/2015/wordml/symex" xmlns:wpg="http://schemas.microsoft.com/office/word/2010/wordprocessingGroup" xmlns:wpi="http://schemas.microsoft.com/office/word/2010/wordprocessingInk" xmlns:wne="http://schemas.microsoft.com/office/word/2006/wordml" xmlns:wps="http://schemas.microsoft.com/office/word/2010/wordprocessingShape" mc:Ignorable="w14 w15 w16se w16cid wp14">
+<w:endnotes xmlns:wpc="http://schemas.microsoft.com/office/word/2010/wordprocessingCanvas" xmlns:cx="http://schemas.microsoft.com/office/drawing/2014/chartex" xmlns:cx1="http://schemas.microsoft.com/office/drawing/2015/9/8/chartex" xmlns:cx2="http://schemas.microsoft.com/office/drawing/2015/10/21/chartex" xmlns:cx3="http://schemas.microsoft.com/office/drawing/2016/5/9/chartex" xmlns:cx4="http://schemas.microsoft.com/office/drawing/2016/5/10/chartex" xmlns:cx5="http://schemas.microsoft.com/office/drawing/2016/5/11/chartex" xmlns:cx6="http://schemas.microsoft.com/office/drawing/2016/5/12/chartex" xmlns:cx7="http://schemas.microsoft.com/office/drawing/2016/5/13/chartex" xmlns:cx8="http://schemas.microsoft.com/office/drawing/2016/5/14/chartex" xmlns:mc="http://schemas.openxmlformats.org/markup-compatibility/2006" xmlns:aink="http://schemas.microsoft.com/office/drawing/2016/ink" xmlns:am3d="http://schemas.microsoft.com/office/drawing/2017/model3d" xmlns:o="urn:schemas-microsoft-com:office:office" xmlns:r="http://schemas.openxmlformats.org/officeDocument/2006/relationships" xmlns:m="http://schemas.openxmlformats.org/officeDocument/2006/math" xmlns:v="urn:schemas-microsoft-com:vml" xmlns:wp14="http://schemas.microsoft.com/office/word/2010/wordprocessingDrawing" xmlns:wp="http://schemas.openxmlformats.org/drawingml/2006/wordprocessingDrawing" xmlns:w10="urn:schemas-microsoft-com:office:word" xmlns:w="http://schemas.openxmlformats.org/wordprocessingml/2006/main" xmlns:w14="http://schemas.microsoft.com/office/word/2010/wordml" xmlns:w15="http://schemas.microsoft.com/office/word/2012/wordml" xmlns:w16cex="http://schemas.microsoft.com/office/word/2018/wordml/cex" xmlns:w16cid="http://schemas.microsoft.com/office/word/2016/wordml/cid" xmlns:w16="http://schemas.microsoft.com/office/word/2018/wordml" xmlns:w16se="http://schemas.microsoft.com/office/word/2015/wordml/symex" xmlns:wpg="http://schemas.microsoft.com/office/word/2010/wordprocessingGroup" xmlns:wpi="http://schemas.microsoft.com/office/word/2010/wordprocessingInk" xmlns:wne="http://schemas.microsoft.com/office/word/2006/wordml" xmlns:wps="http://schemas.microsoft.com/office/word/2010/wordprocessingShape" mc:Ignorable="w14 w15 w16se w16cid w16 w16cex wp14">
   <w:endnote w:type="separator" w:id="-1">
     <w:p>
       <w:pPr>
@@ -1942,7 +2113,7 @@
 </file>
 
 <file path=word/footnotes.xml><?xml version="1.0" encoding="utf-8"?>
-<w:footnotes xmlns:wpc="http://schemas.microsoft.com/office/word/2010/wordprocessingCanvas" xmlns:cx="http://schemas.microsoft.com/office/drawing/2014/chartex" xmlns:cx1="http://schemas.microsoft.com/office/drawing/2015/9/8/chartex" xmlns:cx2="http://schemas.microsoft.com/office/drawing/2015/10/21/chartex" xmlns:cx3="http://schemas.microsoft.com/office/drawing/2016/5/9/chartex" xmlns:cx4="http://schemas.microsoft.com/office/drawing/2016/5/10/chartex" xmlns:cx5="http://schemas.microsoft.com/office/drawing/2016/5/11/chartex" xmlns:cx6="http://schemas.microsoft.com/office/drawing/2016/5/12/chartex" xmlns:cx7="http://schemas.microsoft.com/office/drawing/2016/5/13/chartex" xmlns:cx8="http://schemas.microsoft.com/office/drawing/2016/5/14/chartex" xmlns:mc="http://schemas.openxmlformats.org/markup-compatibility/2006" xmlns:aink="http://schemas.microsoft.com/office/drawing/2016/ink" xmlns:am3d="http://schemas.microsoft.com/office/drawing/2017/model3d" xmlns:o="urn:schemas-microsoft-com:office:office" xmlns:r="http://schemas.openxmlformats.org/officeDocument/2006/relationships" xmlns:m="http://schemas.openxmlformats.org/officeDocument/2006/math" xmlns:v="urn:schemas-microsoft-com:vml" xmlns:wp14="http://schemas.microsoft.com/office/word/2010/wordprocessingDrawing" xmlns:wp="http://schemas.openxmlformats.org/drawingml/2006/wordprocessingDrawing" xmlns:w10="urn:schemas-microsoft-com:office:word" xmlns:w="http://schemas.openxmlformats.org/wordprocessingml/2006/main" xmlns:w14="http://schemas.microsoft.com/office/word/2010/wordml" xmlns:w15="http://schemas.microsoft.com/office/word/2012/wordml" xmlns:w16cid="http://schemas.microsoft.com/office/word/2016/wordml/cid" xmlns:w16se="http://schemas.microsoft.com/office/word/2015/wordml/symex" xmlns:wpg="http://schemas.microsoft.com/office/word/2010/wordprocessingGroup" xmlns:wpi="http://schemas.microsoft.com/office/word/2010/wordprocessingInk" xmlns:wne="http://schemas.microsoft.com/office/word/2006/wordml" xmlns:wps="http://schemas.microsoft.com/office/word/2010/wordprocessingShape" mc:Ignorable="w14 w15 w16se w16cid wp14">
+<w:footnotes xmlns:wpc="http://schemas.microsoft.com/office/word/2010/wordprocessingCanvas" xmlns:cx="http://schemas.microsoft.com/office/drawing/2014/chartex" xmlns:cx1="http://schemas.microsoft.com/office/drawing/2015/9/8/chartex" xmlns:cx2="http://schemas.microsoft.com/office/drawing/2015/10/21/chartex" xmlns:cx3="http://schemas.microsoft.com/office/drawing/2016/5/9/chartex" xmlns:cx4="http://schemas.microsoft.com/office/drawing/2016/5/10/chartex" xmlns:cx5="http://schemas.microsoft.com/office/drawing/2016/5/11/chartex" xmlns:cx6="http://schemas.microsoft.com/office/drawing/2016/5/12/chartex" xmlns:cx7="http://schemas.microsoft.com/office/drawing/2016/5/13/chartex" xmlns:cx8="http://schemas.microsoft.com/office/drawing/2016/5/14/chartex" xmlns:mc="http://schemas.openxmlformats.org/markup-compatibility/2006" xmlns:aink="http://schemas.microsoft.com/office/drawing/2016/ink" xmlns:am3d="http://schemas.microsoft.com/office/drawing/2017/model3d" xmlns:o="urn:schemas-microsoft-com:office:office" xmlns:r="http://schemas.openxmlformats.org/officeDocument/2006/relationships" xmlns:m="http://schemas.openxmlformats.org/officeDocument/2006/math" xmlns:v="urn:schemas-microsoft-com:vml" xmlns:wp14="http://schemas.microsoft.com/office/word/2010/wordprocessingDrawing" xmlns:wp="http://schemas.openxmlformats.org/drawingml/2006/wordprocessingDrawing" xmlns:w10="urn:schemas-microsoft-com:office:word" xmlns:w="http://schemas.openxmlformats.org/wordprocessingml/2006/main" xmlns:w14="http://schemas.microsoft.com/office/word/2010/wordml" xmlns:w15="http://schemas.microsoft.com/office/word/2012/wordml" xmlns:w16cex="http://schemas.microsoft.com/office/word/2018/wordml/cex" xmlns:w16cid="http://schemas.microsoft.com/office/word/2016/wordml/cid" xmlns:w16="http://schemas.microsoft.com/office/word/2018/wordml" xmlns:w16se="http://schemas.microsoft.com/office/word/2015/wordml/symex" xmlns:wpg="http://schemas.microsoft.com/office/word/2010/wordprocessingGroup" xmlns:wpi="http://schemas.microsoft.com/office/word/2010/wordprocessingInk" xmlns:wne="http://schemas.microsoft.com/office/word/2006/wordml" xmlns:wps="http://schemas.microsoft.com/office/word/2010/wordprocessingShape" mc:Ignorable="w14 w15 w16se w16cid w16 w16cex wp14">
   <w:footnote w:type="separator" w:id="-1">
     <w:p>
       <w:pPr>
@@ -1967,7 +2138,7 @@
 </file>
 
 <file path=word/numbering.xml><?xml version="1.0" encoding="utf-8"?>
-<w:numbering xmlns:wpc="http://schemas.microsoft.com/office/word/2010/wordprocessingCanvas" xmlns:cx="http://schemas.microsoft.com/office/drawing/2014/chartex" xmlns:cx1="http://schemas.microsoft.com/office/drawing/2015/9/8/chartex" xmlns:cx2="http://schemas.microsoft.com/office/drawing/2015/10/21/chartex" xmlns:cx3="http://schemas.microsoft.com/office/drawing/2016/5/9/chartex" xmlns:cx4="http://schemas.microsoft.com/office/drawing/2016/5/10/chartex" xmlns:cx5="http://schemas.microsoft.com/office/drawing/2016/5/11/chartex" xmlns:cx6="http://schemas.microsoft.com/office/drawing/2016/5/12/chartex" xmlns:cx7="http://schemas.microsoft.com/office/drawing/2016/5/13/chartex" xmlns:cx8="http://schemas.microsoft.com/office/drawing/2016/5/14/chartex" xmlns:mc="http://schemas.openxmlformats.org/markup-compatibility/2006" xmlns:aink="http://schemas.microsoft.com/office/drawing/2016/ink" xmlns:am3d="http://schemas.microsoft.com/office/drawing/2017/model3d" xmlns:o="urn:schemas-microsoft-com:office:office" xmlns:r="http://schemas.openxmlformats.org/officeDocument/2006/relationships" xmlns:m="http://schemas.openxmlformats.org/officeDocument/2006/math" xmlns:v="urn:schemas-microsoft-com:vml" xmlns:wp14="http://schemas.microsoft.com/office/word/2010/wordprocessingDrawing" xmlns:wp="http://schemas.openxmlformats.org/drawingml/2006/wordprocessingDrawing" xmlns:w10="urn:schemas-microsoft-com:office:word" xmlns:w="http://schemas.openxmlformats.org/wordprocessingml/2006/main" xmlns:w14="http://schemas.microsoft.com/office/word/2010/wordml" xmlns:w15="http://schemas.microsoft.com/office/word/2012/wordml" xmlns:w16cid="http://schemas.microsoft.com/office/word/2016/wordml/cid" xmlns:w16se="http://schemas.microsoft.com/office/word/2015/wordml/symex" xmlns:wpg="http://schemas.microsoft.com/office/word/2010/wordprocessingGroup" xmlns:wpi="http://schemas.microsoft.com/office/word/2010/wordprocessingInk" xmlns:wne="http://schemas.microsoft.com/office/word/2006/wordml" xmlns:wps="http://schemas.microsoft.com/office/word/2010/wordprocessingShape" mc:Ignorable="w14 w15 w16se w16cid wp14">
+<w:numbering xmlns:wpc="http://schemas.microsoft.com/office/word/2010/wordprocessingCanvas" xmlns:cx="http://schemas.microsoft.com/office/drawing/2014/chartex" xmlns:cx1="http://schemas.microsoft.com/office/drawing/2015/9/8/chartex" xmlns:cx2="http://schemas.microsoft.com/office/drawing/2015/10/21/chartex" xmlns:cx3="http://schemas.microsoft.com/office/drawing/2016/5/9/chartex" xmlns:cx4="http://schemas.microsoft.com/office/drawing/2016/5/10/chartex" xmlns:cx5="http://schemas.microsoft.com/office/drawing/2016/5/11/chartex" xmlns:cx6="http://schemas.microsoft.com/office/drawing/2016/5/12/chartex" xmlns:cx7="http://schemas.microsoft.com/office/drawing/2016/5/13/chartex" xmlns:cx8="http://schemas.microsoft.com/office/drawing/2016/5/14/chartex" xmlns:mc="http://schemas.openxmlformats.org/markup-compatibility/2006" xmlns:aink="http://schemas.microsoft.com/office/drawing/2016/ink" xmlns:am3d="http://schemas.microsoft.com/office/drawing/2017/model3d" xmlns:o="urn:schemas-microsoft-com:office:office" xmlns:r="http://schemas.openxmlformats.org/officeDocument/2006/relationships" xmlns:m="http://schemas.openxmlformats.org/officeDocument/2006/math" xmlns:v="urn:schemas-microsoft-com:vml" xmlns:wp14="http://schemas.microsoft.com/office/word/2010/wordprocessingDrawing" xmlns:wp="http://schemas.openxmlformats.org/drawingml/2006/wordprocessingDrawing" xmlns:w10="urn:schemas-microsoft-com:office:word" xmlns:w="http://schemas.openxmlformats.org/wordprocessingml/2006/main" xmlns:w14="http://schemas.microsoft.com/office/word/2010/wordml" xmlns:w15="http://schemas.microsoft.com/office/word/2012/wordml" xmlns:w16cex="http://schemas.microsoft.com/office/word/2018/wordml/cex" xmlns:w16cid="http://schemas.microsoft.com/office/word/2016/wordml/cid" xmlns:w16="http://schemas.microsoft.com/office/word/2018/wordml" xmlns:w16se="http://schemas.microsoft.com/office/word/2015/wordml/symex" xmlns:wpg="http://schemas.microsoft.com/office/word/2010/wordprocessingGroup" xmlns:wpi="http://schemas.microsoft.com/office/word/2010/wordprocessingInk" xmlns:wne="http://schemas.microsoft.com/office/word/2006/wordml" xmlns:wps="http://schemas.microsoft.com/office/word/2010/wordprocessingShape" mc:Ignorable="w14 w15 w16se w16cid w16 w16cex wp14">
   <w:abstractNum w:abstractNumId="0" w15:restartNumberingAfterBreak="0">
     <w:nsid w:val="240349BA"/>
     <w:multiLevelType w:val="hybridMultilevel"/>
@@ -2057,7 +2228,7 @@
   <w:abstractNum w:abstractNumId="1" w15:restartNumberingAfterBreak="0">
     <w:nsid w:val="4C047DE4"/>
     <w:multiLevelType w:val="hybridMultilevel"/>
-    <w:tmpl w:val="405C5504"/>
+    <w:tmpl w:val="474ED1FE"/>
     <w:lvl w:ilvl="0" w:tplc="0C09000F">
       <w:start w:val="1"/>
       <w:numFmt w:val="decimal"/>
@@ -2144,6 +2315,95 @@
     </w:lvl>
   </w:abstractNum>
   <w:abstractNum w:abstractNumId="2" w15:restartNumberingAfterBreak="0">
+    <w:nsid w:val="51AF6C04"/>
+    <w:multiLevelType w:val="hybridMultilevel"/>
+    <w:tmpl w:val="8A3EEF32"/>
+    <w:lvl w:ilvl="0" w:tplc="0C09000F">
+      <w:start w:val="1"/>
+      <w:numFmt w:val="decimal"/>
+      <w:lvlText w:val="%1."/>
+      <w:lvlJc w:val="left"/>
+      <w:pPr>
+        <w:ind w:left="720" w:hanging="360"/>
+      </w:pPr>
+      <w:rPr>
+        <w:rFonts w:hint="default"/>
+      </w:rPr>
+    </w:lvl>
+    <w:lvl w:ilvl="1" w:tplc="0C090019" w:tentative="1">
+      <w:start w:val="1"/>
+      <w:numFmt w:val="lowerLetter"/>
+      <w:lvlText w:val="%2."/>
+      <w:lvlJc w:val="left"/>
+      <w:pPr>
+        <w:ind w:left="1440" w:hanging="360"/>
+      </w:pPr>
+    </w:lvl>
+    <w:lvl w:ilvl="2" w:tplc="0C09001B" w:tentative="1">
+      <w:start w:val="1"/>
+      <w:numFmt w:val="lowerRoman"/>
+      <w:lvlText w:val="%3."/>
+      <w:lvlJc w:val="right"/>
+      <w:pPr>
+        <w:ind w:left="2160" w:hanging="180"/>
+      </w:pPr>
+    </w:lvl>
+    <w:lvl w:ilvl="3" w:tplc="0C09000F" w:tentative="1">
+      <w:start w:val="1"/>
+      <w:numFmt w:val="decimal"/>
+      <w:lvlText w:val="%4."/>
+      <w:lvlJc w:val="left"/>
+      <w:pPr>
+        <w:ind w:left="2880" w:hanging="360"/>
+      </w:pPr>
+    </w:lvl>
+    <w:lvl w:ilvl="4" w:tplc="0C090019" w:tentative="1">
+      <w:start w:val="1"/>
+      <w:numFmt w:val="lowerLetter"/>
+      <w:lvlText w:val="%5."/>
+      <w:lvlJc w:val="left"/>
+      <w:pPr>
+        <w:ind w:left="3600" w:hanging="360"/>
+      </w:pPr>
+    </w:lvl>
+    <w:lvl w:ilvl="5" w:tplc="0C09001B" w:tentative="1">
+      <w:start w:val="1"/>
+      <w:numFmt w:val="lowerRoman"/>
+      <w:lvlText w:val="%6."/>
+      <w:lvlJc w:val="right"/>
+      <w:pPr>
+        <w:ind w:left="4320" w:hanging="180"/>
+      </w:pPr>
+    </w:lvl>
+    <w:lvl w:ilvl="6" w:tplc="0C09000F" w:tentative="1">
+      <w:start w:val="1"/>
+      <w:numFmt w:val="decimal"/>
+      <w:lvlText w:val="%7."/>
+      <w:lvlJc w:val="left"/>
+      <w:pPr>
+        <w:ind w:left="5040" w:hanging="360"/>
+      </w:pPr>
+    </w:lvl>
+    <w:lvl w:ilvl="7" w:tplc="0C090019" w:tentative="1">
+      <w:start w:val="1"/>
+      <w:numFmt w:val="lowerLetter"/>
+      <w:lvlText w:val="%8."/>
+      <w:lvlJc w:val="left"/>
+      <w:pPr>
+        <w:ind w:left="5760" w:hanging="360"/>
+      </w:pPr>
+    </w:lvl>
+    <w:lvl w:ilvl="8" w:tplc="0C09001B" w:tentative="1">
+      <w:start w:val="1"/>
+      <w:numFmt w:val="lowerRoman"/>
+      <w:lvlText w:val="%9."/>
+      <w:lvlJc w:val="right"/>
+      <w:pPr>
+        <w:ind w:left="6480" w:hanging="180"/>
+      </w:pPr>
+    </w:lvl>
+  </w:abstractNum>
+  <w:abstractNum w:abstractNumId="3" w15:restartNumberingAfterBreak="0">
     <w:nsid w:val="66D66FE1"/>
     <w:multiLevelType w:val="hybridMultilevel"/>
     <w:tmpl w:val="F832523A"/>
@@ -2229,6 +2489,95 @@
       <w:lvlJc w:val="right"/>
       <w:pPr>
         <w:ind w:left="6480" w:hanging="180"/>
+      </w:pPr>
+    </w:lvl>
+  </w:abstractNum>
+  <w:abstractNum w:abstractNumId="4" w15:restartNumberingAfterBreak="0">
+    <w:nsid w:val="77635A74"/>
+    <w:multiLevelType w:val="hybridMultilevel"/>
+    <w:tmpl w:val="43F47ADE"/>
+    <w:lvl w:ilvl="0" w:tplc="D786AA86">
+      <w:start w:val="1"/>
+      <w:numFmt w:val="decimal"/>
+      <w:lvlText w:val="%1."/>
+      <w:lvlJc w:val="left"/>
+      <w:pPr>
+        <w:ind w:left="1080" w:hanging="360"/>
+      </w:pPr>
+      <w:rPr>
+        <w:rFonts w:hint="default"/>
+      </w:rPr>
+    </w:lvl>
+    <w:lvl w:ilvl="1" w:tplc="0C090019" w:tentative="1">
+      <w:start w:val="1"/>
+      <w:numFmt w:val="lowerLetter"/>
+      <w:lvlText w:val="%2."/>
+      <w:lvlJc w:val="left"/>
+      <w:pPr>
+        <w:ind w:left="1800" w:hanging="360"/>
+      </w:pPr>
+    </w:lvl>
+    <w:lvl w:ilvl="2" w:tplc="0C09001B" w:tentative="1">
+      <w:start w:val="1"/>
+      <w:numFmt w:val="lowerRoman"/>
+      <w:lvlText w:val="%3."/>
+      <w:lvlJc w:val="right"/>
+      <w:pPr>
+        <w:ind w:left="2520" w:hanging="180"/>
+      </w:pPr>
+    </w:lvl>
+    <w:lvl w:ilvl="3" w:tplc="0C09000F" w:tentative="1">
+      <w:start w:val="1"/>
+      <w:numFmt w:val="decimal"/>
+      <w:lvlText w:val="%4."/>
+      <w:lvlJc w:val="left"/>
+      <w:pPr>
+        <w:ind w:left="3240" w:hanging="360"/>
+      </w:pPr>
+    </w:lvl>
+    <w:lvl w:ilvl="4" w:tplc="0C090019" w:tentative="1">
+      <w:start w:val="1"/>
+      <w:numFmt w:val="lowerLetter"/>
+      <w:lvlText w:val="%5."/>
+      <w:lvlJc w:val="left"/>
+      <w:pPr>
+        <w:ind w:left="3960" w:hanging="360"/>
+      </w:pPr>
+    </w:lvl>
+    <w:lvl w:ilvl="5" w:tplc="0C09001B" w:tentative="1">
+      <w:start w:val="1"/>
+      <w:numFmt w:val="lowerRoman"/>
+      <w:lvlText w:val="%6."/>
+      <w:lvlJc w:val="right"/>
+      <w:pPr>
+        <w:ind w:left="4680" w:hanging="180"/>
+      </w:pPr>
+    </w:lvl>
+    <w:lvl w:ilvl="6" w:tplc="0C09000F" w:tentative="1">
+      <w:start w:val="1"/>
+      <w:numFmt w:val="decimal"/>
+      <w:lvlText w:val="%7."/>
+      <w:lvlJc w:val="left"/>
+      <w:pPr>
+        <w:ind w:left="5400" w:hanging="360"/>
+      </w:pPr>
+    </w:lvl>
+    <w:lvl w:ilvl="7" w:tplc="0C090019" w:tentative="1">
+      <w:start w:val="1"/>
+      <w:numFmt w:val="lowerLetter"/>
+      <w:lvlText w:val="%8."/>
+      <w:lvlJc w:val="left"/>
+      <w:pPr>
+        <w:ind w:left="6120" w:hanging="360"/>
+      </w:pPr>
+    </w:lvl>
+    <w:lvl w:ilvl="8" w:tplc="0C09001B" w:tentative="1">
+      <w:start w:val="1"/>
+      <w:numFmt w:val="lowerRoman"/>
+      <w:lvlText w:val="%9."/>
+      <w:lvlJc w:val="right"/>
+      <w:pPr>
+        <w:ind w:left="6840" w:hanging="180"/>
       </w:pPr>
     </w:lvl>
   </w:abstractNum>
@@ -2236,16 +2585,22 @@
     <w:abstractNumId w:val="0"/>
   </w:num>
   <w:num w:numId="2">
-    <w:abstractNumId w:val="2"/>
+    <w:abstractNumId w:val="3"/>
   </w:num>
   <w:num w:numId="3">
     <w:abstractNumId w:val="1"/>
+  </w:num>
+  <w:num w:numId="4">
+    <w:abstractNumId w:val="4"/>
+  </w:num>
+  <w:num w:numId="5">
+    <w:abstractNumId w:val="2"/>
   </w:num>
 </w:numbering>
 </file>
 
 <file path=word/styles.xml><?xml version="1.0" encoding="utf-8"?>
-<w:styles xmlns:mc="http://schemas.openxmlformats.org/markup-compatibility/2006" xmlns:r="http://schemas.openxmlformats.org/officeDocument/2006/relationships" xmlns:w="http://schemas.openxmlformats.org/wordprocessingml/2006/main" xmlns:w14="http://schemas.microsoft.com/office/word/2010/wordml" xmlns:w15="http://schemas.microsoft.com/office/word/2012/wordml" xmlns:w16cid="http://schemas.microsoft.com/office/word/2016/wordml/cid" xmlns:w16se="http://schemas.microsoft.com/office/word/2015/wordml/symex" mc:Ignorable="w14 w15 w16se w16cid">
+<w:styles xmlns:mc="http://schemas.openxmlformats.org/markup-compatibility/2006" xmlns:r="http://schemas.openxmlformats.org/officeDocument/2006/relationships" xmlns:w="http://schemas.openxmlformats.org/wordprocessingml/2006/main" xmlns:w14="http://schemas.microsoft.com/office/word/2010/wordml" xmlns:w15="http://schemas.microsoft.com/office/word/2012/wordml" xmlns:w16cex="http://schemas.microsoft.com/office/word/2018/wordml/cex" xmlns:w16cid="http://schemas.microsoft.com/office/word/2016/wordml/cid" xmlns:w16="http://schemas.microsoft.com/office/word/2018/wordml" xmlns:w16se="http://schemas.microsoft.com/office/word/2015/wordml/symex" mc:Ignorable="w14 w15 w16se w16cid w16 w16cex">
   <w:docDefaults>
     <w:rPrDefault>
       <w:rPr>
@@ -2261,7 +2616,7 @@
       </w:pPr>
     </w:pPrDefault>
   </w:docDefaults>
-  <w:latentStyles w:defLockedState="0" w:defUIPriority="99" w:defSemiHidden="0" w:defUnhideWhenUsed="0" w:defQFormat="0" w:count="377">
+  <w:latentStyles w:defLockedState="0" w:defUIPriority="99" w:defSemiHidden="0" w:defUnhideWhenUsed="0" w:defQFormat="0" w:count="376">
     <w:lsdException w:name="Normal" w:uiPriority="0" w:qFormat="1"/>
     <w:lsdException w:name="heading 1" w:uiPriority="9" w:qFormat="1"/>
     <w:lsdException w:name="heading 2" w:semiHidden="1" w:uiPriority="9" w:unhideWhenUsed="1" w:qFormat="1"/>
@@ -2638,7 +2993,6 @@
     <w:lsdException w:name="Hashtag" w:semiHidden="1" w:unhideWhenUsed="1"/>
     <w:lsdException w:name="Unresolved Mention" w:semiHidden="1" w:unhideWhenUsed="1"/>
     <w:lsdException w:name="Smart Link" w:semiHidden="1" w:unhideWhenUsed="1"/>
-    <w:lsdException w:name="Smart Link Error" w:semiHidden="1" w:unhideWhenUsed="1"/>
   </w:latentStyles>
   <w:style w:type="paragraph" w:default="1" w:styleId="Normal">
     <w:name w:val="Normal"/>

</xml_diff>

<commit_message>
Feedback on zombie weapons and farmer food class diagram, justified design change for using DoNothingAction for Human/Farmer
</commit_message>
<xml_diff>
--- a/design-docs/Design Changes.docx
+++ b/design-docs/Design Changes.docx
@@ -1,6 +1,6 @@
 
 <file path=word/document.xml><?xml version="1.0" encoding="utf-8"?>
-<w:document xmlns:wpc="http://schemas.microsoft.com/office/word/2010/wordprocessingCanvas" xmlns:cx="http://schemas.microsoft.com/office/drawing/2014/chartex" xmlns:cx1="http://schemas.microsoft.com/office/drawing/2015/9/8/chartex" xmlns:cx2="http://schemas.microsoft.com/office/drawing/2015/10/21/chartex" xmlns:cx3="http://schemas.microsoft.com/office/drawing/2016/5/9/chartex" xmlns:cx4="http://schemas.microsoft.com/office/drawing/2016/5/10/chartex" xmlns:cx5="http://schemas.microsoft.com/office/drawing/2016/5/11/chartex" xmlns:cx6="http://schemas.microsoft.com/office/drawing/2016/5/12/chartex" xmlns:cx7="http://schemas.microsoft.com/office/drawing/2016/5/13/chartex" xmlns:cx8="http://schemas.microsoft.com/office/drawing/2016/5/14/chartex" xmlns:mc="http://schemas.openxmlformats.org/markup-compatibility/2006" xmlns:aink="http://schemas.microsoft.com/office/drawing/2016/ink" xmlns:am3d="http://schemas.microsoft.com/office/drawing/2017/model3d" xmlns:o="urn:schemas-microsoft-com:office:office" xmlns:r="http://schemas.openxmlformats.org/officeDocument/2006/relationships" xmlns:m="http://schemas.openxmlformats.org/officeDocument/2006/math" xmlns:v="urn:schemas-microsoft-com:vml" xmlns:wp14="http://schemas.microsoft.com/office/word/2010/wordprocessingDrawing" xmlns:wp="http://schemas.openxmlformats.org/drawingml/2006/wordprocessingDrawing" xmlns:w10="urn:schemas-microsoft-com:office:word" xmlns:w="http://schemas.openxmlformats.org/wordprocessingml/2006/main" xmlns:w14="http://schemas.microsoft.com/office/word/2010/wordml" xmlns:w15="http://schemas.microsoft.com/office/word/2012/wordml" xmlns:w16cex="http://schemas.microsoft.com/office/word/2018/wordml/cex" xmlns:w16cid="http://schemas.microsoft.com/office/word/2016/wordml/cid" xmlns:w16="http://schemas.microsoft.com/office/word/2018/wordml" xmlns:w16se="http://schemas.microsoft.com/office/word/2015/wordml/symex" xmlns:wpg="http://schemas.microsoft.com/office/word/2010/wordprocessingGroup" xmlns:wpi="http://schemas.microsoft.com/office/word/2010/wordprocessingInk" xmlns:wne="http://schemas.microsoft.com/office/word/2006/wordml" xmlns:wps="http://schemas.microsoft.com/office/word/2010/wordprocessingShape" mc:Ignorable="w14 w15 w16se w16cid w16 w16cex wp14">
+<w:document xmlns:wpc="http://schemas.microsoft.com/office/word/2010/wordprocessingCanvas" xmlns:cx="http://schemas.microsoft.com/office/drawing/2014/chartex" xmlns:cx1="http://schemas.microsoft.com/office/drawing/2015/9/8/chartex" xmlns:cx2="http://schemas.microsoft.com/office/drawing/2015/10/21/chartex" xmlns:cx3="http://schemas.microsoft.com/office/drawing/2016/5/9/chartex" xmlns:cx4="http://schemas.microsoft.com/office/drawing/2016/5/10/chartex" xmlns:cx5="http://schemas.microsoft.com/office/drawing/2016/5/11/chartex" xmlns:cx6="http://schemas.microsoft.com/office/drawing/2016/5/12/chartex" xmlns:cx7="http://schemas.microsoft.com/office/drawing/2016/5/13/chartex" xmlns:cx8="http://schemas.microsoft.com/office/drawing/2016/5/14/chartex" xmlns:mc="http://schemas.openxmlformats.org/markup-compatibility/2006" xmlns:aink="http://schemas.microsoft.com/office/drawing/2016/ink" xmlns:am3d="http://schemas.microsoft.com/office/drawing/2017/model3d" xmlns:o="urn:schemas-microsoft-com:office:office" xmlns:r="http://schemas.openxmlformats.org/officeDocument/2006/relationships" xmlns:m="http://schemas.openxmlformats.org/officeDocument/2006/math" xmlns:v="urn:schemas-microsoft-com:vml" xmlns:wp14="http://schemas.microsoft.com/office/word/2010/wordprocessingDrawing" xmlns:wp="http://schemas.openxmlformats.org/drawingml/2006/wordprocessingDrawing" xmlns:w10="urn:schemas-microsoft-com:office:word" xmlns:w="http://schemas.openxmlformats.org/wordprocessingml/2006/main" xmlns:w14="http://schemas.microsoft.com/office/word/2010/wordml" xmlns:w15="http://schemas.microsoft.com/office/word/2012/wordml" xmlns:w16cid="http://schemas.microsoft.com/office/word/2016/wordml/cid" xmlns:w16se="http://schemas.microsoft.com/office/word/2015/wordml/symex" xmlns:wpg="http://schemas.microsoft.com/office/word/2010/wordprocessingGroup" xmlns:wpi="http://schemas.microsoft.com/office/word/2010/wordprocessingInk" xmlns:wne="http://schemas.microsoft.com/office/word/2006/wordml" xmlns:wps="http://schemas.microsoft.com/office/word/2010/wordprocessingShape" mc:Ignorable="w14 w15 w16se w16cid wp14">
   <w:body>
     <w:p>
       <w:pPr>
@@ -1748,14 +1748,7 @@
           <w:sz w:val="32"/>
           <w:szCs w:val="32"/>
         </w:rPr>
-        <w:t xml:space="preserve">Crafting Weapons/Rising from the dead/ </w:t>
-      </w:r>
-      <w:r>
-        <w:rPr>
-          <w:sz w:val="32"/>
-          <w:szCs w:val="32"/>
-        </w:rPr>
-        <w:t>Farmers and food</w:t>
+        <w:t>Crafting Weapons/Rising from the dead/ Farmers and food</w:t>
       </w:r>
     </w:p>
     <w:p>
@@ -2076,6 +2069,35 @@
       <w:r>
         <w:t>like the other Humans or else they will do nothing.</w:t>
       </w:r>
+    </w:p>
+    <w:p>
+      <w:pPr>
+        <w:pStyle w:val="ListParagraph"/>
+        <w:numPr>
+          <w:ilvl w:val="0"/>
+          <w:numId w:val="5"/>
+        </w:numPr>
+      </w:pPr>
+      <w:r>
+        <w:t>Humans and Farmers returns a</w:t>
+      </w:r>
+      <w:r>
+        <w:t xml:space="preserve"> by default</w:t>
+      </w:r>
+      <w:r>
+        <w:t xml:space="preserve"> DoNothingAction</w:t>
+      </w:r>
+      <w:r>
+        <w:t xml:space="preserve"> if its WanderBehaviour does not return an action.</w:t>
+      </w:r>
+      <w:r>
+        <w:t xml:space="preserve"> This shouldn’t happen but is required </w:t>
+      </w:r>
+      <w:r>
+        <w:t>due to the try-catch block on the WanderBehaviour.</w:t>
+      </w:r>
+      <w:bookmarkStart w:id="0" w:name="_GoBack"/>
+      <w:bookmarkEnd w:id="0"/>
     </w:p>
     <w:sectPr>
       <w:pgSz w:w="11906" w:h="16838"/>
@@ -2088,7 +2110,7 @@
 </file>
 
 <file path=word/endnotes.xml><?xml version="1.0" encoding="utf-8"?>
-<w:endnotes xmlns:wpc="http://schemas.microsoft.com/office/word/2010/wordprocessingCanvas" xmlns:cx="http://schemas.microsoft.com/office/drawing/2014/chartex" xmlns:cx1="http://schemas.microsoft.com/office/drawing/2015/9/8/chartex" xmlns:cx2="http://schemas.microsoft.com/office/drawing/2015/10/21/chartex" xmlns:cx3="http://schemas.microsoft.com/office/drawing/2016/5/9/chartex" xmlns:cx4="http://schemas.microsoft.com/office/drawing/2016/5/10/chartex" xmlns:cx5="http://schemas.microsoft.com/office/drawing/2016/5/11/chartex" xmlns:cx6="http://schemas.microsoft.com/office/drawing/2016/5/12/chartex" xmlns:cx7="http://schemas.microsoft.com/office/drawing/2016/5/13/chartex" xmlns:cx8="http://schemas.microsoft.com/office/drawing/2016/5/14/chartex" xmlns:mc="http://schemas.openxmlformats.org/markup-compatibility/2006" xmlns:aink="http://schemas.microsoft.com/office/drawing/2016/ink" xmlns:am3d="http://schemas.microsoft.com/office/drawing/2017/model3d" xmlns:o="urn:schemas-microsoft-com:office:office" xmlns:r="http://schemas.openxmlformats.org/officeDocument/2006/relationships" xmlns:m="http://schemas.openxmlformats.org/officeDocument/2006/math" xmlns:v="urn:schemas-microsoft-com:vml" xmlns:wp14="http://schemas.microsoft.com/office/word/2010/wordprocessingDrawing" xmlns:wp="http://schemas.openxmlformats.org/drawingml/2006/wordprocessingDrawing" xmlns:w10="urn:schemas-microsoft-com:office:word" xmlns:w="http://schemas.openxmlformats.org/wordprocessingml/2006/main" xmlns:w14="http://schemas.microsoft.com/office/word/2010/wordml" xmlns:w15="http://schemas.microsoft.com/office/word/2012/wordml" xmlns:w16cex="http://schemas.microsoft.com/office/word/2018/wordml/cex" xmlns:w16cid="http://schemas.microsoft.com/office/word/2016/wordml/cid" xmlns:w16="http://schemas.microsoft.com/office/word/2018/wordml" xmlns:w16se="http://schemas.microsoft.com/office/word/2015/wordml/symex" xmlns:wpg="http://schemas.microsoft.com/office/word/2010/wordprocessingGroup" xmlns:wpi="http://schemas.microsoft.com/office/word/2010/wordprocessingInk" xmlns:wne="http://schemas.microsoft.com/office/word/2006/wordml" xmlns:wps="http://schemas.microsoft.com/office/word/2010/wordprocessingShape" mc:Ignorable="w14 w15 w16se w16cid w16 w16cex wp14">
+<w:endnotes xmlns:wpc="http://schemas.microsoft.com/office/word/2010/wordprocessingCanvas" xmlns:cx="http://schemas.microsoft.com/office/drawing/2014/chartex" xmlns:cx1="http://schemas.microsoft.com/office/drawing/2015/9/8/chartex" xmlns:cx2="http://schemas.microsoft.com/office/drawing/2015/10/21/chartex" xmlns:cx3="http://schemas.microsoft.com/office/drawing/2016/5/9/chartex" xmlns:cx4="http://schemas.microsoft.com/office/drawing/2016/5/10/chartex" xmlns:cx5="http://schemas.microsoft.com/office/drawing/2016/5/11/chartex" xmlns:cx6="http://schemas.microsoft.com/office/drawing/2016/5/12/chartex" xmlns:cx7="http://schemas.microsoft.com/office/drawing/2016/5/13/chartex" xmlns:cx8="http://schemas.microsoft.com/office/drawing/2016/5/14/chartex" xmlns:mc="http://schemas.openxmlformats.org/markup-compatibility/2006" xmlns:aink="http://schemas.microsoft.com/office/drawing/2016/ink" xmlns:am3d="http://schemas.microsoft.com/office/drawing/2017/model3d" xmlns:o="urn:schemas-microsoft-com:office:office" xmlns:r="http://schemas.openxmlformats.org/officeDocument/2006/relationships" xmlns:m="http://schemas.openxmlformats.org/officeDocument/2006/math" xmlns:v="urn:schemas-microsoft-com:vml" xmlns:wp14="http://schemas.microsoft.com/office/word/2010/wordprocessingDrawing" xmlns:wp="http://schemas.openxmlformats.org/drawingml/2006/wordprocessingDrawing" xmlns:w10="urn:schemas-microsoft-com:office:word" xmlns:w="http://schemas.openxmlformats.org/wordprocessingml/2006/main" xmlns:w14="http://schemas.microsoft.com/office/word/2010/wordml" xmlns:w15="http://schemas.microsoft.com/office/word/2012/wordml" xmlns:w16cid="http://schemas.microsoft.com/office/word/2016/wordml/cid" xmlns:w16se="http://schemas.microsoft.com/office/word/2015/wordml/symex" xmlns:wpg="http://schemas.microsoft.com/office/word/2010/wordprocessingGroup" xmlns:wpi="http://schemas.microsoft.com/office/word/2010/wordprocessingInk" xmlns:wne="http://schemas.microsoft.com/office/word/2006/wordml" xmlns:wps="http://schemas.microsoft.com/office/word/2010/wordprocessingShape" mc:Ignorable="w14 w15 w16se w16cid wp14">
   <w:endnote w:type="separator" w:id="-1">
     <w:p>
       <w:pPr>
@@ -2113,7 +2135,7 @@
 </file>
 
 <file path=word/footnotes.xml><?xml version="1.0" encoding="utf-8"?>
-<w:footnotes xmlns:wpc="http://schemas.microsoft.com/office/word/2010/wordprocessingCanvas" xmlns:cx="http://schemas.microsoft.com/office/drawing/2014/chartex" xmlns:cx1="http://schemas.microsoft.com/office/drawing/2015/9/8/chartex" xmlns:cx2="http://schemas.microsoft.com/office/drawing/2015/10/21/chartex" xmlns:cx3="http://schemas.microsoft.com/office/drawing/2016/5/9/chartex" xmlns:cx4="http://schemas.microsoft.com/office/drawing/2016/5/10/chartex" xmlns:cx5="http://schemas.microsoft.com/office/drawing/2016/5/11/chartex" xmlns:cx6="http://schemas.microsoft.com/office/drawing/2016/5/12/chartex" xmlns:cx7="http://schemas.microsoft.com/office/drawing/2016/5/13/chartex" xmlns:cx8="http://schemas.microsoft.com/office/drawing/2016/5/14/chartex" xmlns:mc="http://schemas.openxmlformats.org/markup-compatibility/2006" xmlns:aink="http://schemas.microsoft.com/office/drawing/2016/ink" xmlns:am3d="http://schemas.microsoft.com/office/drawing/2017/model3d" xmlns:o="urn:schemas-microsoft-com:office:office" xmlns:r="http://schemas.openxmlformats.org/officeDocument/2006/relationships" xmlns:m="http://schemas.openxmlformats.org/officeDocument/2006/math" xmlns:v="urn:schemas-microsoft-com:vml" xmlns:wp14="http://schemas.microsoft.com/office/word/2010/wordprocessingDrawing" xmlns:wp="http://schemas.openxmlformats.org/drawingml/2006/wordprocessingDrawing" xmlns:w10="urn:schemas-microsoft-com:office:word" xmlns:w="http://schemas.openxmlformats.org/wordprocessingml/2006/main" xmlns:w14="http://schemas.microsoft.com/office/word/2010/wordml" xmlns:w15="http://schemas.microsoft.com/office/word/2012/wordml" xmlns:w16cex="http://schemas.microsoft.com/office/word/2018/wordml/cex" xmlns:w16cid="http://schemas.microsoft.com/office/word/2016/wordml/cid" xmlns:w16="http://schemas.microsoft.com/office/word/2018/wordml" xmlns:w16se="http://schemas.microsoft.com/office/word/2015/wordml/symex" xmlns:wpg="http://schemas.microsoft.com/office/word/2010/wordprocessingGroup" xmlns:wpi="http://schemas.microsoft.com/office/word/2010/wordprocessingInk" xmlns:wne="http://schemas.microsoft.com/office/word/2006/wordml" xmlns:wps="http://schemas.microsoft.com/office/word/2010/wordprocessingShape" mc:Ignorable="w14 w15 w16se w16cid w16 w16cex wp14">
+<w:footnotes xmlns:wpc="http://schemas.microsoft.com/office/word/2010/wordprocessingCanvas" xmlns:cx="http://schemas.microsoft.com/office/drawing/2014/chartex" xmlns:cx1="http://schemas.microsoft.com/office/drawing/2015/9/8/chartex" xmlns:cx2="http://schemas.microsoft.com/office/drawing/2015/10/21/chartex" xmlns:cx3="http://schemas.microsoft.com/office/drawing/2016/5/9/chartex" xmlns:cx4="http://schemas.microsoft.com/office/drawing/2016/5/10/chartex" xmlns:cx5="http://schemas.microsoft.com/office/drawing/2016/5/11/chartex" xmlns:cx6="http://schemas.microsoft.com/office/drawing/2016/5/12/chartex" xmlns:cx7="http://schemas.microsoft.com/office/drawing/2016/5/13/chartex" xmlns:cx8="http://schemas.microsoft.com/office/drawing/2016/5/14/chartex" xmlns:mc="http://schemas.openxmlformats.org/markup-compatibility/2006" xmlns:aink="http://schemas.microsoft.com/office/drawing/2016/ink" xmlns:am3d="http://schemas.microsoft.com/office/drawing/2017/model3d" xmlns:o="urn:schemas-microsoft-com:office:office" xmlns:r="http://schemas.openxmlformats.org/officeDocument/2006/relationships" xmlns:m="http://schemas.openxmlformats.org/officeDocument/2006/math" xmlns:v="urn:schemas-microsoft-com:vml" xmlns:wp14="http://schemas.microsoft.com/office/word/2010/wordprocessingDrawing" xmlns:wp="http://schemas.openxmlformats.org/drawingml/2006/wordprocessingDrawing" xmlns:w10="urn:schemas-microsoft-com:office:word" xmlns:w="http://schemas.openxmlformats.org/wordprocessingml/2006/main" xmlns:w14="http://schemas.microsoft.com/office/word/2010/wordml" xmlns:w15="http://schemas.microsoft.com/office/word/2012/wordml" xmlns:w16cid="http://schemas.microsoft.com/office/word/2016/wordml/cid" xmlns:w16se="http://schemas.microsoft.com/office/word/2015/wordml/symex" xmlns:wpg="http://schemas.microsoft.com/office/word/2010/wordprocessingGroup" xmlns:wpi="http://schemas.microsoft.com/office/word/2010/wordprocessingInk" xmlns:wne="http://schemas.microsoft.com/office/word/2006/wordml" xmlns:wps="http://schemas.microsoft.com/office/word/2010/wordprocessingShape" mc:Ignorable="w14 w15 w16se w16cid wp14">
   <w:footnote w:type="separator" w:id="-1">
     <w:p>
       <w:pPr>
@@ -2138,7 +2160,7 @@
 </file>
 
 <file path=word/numbering.xml><?xml version="1.0" encoding="utf-8"?>
-<w:numbering xmlns:wpc="http://schemas.microsoft.com/office/word/2010/wordprocessingCanvas" xmlns:cx="http://schemas.microsoft.com/office/drawing/2014/chartex" xmlns:cx1="http://schemas.microsoft.com/office/drawing/2015/9/8/chartex" xmlns:cx2="http://schemas.microsoft.com/office/drawing/2015/10/21/chartex" xmlns:cx3="http://schemas.microsoft.com/office/drawing/2016/5/9/chartex" xmlns:cx4="http://schemas.microsoft.com/office/drawing/2016/5/10/chartex" xmlns:cx5="http://schemas.microsoft.com/office/drawing/2016/5/11/chartex" xmlns:cx6="http://schemas.microsoft.com/office/drawing/2016/5/12/chartex" xmlns:cx7="http://schemas.microsoft.com/office/drawing/2016/5/13/chartex" xmlns:cx8="http://schemas.microsoft.com/office/drawing/2016/5/14/chartex" xmlns:mc="http://schemas.openxmlformats.org/markup-compatibility/2006" xmlns:aink="http://schemas.microsoft.com/office/drawing/2016/ink" xmlns:am3d="http://schemas.microsoft.com/office/drawing/2017/model3d" xmlns:o="urn:schemas-microsoft-com:office:office" xmlns:r="http://schemas.openxmlformats.org/officeDocument/2006/relationships" xmlns:m="http://schemas.openxmlformats.org/officeDocument/2006/math" xmlns:v="urn:schemas-microsoft-com:vml" xmlns:wp14="http://schemas.microsoft.com/office/word/2010/wordprocessingDrawing" xmlns:wp="http://schemas.openxmlformats.org/drawingml/2006/wordprocessingDrawing" xmlns:w10="urn:schemas-microsoft-com:office:word" xmlns:w="http://schemas.openxmlformats.org/wordprocessingml/2006/main" xmlns:w14="http://schemas.microsoft.com/office/word/2010/wordml" xmlns:w15="http://schemas.microsoft.com/office/word/2012/wordml" xmlns:w16cex="http://schemas.microsoft.com/office/word/2018/wordml/cex" xmlns:w16cid="http://schemas.microsoft.com/office/word/2016/wordml/cid" xmlns:w16="http://schemas.microsoft.com/office/word/2018/wordml" xmlns:w16se="http://schemas.microsoft.com/office/word/2015/wordml/symex" xmlns:wpg="http://schemas.microsoft.com/office/word/2010/wordprocessingGroup" xmlns:wpi="http://schemas.microsoft.com/office/word/2010/wordprocessingInk" xmlns:wne="http://schemas.microsoft.com/office/word/2006/wordml" xmlns:wps="http://schemas.microsoft.com/office/word/2010/wordprocessingShape" mc:Ignorable="w14 w15 w16se w16cid w16 w16cex wp14">
+<w:numbering xmlns:wpc="http://schemas.microsoft.com/office/word/2010/wordprocessingCanvas" xmlns:cx="http://schemas.microsoft.com/office/drawing/2014/chartex" xmlns:cx1="http://schemas.microsoft.com/office/drawing/2015/9/8/chartex" xmlns:cx2="http://schemas.microsoft.com/office/drawing/2015/10/21/chartex" xmlns:cx3="http://schemas.microsoft.com/office/drawing/2016/5/9/chartex" xmlns:cx4="http://schemas.microsoft.com/office/drawing/2016/5/10/chartex" xmlns:cx5="http://schemas.microsoft.com/office/drawing/2016/5/11/chartex" xmlns:cx6="http://schemas.microsoft.com/office/drawing/2016/5/12/chartex" xmlns:cx7="http://schemas.microsoft.com/office/drawing/2016/5/13/chartex" xmlns:cx8="http://schemas.microsoft.com/office/drawing/2016/5/14/chartex" xmlns:mc="http://schemas.openxmlformats.org/markup-compatibility/2006" xmlns:aink="http://schemas.microsoft.com/office/drawing/2016/ink" xmlns:am3d="http://schemas.microsoft.com/office/drawing/2017/model3d" xmlns:o="urn:schemas-microsoft-com:office:office" xmlns:r="http://schemas.openxmlformats.org/officeDocument/2006/relationships" xmlns:m="http://schemas.openxmlformats.org/officeDocument/2006/math" xmlns:v="urn:schemas-microsoft-com:vml" xmlns:wp14="http://schemas.microsoft.com/office/word/2010/wordprocessingDrawing" xmlns:wp="http://schemas.openxmlformats.org/drawingml/2006/wordprocessingDrawing" xmlns:w10="urn:schemas-microsoft-com:office:word" xmlns:w="http://schemas.openxmlformats.org/wordprocessingml/2006/main" xmlns:w14="http://schemas.microsoft.com/office/word/2010/wordml" xmlns:w15="http://schemas.microsoft.com/office/word/2012/wordml" xmlns:w16cid="http://schemas.microsoft.com/office/word/2016/wordml/cid" xmlns:w16se="http://schemas.microsoft.com/office/word/2015/wordml/symex" xmlns:wpg="http://schemas.microsoft.com/office/word/2010/wordprocessingGroup" xmlns:wpi="http://schemas.microsoft.com/office/word/2010/wordprocessingInk" xmlns:wne="http://schemas.microsoft.com/office/word/2006/wordml" xmlns:wps="http://schemas.microsoft.com/office/word/2010/wordprocessingShape" mc:Ignorable="w14 w15 w16se w16cid wp14">
   <w:abstractNum w:abstractNumId="0" w15:restartNumberingAfterBreak="0">
     <w:nsid w:val="240349BA"/>
     <w:multiLevelType w:val="hybridMultilevel"/>
@@ -2600,7 +2622,7 @@
 </file>
 
 <file path=word/styles.xml><?xml version="1.0" encoding="utf-8"?>
-<w:styles xmlns:mc="http://schemas.openxmlformats.org/markup-compatibility/2006" xmlns:r="http://schemas.openxmlformats.org/officeDocument/2006/relationships" xmlns:w="http://schemas.openxmlformats.org/wordprocessingml/2006/main" xmlns:w14="http://schemas.microsoft.com/office/word/2010/wordml" xmlns:w15="http://schemas.microsoft.com/office/word/2012/wordml" xmlns:w16cex="http://schemas.microsoft.com/office/word/2018/wordml/cex" xmlns:w16cid="http://schemas.microsoft.com/office/word/2016/wordml/cid" xmlns:w16="http://schemas.microsoft.com/office/word/2018/wordml" xmlns:w16se="http://schemas.microsoft.com/office/word/2015/wordml/symex" mc:Ignorable="w14 w15 w16se w16cid w16 w16cex">
+<w:styles xmlns:mc="http://schemas.openxmlformats.org/markup-compatibility/2006" xmlns:r="http://schemas.openxmlformats.org/officeDocument/2006/relationships" xmlns:w="http://schemas.openxmlformats.org/wordprocessingml/2006/main" xmlns:w14="http://schemas.microsoft.com/office/word/2010/wordml" xmlns:w15="http://schemas.microsoft.com/office/word/2012/wordml" xmlns:w16cid="http://schemas.microsoft.com/office/word/2016/wordml/cid" xmlns:w16se="http://schemas.microsoft.com/office/word/2015/wordml/symex" mc:Ignorable="w14 w15 w16se w16cid">
   <w:docDefaults>
     <w:rPrDefault>
       <w:rPr>
@@ -2616,7 +2638,7 @@
       </w:pPr>
     </w:pPrDefault>
   </w:docDefaults>
-  <w:latentStyles w:defLockedState="0" w:defUIPriority="99" w:defSemiHidden="0" w:defUnhideWhenUsed="0" w:defQFormat="0" w:count="376">
+  <w:latentStyles w:defLockedState="0" w:defUIPriority="99" w:defSemiHidden="0" w:defUnhideWhenUsed="0" w:defQFormat="0" w:count="377">
     <w:lsdException w:name="Normal" w:uiPriority="0" w:qFormat="1"/>
     <w:lsdException w:name="heading 1" w:uiPriority="9" w:qFormat="1"/>
     <w:lsdException w:name="heading 2" w:semiHidden="1" w:uiPriority="9" w:unhideWhenUsed="1" w:qFormat="1"/>
@@ -2722,7 +2744,6 @@
     <w:lsdException w:name="HTML Sample" w:semiHidden="1" w:unhideWhenUsed="1"/>
     <w:lsdException w:name="HTML Typewriter" w:semiHidden="1" w:unhideWhenUsed="1"/>
     <w:lsdException w:name="HTML Variable" w:semiHidden="1" w:unhideWhenUsed="1"/>
-    <w:lsdException w:name="Normal Table" w:semiHidden="1" w:unhideWhenUsed="1"/>
     <w:lsdException w:name="annotation subject" w:semiHidden="1" w:unhideWhenUsed="1"/>
     <w:lsdException w:name="No List" w:semiHidden="1" w:unhideWhenUsed="1"/>
     <w:lsdException w:name="Outline List 1" w:semiHidden="1" w:unhideWhenUsed="1"/>
@@ -2769,10 +2790,8 @@
     <w:lsdException w:name="Table Subtle 2" w:semiHidden="1" w:unhideWhenUsed="1"/>
     <w:lsdException w:name="Table Web 1" w:semiHidden="1" w:unhideWhenUsed="1"/>
     <w:lsdException w:name="Table Web 2" w:semiHidden="1" w:unhideWhenUsed="1"/>
-    <w:lsdException w:name="Table Web 3" w:semiHidden="1" w:unhideWhenUsed="1"/>
     <w:lsdException w:name="Balloon Text" w:semiHidden="1" w:unhideWhenUsed="1"/>
     <w:lsdException w:name="Table Grid" w:uiPriority="39"/>
-    <w:lsdException w:name="Table Theme" w:semiHidden="1" w:unhideWhenUsed="1"/>
     <w:lsdException w:name="Placeholder Text" w:semiHidden="1"/>
     <w:lsdException w:name="No Spacing" w:uiPriority="1" w:qFormat="1"/>
     <w:lsdException w:name="Light Shading" w:uiPriority="60"/>
@@ -2993,6 +3012,7 @@
     <w:lsdException w:name="Hashtag" w:semiHidden="1" w:unhideWhenUsed="1"/>
     <w:lsdException w:name="Unresolved Mention" w:semiHidden="1" w:unhideWhenUsed="1"/>
     <w:lsdException w:name="Smart Link" w:semiHidden="1" w:unhideWhenUsed="1"/>
+    <w:lsdException w:name="Smart Link Error" w:semiHidden="1" w:unhideWhenUsed="1"/>
   </w:latentStyles>
   <w:style w:type="paragraph" w:default="1" w:styleId="Normal">
     <w:name w:val="Normal"/>

</xml_diff>

<commit_message>
Remove unnecessary EatAction construtor for Food
</commit_message>
<xml_diff>
--- a/design-docs/Design Changes.docx
+++ b/design-docs/Design Changes.docx
@@ -68,6 +68,7 @@
       <w:r>
         <w:t xml:space="preserve"> bite attack into </w:t>
       </w:r>
+      <w:proofErr w:type="spellStart"/>
       <w:r>
         <w:rPr>
           <w:rFonts w:ascii="Consolas" w:hAnsi="Consolas"/>
@@ -76,12 +77,14 @@
         </w:rPr>
         <w:t>AttackAction</w:t>
       </w:r>
+      <w:proofErr w:type="spellEnd"/>
       <w:r>
         <w:t>,</w:t>
       </w:r>
       <w:r>
         <w:t xml:space="preserve"> a </w:t>
       </w:r>
+      <w:proofErr w:type="spellStart"/>
       <w:r>
         <w:rPr>
           <w:rFonts w:ascii="Consolas" w:hAnsi="Consolas"/>
@@ -90,6 +93,7 @@
         </w:rPr>
         <w:t>BiteAttack</w:t>
       </w:r>
+      <w:proofErr w:type="spellEnd"/>
       <w:r>
         <w:t xml:space="preserve"> class</w:t>
       </w:r>
@@ -215,6 +219,7 @@
       <w:r>
         <w:t xml:space="preserve">it was decided to integrate the bite attack into </w:t>
       </w:r>
+      <w:proofErr w:type="spellStart"/>
       <w:r>
         <w:rPr>
           <w:rFonts w:ascii="Consolas" w:hAnsi="Consolas"/>
@@ -223,6 +228,7 @@
         </w:rPr>
         <w:t>AttackAction</w:t>
       </w:r>
+      <w:proofErr w:type="spellEnd"/>
       <w:r>
         <w:t xml:space="preserve"> to avoid </w:t>
       </w:r>
@@ -254,6 +260,7 @@
       <w:r>
         <w:t xml:space="preserve"> of </w:t>
       </w:r>
+      <w:proofErr w:type="spellStart"/>
       <w:r>
         <w:rPr>
           <w:rFonts w:ascii="Consolas" w:hAnsi="Consolas"/>
@@ -262,9 +269,11 @@
         </w:rPr>
         <w:t>AttackAction</w:t>
       </w:r>
+      <w:proofErr w:type="spellEnd"/>
       <w:r>
         <w:t xml:space="preserve"> and </w:t>
       </w:r>
+      <w:proofErr w:type="spellStart"/>
       <w:r>
         <w:rPr>
           <w:rFonts w:ascii="Consolas" w:hAnsi="Consolas"/>
@@ -273,6 +282,7 @@
         </w:rPr>
         <w:t>BiteAttack</w:t>
       </w:r>
+      <w:proofErr w:type="spellEnd"/>
       <w:r>
         <w:t>.</w:t>
       </w:r>
@@ -285,6 +295,7 @@
       <w:r>
         <w:t xml:space="preserve"> </w:t>
       </w:r>
+      <w:proofErr w:type="spellStart"/>
       <w:r>
         <w:rPr>
           <w:rFonts w:ascii="Consolas" w:hAnsi="Consolas"/>
@@ -293,9 +304,11 @@
         </w:rPr>
         <w:t>BiteAttack</w:t>
       </w:r>
+      <w:proofErr w:type="spellEnd"/>
       <w:r>
         <w:t xml:space="preserve"> was created to inherit </w:t>
       </w:r>
+      <w:proofErr w:type="spellStart"/>
       <w:r>
         <w:rPr>
           <w:rFonts w:ascii="Consolas" w:hAnsi="Consolas"/>
@@ -304,6 +317,7 @@
         </w:rPr>
         <w:t>AttackAction</w:t>
       </w:r>
+      <w:proofErr w:type="spellEnd"/>
       <w:r>
         <w:t xml:space="preserve"> without any refactoring</w:t>
       </w:r>
@@ -328,6 +342,7 @@
       <w:r>
         <w:t xml:space="preserve">the </w:t>
       </w:r>
+      <w:proofErr w:type="spellStart"/>
       <w:r>
         <w:rPr>
           <w:rFonts w:ascii="Consolas" w:hAnsi="Consolas"/>
@@ -358,7 +373,16 @@
           <w:b/>
           <w:bCs/>
         </w:rPr>
-        <w:t>e(...)</w:t>
+        <w:t>e</w:t>
+      </w:r>
+      <w:proofErr w:type="spellEnd"/>
+      <w:r>
+        <w:rPr>
+          <w:rFonts w:ascii="Consolas" w:hAnsi="Consolas"/>
+          <w:b/>
+          <w:bCs/>
+        </w:rPr>
+        <w:t>(...)</w:t>
       </w:r>
       <w:r>
         <w:t xml:space="preserve"> method </w:t>
@@ -375,6 +399,7 @@
       <w:r>
         <w:t xml:space="preserve"> </w:t>
       </w:r>
+      <w:proofErr w:type="spellStart"/>
       <w:r>
         <w:rPr>
           <w:rFonts w:ascii="Consolas" w:hAnsi="Consolas"/>
@@ -383,6 +408,7 @@
         </w:rPr>
         <w:t>BiteAttack</w:t>
       </w:r>
+      <w:proofErr w:type="spellEnd"/>
       <w:r>
         <w:t xml:space="preserve"> inherits these methods </w:t>
       </w:r>
@@ -433,6 +459,7 @@
         </w:rPr>
         <w:t xml:space="preserve"> </w:t>
       </w:r>
+      <w:proofErr w:type="spellStart"/>
       <w:r>
         <w:rPr>
           <w:rFonts w:ascii="Consolas" w:hAnsi="Consolas"/>
@@ -441,6 +468,7 @@
         </w:rPr>
         <w:t>BiteAttack</w:t>
       </w:r>
+      <w:proofErr w:type="spellEnd"/>
       <w:r>
         <w:rPr>
           <w:rFonts w:ascii="Consolas" w:hAnsi="Consolas"/>
@@ -464,6 +492,7 @@
         </w:rPr>
         <w:t xml:space="preserve">Because of change #1, </w:t>
       </w:r>
+      <w:proofErr w:type="spellStart"/>
       <w:r>
         <w:rPr>
           <w:rFonts w:ascii="Consolas" w:hAnsi="Consolas"/>
@@ -480,6 +509,7 @@
         </w:rPr>
         <w:t>Behaviour</w:t>
       </w:r>
+      <w:proofErr w:type="spellEnd"/>
       <w:r>
         <w:rPr>
           <w:rFonts w:cstheme="minorHAnsi"/>
@@ -506,6 +536,7 @@
         </w:rPr>
         <w:t xml:space="preserve">n </w:t>
       </w:r>
+      <w:proofErr w:type="spellStart"/>
       <w:r>
         <w:rPr>
           <w:rFonts w:ascii="Consolas" w:hAnsi="Consolas"/>
@@ -514,12 +545,14 @@
         </w:rPr>
         <w:t>AttackAction</w:t>
       </w:r>
+      <w:proofErr w:type="spellEnd"/>
       <w:r>
         <w:rPr>
           <w:rFonts w:cstheme="minorHAnsi"/>
         </w:rPr>
         <w:t xml:space="preserve"> or </w:t>
       </w:r>
+      <w:proofErr w:type="spellStart"/>
       <w:r>
         <w:rPr>
           <w:rFonts w:ascii="Consolas" w:hAnsi="Consolas"/>
@@ -536,6 +569,7 @@
         </w:rPr>
         <w:t>ction</w:t>
       </w:r>
+      <w:proofErr w:type="spellEnd"/>
       <w:r>
         <w:rPr>
           <w:rFonts w:cstheme="minorHAnsi"/>
@@ -551,6 +585,7 @@
           <w:numId w:val="1"/>
         </w:numPr>
       </w:pPr>
+      <w:proofErr w:type="spellStart"/>
       <w:r>
         <w:rPr>
           <w:rFonts w:ascii="Consolas" w:hAnsi="Consolas"/>
@@ -559,6 +594,7 @@
         </w:rPr>
         <w:t>DropAdjacentItemAction</w:t>
       </w:r>
+      <w:proofErr w:type="spellEnd"/>
       <w:r>
         <w:rPr>
           <w:rFonts w:cstheme="minorHAnsi"/>
@@ -571,6 +607,7 @@
         </w:rPr>
         <w:t xml:space="preserve">was changed to inherit </w:t>
       </w:r>
+      <w:proofErr w:type="spellStart"/>
       <w:r>
         <w:rPr>
           <w:rFonts w:ascii="Consolas" w:hAnsi="Consolas"/>
@@ -579,6 +616,7 @@
         </w:rPr>
         <w:t>DropItemAction</w:t>
       </w:r>
+      <w:proofErr w:type="spellEnd"/>
       <w:r>
         <w:rPr>
           <w:rFonts w:cstheme="minorHAnsi"/>
@@ -651,6 +689,7 @@
         </w:rPr>
         <w:t xml:space="preserve"> Since of the change in inheritance, </w:t>
       </w:r>
+      <w:proofErr w:type="spellStart"/>
       <w:r>
         <w:rPr>
           <w:rFonts w:ascii="Consolas" w:hAnsi="Consolas"/>
@@ -659,6 +698,7 @@
         </w:rPr>
         <w:t>DropAdjacentItemAction</w:t>
       </w:r>
+      <w:proofErr w:type="spellEnd"/>
       <w:r>
         <w:rPr>
           <w:rFonts w:cstheme="minorHAnsi"/>
@@ -679,6 +719,7 @@
         </w:rPr>
         <w:t xml:space="preserve">minimum and maximum of 1 </w:t>
       </w:r>
+      <w:proofErr w:type="spellStart"/>
       <w:r>
         <w:rPr>
           <w:rFonts w:ascii="Consolas" w:hAnsi="Consolas"/>
@@ -687,6 +728,7 @@
         </w:rPr>
         <w:t>ZombieLimb</w:t>
       </w:r>
+      <w:proofErr w:type="spellEnd"/>
       <w:r>
         <w:rPr>
           <w:rFonts w:cstheme="minorHAnsi"/>
@@ -702,6 +744,7 @@
           <w:numId w:val="1"/>
         </w:numPr>
       </w:pPr>
+      <w:proofErr w:type="spellStart"/>
       <w:r>
         <w:rPr>
           <w:rFonts w:ascii="Consolas" w:hAnsi="Consolas"/>
@@ -710,6 +753,7 @@
         </w:rPr>
         <w:t>AttackAction</w:t>
       </w:r>
+      <w:proofErr w:type="spellEnd"/>
       <w:r>
         <w:rPr>
           <w:rFonts w:cstheme="minorHAnsi"/>
@@ -855,13 +899,23 @@
         </w:rPr>
         <w:t xml:space="preserve">Because of #5, </w:t>
       </w:r>
-      <w:r>
-        <w:rPr>
-          <w:rFonts w:ascii="Consolas" w:hAnsi="Consolas"/>
-          <w:b/>
-          <w:bCs/>
-        </w:rPr>
-        <w:t>executeReaction(...)</w:t>
+      <w:proofErr w:type="spellStart"/>
+      <w:r>
+        <w:rPr>
+          <w:rFonts w:ascii="Consolas" w:hAnsi="Consolas"/>
+          <w:b/>
+          <w:bCs/>
+        </w:rPr>
+        <w:t>executeReaction</w:t>
+      </w:r>
+      <w:proofErr w:type="spellEnd"/>
+      <w:r>
+        <w:rPr>
+          <w:rFonts w:ascii="Consolas" w:hAnsi="Consolas"/>
+          <w:b/>
+          <w:bCs/>
+        </w:rPr>
+        <w:t>(...)</w:t>
       </w:r>
       <w:r>
         <w:rPr>
@@ -869,13 +923,23 @@
         </w:rPr>
         <w:t xml:space="preserve">, </w:t>
       </w:r>
-      <w:r>
-        <w:rPr>
-          <w:rFonts w:ascii="Consolas" w:hAnsi="Consolas"/>
-          <w:b/>
-          <w:bCs/>
-        </w:rPr>
-        <w:t>getArmCount()</w:t>
+      <w:proofErr w:type="spellStart"/>
+      <w:r>
+        <w:rPr>
+          <w:rFonts w:ascii="Consolas" w:hAnsi="Consolas"/>
+          <w:b/>
+          <w:bCs/>
+        </w:rPr>
+        <w:t>getArmCount</w:t>
+      </w:r>
+      <w:proofErr w:type="spellEnd"/>
+      <w:r>
+        <w:rPr>
+          <w:rFonts w:ascii="Consolas" w:hAnsi="Consolas"/>
+          <w:b/>
+          <w:bCs/>
+        </w:rPr>
+        <w:t>()</w:t>
       </w:r>
       <w:r>
         <w:rPr>
@@ -883,13 +947,23 @@
         </w:rPr>
         <w:t xml:space="preserve">, </w:t>
       </w:r>
-      <w:r>
-        <w:rPr>
-          <w:rFonts w:ascii="Consolas" w:hAnsi="Consolas"/>
-          <w:b/>
-          <w:bCs/>
-        </w:rPr>
-        <w:t>getLegCount()</w:t>
+      <w:proofErr w:type="spellStart"/>
+      <w:r>
+        <w:rPr>
+          <w:rFonts w:ascii="Consolas" w:hAnsi="Consolas"/>
+          <w:b/>
+          <w:bCs/>
+        </w:rPr>
+        <w:t>getLegCount</w:t>
+      </w:r>
+      <w:proofErr w:type="spellEnd"/>
+      <w:r>
+        <w:rPr>
+          <w:rFonts w:ascii="Consolas" w:hAnsi="Consolas"/>
+          <w:b/>
+          <w:bCs/>
+        </w:rPr>
+        <w:t>()</w:t>
       </w:r>
       <w:r>
         <w:rPr>
@@ -897,13 +971,23 @@
         </w:rPr>
         <w:t xml:space="preserve"> and </w:t>
       </w:r>
-      <w:r>
-        <w:rPr>
-          <w:rFonts w:ascii="Consolas" w:hAnsi="Consolas"/>
-          <w:b/>
-          <w:bCs/>
-        </w:rPr>
-        <w:t>getLimbCount()</w:t>
+      <w:proofErr w:type="spellStart"/>
+      <w:r>
+        <w:rPr>
+          <w:rFonts w:ascii="Consolas" w:hAnsi="Consolas"/>
+          <w:b/>
+          <w:bCs/>
+        </w:rPr>
+        <w:t>getLimbCount</w:t>
+      </w:r>
+      <w:proofErr w:type="spellEnd"/>
+      <w:r>
+        <w:rPr>
+          <w:rFonts w:ascii="Consolas" w:hAnsi="Consolas"/>
+          <w:b/>
+          <w:bCs/>
+        </w:rPr>
+        <w:t>()</w:t>
       </w:r>
       <w:r>
         <w:rPr>
@@ -917,6 +1001,7 @@
         </w:rPr>
         <w:t xml:space="preserve">added to the </w:t>
       </w:r>
+      <w:proofErr w:type="spellStart"/>
       <w:r>
         <w:rPr>
           <w:rFonts w:ascii="Consolas" w:hAnsi="Consolas"/>
@@ -933,6 +1018,7 @@
         </w:rPr>
         <w:t>ctorInterface</w:t>
       </w:r>
+      <w:proofErr w:type="spellEnd"/>
       <w:r>
         <w:rPr>
           <w:rFonts w:cstheme="minorHAnsi"/>
@@ -957,13 +1043,23 @@
         </w:rPr>
         <w:t xml:space="preserve">The </w:t>
       </w:r>
-      <w:r>
-        <w:rPr>
-          <w:rFonts w:ascii="Consolas" w:hAnsi="Consolas"/>
-          <w:b/>
-          <w:bCs/>
-        </w:rPr>
-        <w:t>executeReaction(...)</w:t>
+      <w:proofErr w:type="spellStart"/>
+      <w:r>
+        <w:rPr>
+          <w:rFonts w:ascii="Consolas" w:hAnsi="Consolas"/>
+          <w:b/>
+          <w:bCs/>
+        </w:rPr>
+        <w:t>executeReaction</w:t>
+      </w:r>
+      <w:proofErr w:type="spellEnd"/>
+      <w:r>
+        <w:rPr>
+          <w:rFonts w:ascii="Consolas" w:hAnsi="Consolas"/>
+          <w:b/>
+          <w:bCs/>
+        </w:rPr>
+        <w:t>(...)</w:t>
       </w:r>
       <w:r>
         <w:rPr>
@@ -1051,13 +1147,23 @@
         </w:rPr>
         <w:t xml:space="preserve">it gets back to the caller of the damage infliction, </w:t>
       </w:r>
-      <w:r>
-        <w:rPr>
-          <w:rFonts w:ascii="Consolas" w:hAnsi="Consolas"/>
-          <w:b/>
-          <w:bCs/>
-        </w:rPr>
-        <w:t>executeReaction(...)</w:t>
+      <w:proofErr w:type="spellStart"/>
+      <w:r>
+        <w:rPr>
+          <w:rFonts w:ascii="Consolas" w:hAnsi="Consolas"/>
+          <w:b/>
+          <w:bCs/>
+        </w:rPr>
+        <w:t>executeReaction</w:t>
+      </w:r>
+      <w:proofErr w:type="spellEnd"/>
+      <w:r>
+        <w:rPr>
+          <w:rFonts w:ascii="Consolas" w:hAnsi="Consolas"/>
+          <w:b/>
+          <w:bCs/>
+        </w:rPr>
+        <w:t>(...)</w:t>
       </w:r>
       <w:r>
         <w:rPr>
@@ -1106,13 +1212,23 @@
       <w:pPr>
         <w:pStyle w:val="ListParagraph"/>
       </w:pPr>
-      <w:r>
-        <w:rPr>
-          <w:rFonts w:ascii="Consolas" w:hAnsi="Consolas"/>
-          <w:b/>
-          <w:bCs/>
-        </w:rPr>
-        <w:t>getArmCount()</w:t>
+      <w:proofErr w:type="spellStart"/>
+      <w:r>
+        <w:rPr>
+          <w:rFonts w:ascii="Consolas" w:hAnsi="Consolas"/>
+          <w:b/>
+          <w:bCs/>
+        </w:rPr>
+        <w:t>getArmCount</w:t>
+      </w:r>
+      <w:proofErr w:type="spellEnd"/>
+      <w:r>
+        <w:rPr>
+          <w:rFonts w:ascii="Consolas" w:hAnsi="Consolas"/>
+          <w:b/>
+          <w:bCs/>
+        </w:rPr>
+        <w:t>()</w:t>
       </w:r>
       <w:r>
         <w:rPr>
@@ -1120,13 +1236,23 @@
         </w:rPr>
         <w:t xml:space="preserve">, </w:t>
       </w:r>
-      <w:r>
-        <w:rPr>
-          <w:rFonts w:ascii="Consolas" w:hAnsi="Consolas"/>
-          <w:b/>
-          <w:bCs/>
-        </w:rPr>
-        <w:t>getLegCount()</w:t>
+      <w:proofErr w:type="spellStart"/>
+      <w:r>
+        <w:rPr>
+          <w:rFonts w:ascii="Consolas" w:hAnsi="Consolas"/>
+          <w:b/>
+          <w:bCs/>
+        </w:rPr>
+        <w:t>getLegCount</w:t>
+      </w:r>
+      <w:proofErr w:type="spellEnd"/>
+      <w:r>
+        <w:rPr>
+          <w:rFonts w:ascii="Consolas" w:hAnsi="Consolas"/>
+          <w:b/>
+          <w:bCs/>
+        </w:rPr>
+        <w:t>()</w:t>
       </w:r>
       <w:r>
         <w:rPr>
@@ -1134,13 +1260,23 @@
         </w:rPr>
         <w:t xml:space="preserve"> and </w:t>
       </w:r>
-      <w:r>
-        <w:rPr>
-          <w:rFonts w:ascii="Consolas" w:hAnsi="Consolas"/>
-          <w:b/>
-          <w:bCs/>
-        </w:rPr>
-        <w:t>getLimbCount()</w:t>
+      <w:proofErr w:type="spellStart"/>
+      <w:r>
+        <w:rPr>
+          <w:rFonts w:ascii="Consolas" w:hAnsi="Consolas"/>
+          <w:b/>
+          <w:bCs/>
+        </w:rPr>
+        <w:t>getLimbCount</w:t>
+      </w:r>
+      <w:proofErr w:type="spellEnd"/>
+      <w:r>
+        <w:rPr>
+          <w:rFonts w:ascii="Consolas" w:hAnsi="Consolas"/>
+          <w:b/>
+          <w:bCs/>
+        </w:rPr>
+        <w:t>()</w:t>
       </w:r>
       <w:r>
         <w:rPr>
@@ -1168,6 +1304,7 @@
         </w:rPr>
         <w:t xml:space="preserve">actor before returning an action. For example, </w:t>
       </w:r>
+      <w:proofErr w:type="spellStart"/>
       <w:r>
         <w:rPr>
           <w:rFonts w:ascii="Consolas" w:hAnsi="Consolas"/>
@@ -1176,6 +1313,7 @@
         </w:rPr>
         <w:t>AttackBehaviour</w:t>
       </w:r>
+      <w:proofErr w:type="spellEnd"/>
       <w:r>
         <w:rPr>
           <w:rFonts w:cstheme="minorHAnsi"/>
@@ -1304,6 +1442,7 @@
         </w:rPr>
         <w:t xml:space="preserve"> </w:t>
       </w:r>
+      <w:proofErr w:type="spellStart"/>
       <w:r>
         <w:rPr>
           <w:rFonts w:ascii="Consolas" w:hAnsi="Consolas"/>
@@ -1312,12 +1451,14 @@
         </w:rPr>
         <w:t>SpeechBehaviour</w:t>
       </w:r>
+      <w:proofErr w:type="spellEnd"/>
       <w:r>
         <w:rPr>
           <w:rFonts w:cstheme="minorHAnsi"/>
         </w:rPr>
         <w:t xml:space="preserve"> and </w:t>
       </w:r>
+      <w:proofErr w:type="spellStart"/>
       <w:r>
         <w:rPr>
           <w:rFonts w:ascii="Consolas" w:hAnsi="Consolas"/>
@@ -1326,6 +1467,7 @@
         </w:rPr>
         <w:t>SpeakAction</w:t>
       </w:r>
+      <w:proofErr w:type="spellEnd"/>
       <w:r>
         <w:rPr>
           <w:rFonts w:cstheme="minorHAnsi"/>
@@ -1350,6 +1492,7 @@
         </w:rPr>
         <w:t xml:space="preserve"> The </w:t>
       </w:r>
+      <w:proofErr w:type="spellStart"/>
       <w:r>
         <w:rPr>
           <w:rFonts w:ascii="Consolas" w:hAnsi="Consolas"/>
@@ -1358,6 +1501,7 @@
         </w:rPr>
         <w:t>SpeechBehaviour</w:t>
       </w:r>
+      <w:proofErr w:type="spellEnd"/>
       <w:r>
         <w:rPr>
           <w:rFonts w:cstheme="minorHAnsi"/>
@@ -1422,6 +1566,7 @@
         </w:rPr>
         <w:t xml:space="preserve">at the start of its turn if it is available which is checked in the </w:t>
       </w:r>
+      <w:proofErr w:type="spellStart"/>
       <w:r>
         <w:rPr>
           <w:rFonts w:ascii="Consolas" w:hAnsi="Consolas"/>
@@ -1430,6 +1575,7 @@
         </w:rPr>
         <w:t>ScanvengeBehaviour</w:t>
       </w:r>
+      <w:proofErr w:type="spellEnd"/>
       <w:r>
         <w:rPr>
           <w:rFonts w:cstheme="minorHAnsi"/>
@@ -1557,6 +1703,7 @@
       <w:r>
         <w:t xml:space="preserve">from </w:t>
       </w:r>
+      <w:proofErr w:type="spellStart"/>
       <w:r>
         <w:rPr>
           <w:rFonts w:ascii="Consolas" w:hAnsi="Consolas"/>
@@ -1565,6 +1712,7 @@
         </w:rPr>
         <w:t>AttackBehaviour</w:t>
       </w:r>
+      <w:proofErr w:type="spellEnd"/>
       <w:r>
         <w:rPr>
           <w:rFonts w:cstheme="minorHAnsi"/>
@@ -1603,6 +1751,7 @@
         </w:rPr>
         <w:t xml:space="preserve"> This is the same for </w:t>
       </w:r>
+      <w:proofErr w:type="spellStart"/>
       <w:r>
         <w:rPr>
           <w:rFonts w:ascii="Consolas" w:hAnsi="Consolas"/>
@@ -1611,6 +1760,7 @@
         </w:rPr>
         <w:t>ScavengeBehaviour</w:t>
       </w:r>
+      <w:proofErr w:type="spellEnd"/>
       <w:r>
         <w:rPr>
           <w:rFonts w:cstheme="minorHAnsi"/>
@@ -1651,6 +1801,7 @@
         </w:rPr>
         <w:t xml:space="preserve"> to </w:t>
       </w:r>
+      <w:proofErr w:type="spellStart"/>
       <w:r>
         <w:rPr>
           <w:rFonts w:ascii="Consolas" w:hAnsi="Consolas"/>
@@ -1659,6 +1810,7 @@
         </w:rPr>
         <w:t>AttackBehvaiour</w:t>
       </w:r>
+      <w:proofErr w:type="spellEnd"/>
       <w:r>
         <w:rPr>
           <w:rFonts w:cstheme="minorHAnsi"/>
@@ -1677,6 +1829,7 @@
         </w:rPr>
         <w:t xml:space="preserve">a </w:t>
       </w:r>
+      <w:proofErr w:type="spellStart"/>
       <w:r>
         <w:rPr>
           <w:rFonts w:ascii="Consolas" w:hAnsi="Consolas"/>
@@ -1685,6 +1838,7 @@
         </w:rPr>
         <w:t>ScavengeBehaviour</w:t>
       </w:r>
+      <w:proofErr w:type="spellEnd"/>
       <w:r>
         <w:rPr>
           <w:rFonts w:cstheme="minorHAnsi"/>
@@ -1725,6 +1879,7 @@
         </w:rPr>
         <w:t xml:space="preserve"> to </w:t>
       </w:r>
+      <w:proofErr w:type="spellStart"/>
       <w:r>
         <w:rPr>
           <w:rFonts w:ascii="Consolas" w:hAnsi="Consolas"/>
@@ -1733,6 +1888,7 @@
         </w:rPr>
         <w:t>ScavengeBehvaiour</w:t>
       </w:r>
+      <w:proofErr w:type="spellEnd"/>
     </w:p>
     <w:p/>
     <w:p>
@@ -1767,6 +1923,7 @@
           <w:numId w:val="5"/>
         </w:numPr>
       </w:pPr>
+      <w:proofErr w:type="spellStart"/>
       <w:r>
         <w:rPr>
           <w:b/>
@@ -1774,12 +1931,14 @@
         </w:rPr>
         <w:t>CraftWeaponAction</w:t>
       </w:r>
+      <w:proofErr w:type="spellEnd"/>
       <w:r>
         <w:t xml:space="preserve"> is dependent </w:t>
       </w:r>
       <w:r>
         <w:t xml:space="preserve">on </w:t>
       </w:r>
+      <w:proofErr w:type="spellStart"/>
       <w:r>
         <w:rPr>
           <w:b/>
@@ -1787,6 +1946,7 @@
         </w:rPr>
         <w:t>ZombieLimb</w:t>
       </w:r>
+      <w:proofErr w:type="spellEnd"/>
       <w:r>
         <w:rPr>
           <w:b/>
@@ -1812,24 +1972,63 @@
         <w:t xml:space="preserve"> </w:t>
       </w:r>
       <w:r>
-        <w:t xml:space="preserve">as the zombie limb is the item that </w:t>
+        <w:t>as</w:t>
+      </w:r>
+      <w:r>
+        <w:t xml:space="preserve"> Z</w:t>
+      </w:r>
+      <w:proofErr w:type="spellStart"/>
+      <w:r>
+        <w:rPr>
+          <w:b/>
+          <w:bCs/>
+        </w:rPr>
+        <w:t>ombie</w:t>
+      </w:r>
+      <w:r>
+        <w:rPr>
+          <w:b/>
+          <w:bCs/>
+        </w:rPr>
+        <w:t>L</w:t>
+      </w:r>
+      <w:r>
+        <w:rPr>
+          <w:b/>
+          <w:bCs/>
+        </w:rPr>
+        <w:t>imb</w:t>
+      </w:r>
+      <w:proofErr w:type="spellEnd"/>
+      <w:r>
+        <w:t xml:space="preserve"> is the </w:t>
+      </w:r>
+      <w:bookmarkStart w:id="0" w:name="_GoBack"/>
+      <w:r>
+        <w:t>item</w:t>
+      </w:r>
+      <w:bookmarkEnd w:id="0"/>
+      <w:r>
+        <w:t xml:space="preserve"> that </w:t>
+      </w:r>
+      <w:proofErr w:type="spellStart"/>
+      <w:r>
+        <w:rPr>
+          <w:b/>
+          <w:bCs/>
+        </w:rPr>
+        <w:t>CraftWeaponAction</w:t>
+      </w:r>
+      <w:proofErr w:type="spellEnd"/>
+      <w:r>
+        <w:rPr>
+          <w:b/>
+          <w:bCs/>
+        </w:rPr>
+        <w:t xml:space="preserve"> </w:t>
       </w:r>
       <w:r>
         <w:t xml:space="preserve">stores </w:t>
-      </w:r>
-      <w:r>
-        <w:rPr>
-          <w:b/>
-          <w:bCs/>
-        </w:rPr>
-        <w:t>CraftWeaponAction</w:t>
-      </w:r>
-      <w:r>
-        <w:rPr>
-          <w:b/>
-          <w:bCs/>
-        </w:rPr>
-        <w:t xml:space="preserve"> </w:t>
       </w:r>
       <w:r>
         <w:t xml:space="preserve">as one </w:t>
@@ -1865,6 +2064,7 @@
       <w:r>
         <w:t xml:space="preserve"> creating a zombie a new class called </w:t>
       </w:r>
+      <w:proofErr w:type="spellStart"/>
       <w:r>
         <w:rPr>
           <w:b/>
@@ -1872,6 +2072,7 @@
         </w:rPr>
         <w:t>HumanCorpse</w:t>
       </w:r>
+      <w:proofErr w:type="spellEnd"/>
       <w:r>
         <w:rPr>
           <w:b/>
@@ -1885,6 +2086,7 @@
       <w:r>
         <w:t xml:space="preserve"> created which extends </w:t>
       </w:r>
+      <w:proofErr w:type="spellStart"/>
       <w:r>
         <w:rPr>
           <w:b/>
@@ -1892,6 +2094,7 @@
         </w:rPr>
         <w:t>PortableItem</w:t>
       </w:r>
+      <w:proofErr w:type="spellEnd"/>
       <w:r>
         <w:t xml:space="preserve">. By doing this extension allows </w:t>
       </w:r>
@@ -1923,6 +2126,7 @@
       <w:r>
         <w:t xml:space="preserve">The </w:t>
       </w:r>
+      <w:proofErr w:type="spellStart"/>
       <w:r>
         <w:rPr>
           <w:b/>
@@ -1930,6 +2134,7 @@
         </w:rPr>
         <w:t>HumanCorpse</w:t>
       </w:r>
+      <w:proofErr w:type="spellEnd"/>
       <w:r>
         <w:rPr>
           <w:b/>
@@ -1960,6 +2165,7 @@
       <w:r>
         <w:t xml:space="preserve">as the </w:t>
       </w:r>
+      <w:proofErr w:type="spellStart"/>
       <w:r>
         <w:rPr>
           <w:b/>
@@ -1967,6 +2173,7 @@
         </w:rPr>
         <w:t>HumanCorpse</w:t>
       </w:r>
+      <w:proofErr w:type="spellEnd"/>
       <w:r>
         <w:rPr>
           <w:b/>
@@ -2015,6 +2222,7 @@
       <w:r>
         <w:t xml:space="preserve"> actor is created from the </w:t>
       </w:r>
+      <w:proofErr w:type="spellStart"/>
       <w:r>
         <w:rPr>
           <w:b/>
@@ -2022,6 +2230,7 @@
         </w:rPr>
         <w:t>HumanCorpse</w:t>
       </w:r>
+      <w:proofErr w:type="spellEnd"/>
       <w:r>
         <w:t xml:space="preserve"> item we </w:t>
       </w:r>
@@ -2029,7 +2238,17 @@
         <w:t xml:space="preserve">either remove the item from the players inventory or </w:t>
       </w:r>
       <w:r>
-        <w:t>remove it from the map and replace it with a Zombie actor in a adjacent space</w:t>
+        <w:t xml:space="preserve">remove it from the map and replace it with a Zombie actor in </w:t>
+      </w:r>
+      <w:proofErr w:type="spellStart"/>
+      <w:proofErr w:type="gramStart"/>
+      <w:r>
+        <w:t>a</w:t>
+      </w:r>
+      <w:proofErr w:type="spellEnd"/>
+      <w:proofErr w:type="gramEnd"/>
+      <w:r>
+        <w:t xml:space="preserve"> adjacent space</w:t>
       </w:r>
       <w:r>
         <w:t>.</w:t>
@@ -2052,6 +2271,7 @@
       <w:r>
         <w:t xml:space="preserve"> </w:t>
       </w:r>
+      <w:proofErr w:type="spellStart"/>
       <w:r>
         <w:rPr>
           <w:b/>
@@ -2059,6 +2279,7 @@
         </w:rPr>
         <w:t>WanderBehaviour</w:t>
       </w:r>
+      <w:proofErr w:type="spellEnd"/>
       <w:r>
         <w:rPr>
           <w:b/>
@@ -2085,19 +2306,50 @@
         <w:t xml:space="preserve"> by default</w:t>
       </w:r>
       <w:r>
-        <w:t xml:space="preserve"> DoNothingAction</w:t>
-      </w:r>
-      <w:r>
-        <w:t xml:space="preserve"> if its WanderBehaviour does not return an action.</w:t>
+        <w:t xml:space="preserve"> </w:t>
+      </w:r>
+      <w:proofErr w:type="spellStart"/>
+      <w:r>
+        <w:rPr>
+          <w:b/>
+          <w:bCs/>
+        </w:rPr>
+        <w:t>DoNothingAction</w:t>
+      </w:r>
+      <w:proofErr w:type="spellEnd"/>
+      <w:r>
+        <w:t xml:space="preserve"> if its </w:t>
+      </w:r>
+      <w:proofErr w:type="spellStart"/>
+      <w:r>
+        <w:rPr>
+          <w:b/>
+          <w:bCs/>
+        </w:rPr>
+        <w:t>WanderBehaviour</w:t>
+      </w:r>
+      <w:proofErr w:type="spellEnd"/>
+      <w:r>
+        <w:t xml:space="preserve"> does not return an action.</w:t>
       </w:r>
       <w:r>
         <w:t xml:space="preserve"> This shouldn’t happen but is required </w:t>
       </w:r>
       <w:r>
-        <w:t>due to the try-catch block on the WanderBehaviour.</w:t>
-      </w:r>
-      <w:bookmarkStart w:id="0" w:name="_GoBack"/>
-      <w:bookmarkEnd w:id="0"/>
+        <w:t xml:space="preserve">due to the try-catch block on the </w:t>
+      </w:r>
+      <w:proofErr w:type="spellStart"/>
+      <w:r>
+        <w:rPr>
+          <w:b/>
+          <w:bCs/>
+        </w:rPr>
+        <w:t>WanderBehaviour</w:t>
+      </w:r>
+      <w:proofErr w:type="spellEnd"/>
+      <w:r>
+        <w:t>.</w:t>
+      </w:r>
     </w:p>
     <w:sectPr>
       <w:pgSz w:w="11906" w:h="16838"/>
@@ -2744,6 +2996,7 @@
     <w:lsdException w:name="HTML Sample" w:semiHidden="1" w:unhideWhenUsed="1"/>
     <w:lsdException w:name="HTML Typewriter" w:semiHidden="1" w:unhideWhenUsed="1"/>
     <w:lsdException w:name="HTML Variable" w:semiHidden="1" w:unhideWhenUsed="1"/>
+    <w:lsdException w:name="Normal Table" w:semiHidden="1" w:unhideWhenUsed="1"/>
     <w:lsdException w:name="annotation subject" w:semiHidden="1" w:unhideWhenUsed="1"/>
     <w:lsdException w:name="No List" w:semiHidden="1" w:unhideWhenUsed="1"/>
     <w:lsdException w:name="Outline List 1" w:semiHidden="1" w:unhideWhenUsed="1"/>
@@ -2790,8 +3043,10 @@
     <w:lsdException w:name="Table Subtle 2" w:semiHidden="1" w:unhideWhenUsed="1"/>
     <w:lsdException w:name="Table Web 1" w:semiHidden="1" w:unhideWhenUsed="1"/>
     <w:lsdException w:name="Table Web 2" w:semiHidden="1" w:unhideWhenUsed="1"/>
+    <w:lsdException w:name="Table Web 3" w:semiHidden="1" w:unhideWhenUsed="1"/>
     <w:lsdException w:name="Balloon Text" w:semiHidden="1" w:unhideWhenUsed="1"/>
     <w:lsdException w:name="Table Grid" w:uiPriority="39"/>
+    <w:lsdException w:name="Table Theme" w:semiHidden="1" w:unhideWhenUsed="1"/>
     <w:lsdException w:name="Placeholder Text" w:semiHidden="1"/>
     <w:lsdException w:name="No Spacing" w:uiPriority="1" w:qFormat="1"/>
     <w:lsdException w:name="Light Shading" w:uiPriority="60"/>

</xml_diff>

<commit_message>
Added design change for actions associated with farmers and food, relationship changes
</commit_message>
<xml_diff>
--- a/design-docs/Design Changes.docx
+++ b/design-docs/Design Changes.docx
@@ -68,7 +68,6 @@
       <w:r>
         <w:t xml:space="preserve"> bite attack into </w:t>
       </w:r>
-      <w:proofErr w:type="spellStart"/>
       <w:r>
         <w:rPr>
           <w:rFonts w:ascii="Consolas" w:hAnsi="Consolas"/>
@@ -77,14 +76,12 @@
         </w:rPr>
         <w:t>AttackAction</w:t>
       </w:r>
-      <w:proofErr w:type="spellEnd"/>
       <w:r>
         <w:t>,</w:t>
       </w:r>
       <w:r>
         <w:t xml:space="preserve"> a </w:t>
       </w:r>
-      <w:proofErr w:type="spellStart"/>
       <w:r>
         <w:rPr>
           <w:rFonts w:ascii="Consolas" w:hAnsi="Consolas"/>
@@ -93,7 +90,6 @@
         </w:rPr>
         <w:t>BiteAttack</w:t>
       </w:r>
-      <w:proofErr w:type="spellEnd"/>
       <w:r>
         <w:t xml:space="preserve"> class</w:t>
       </w:r>
@@ -219,7 +215,6 @@
       <w:r>
         <w:t xml:space="preserve">it was decided to integrate the bite attack into </w:t>
       </w:r>
-      <w:proofErr w:type="spellStart"/>
       <w:r>
         <w:rPr>
           <w:rFonts w:ascii="Consolas" w:hAnsi="Consolas"/>
@@ -228,7 +223,6 @@
         </w:rPr>
         <w:t>AttackAction</w:t>
       </w:r>
-      <w:proofErr w:type="spellEnd"/>
       <w:r>
         <w:t xml:space="preserve"> to avoid </w:t>
       </w:r>
@@ -260,7 +254,6 @@
       <w:r>
         <w:t xml:space="preserve"> of </w:t>
       </w:r>
-      <w:proofErr w:type="spellStart"/>
       <w:r>
         <w:rPr>
           <w:rFonts w:ascii="Consolas" w:hAnsi="Consolas"/>
@@ -269,11 +262,9 @@
         </w:rPr>
         <w:t>AttackAction</w:t>
       </w:r>
-      <w:proofErr w:type="spellEnd"/>
       <w:r>
         <w:t xml:space="preserve"> and </w:t>
       </w:r>
-      <w:proofErr w:type="spellStart"/>
       <w:r>
         <w:rPr>
           <w:rFonts w:ascii="Consolas" w:hAnsi="Consolas"/>
@@ -282,7 +273,6 @@
         </w:rPr>
         <w:t>BiteAttack</w:t>
       </w:r>
-      <w:proofErr w:type="spellEnd"/>
       <w:r>
         <w:t>.</w:t>
       </w:r>
@@ -295,7 +285,6 @@
       <w:r>
         <w:t xml:space="preserve"> </w:t>
       </w:r>
-      <w:proofErr w:type="spellStart"/>
       <w:r>
         <w:rPr>
           <w:rFonts w:ascii="Consolas" w:hAnsi="Consolas"/>
@@ -304,11 +293,9 @@
         </w:rPr>
         <w:t>BiteAttack</w:t>
       </w:r>
-      <w:proofErr w:type="spellEnd"/>
       <w:r>
         <w:t xml:space="preserve"> was created to inherit </w:t>
       </w:r>
-      <w:proofErr w:type="spellStart"/>
       <w:r>
         <w:rPr>
           <w:rFonts w:ascii="Consolas" w:hAnsi="Consolas"/>
@@ -317,7 +304,6 @@
         </w:rPr>
         <w:t>AttackAction</w:t>
       </w:r>
-      <w:proofErr w:type="spellEnd"/>
       <w:r>
         <w:t xml:space="preserve"> without any refactoring</w:t>
       </w:r>
@@ -342,7 +328,6 @@
       <w:r>
         <w:t xml:space="preserve">the </w:t>
       </w:r>
-      <w:proofErr w:type="spellStart"/>
       <w:r>
         <w:rPr>
           <w:rFonts w:ascii="Consolas" w:hAnsi="Consolas"/>
@@ -373,16 +358,7 @@
           <w:b/>
           <w:bCs/>
         </w:rPr>
-        <w:t>e</w:t>
-      </w:r>
-      <w:proofErr w:type="spellEnd"/>
-      <w:r>
-        <w:rPr>
-          <w:rFonts w:ascii="Consolas" w:hAnsi="Consolas"/>
-          <w:b/>
-          <w:bCs/>
-        </w:rPr>
-        <w:t>(...)</w:t>
+        <w:t>e(...)</w:t>
       </w:r>
       <w:r>
         <w:t xml:space="preserve"> method </w:t>
@@ -399,7 +375,6 @@
       <w:r>
         <w:t xml:space="preserve"> </w:t>
       </w:r>
-      <w:proofErr w:type="spellStart"/>
       <w:r>
         <w:rPr>
           <w:rFonts w:ascii="Consolas" w:hAnsi="Consolas"/>
@@ -408,7 +383,6 @@
         </w:rPr>
         <w:t>BiteAttack</w:t>
       </w:r>
-      <w:proofErr w:type="spellEnd"/>
       <w:r>
         <w:t xml:space="preserve"> inherits these methods </w:t>
       </w:r>
@@ -459,7 +433,6 @@
         </w:rPr>
         <w:t xml:space="preserve"> </w:t>
       </w:r>
-      <w:proofErr w:type="spellStart"/>
       <w:r>
         <w:rPr>
           <w:rFonts w:ascii="Consolas" w:hAnsi="Consolas"/>
@@ -468,7 +441,6 @@
         </w:rPr>
         <w:t>BiteAttack</w:t>
       </w:r>
-      <w:proofErr w:type="spellEnd"/>
       <w:r>
         <w:rPr>
           <w:rFonts w:ascii="Consolas" w:hAnsi="Consolas"/>
@@ -492,7 +464,6 @@
         </w:rPr>
         <w:t xml:space="preserve">Because of change #1, </w:t>
       </w:r>
-      <w:proofErr w:type="spellStart"/>
       <w:r>
         <w:rPr>
           <w:rFonts w:ascii="Consolas" w:hAnsi="Consolas"/>
@@ -509,7 +480,6 @@
         </w:rPr>
         <w:t>Behaviour</w:t>
       </w:r>
-      <w:proofErr w:type="spellEnd"/>
       <w:r>
         <w:rPr>
           <w:rFonts w:cstheme="minorHAnsi"/>
@@ -536,7 +506,6 @@
         </w:rPr>
         <w:t xml:space="preserve">n </w:t>
       </w:r>
-      <w:proofErr w:type="spellStart"/>
       <w:r>
         <w:rPr>
           <w:rFonts w:ascii="Consolas" w:hAnsi="Consolas"/>
@@ -545,14 +514,12 @@
         </w:rPr>
         <w:t>AttackAction</w:t>
       </w:r>
-      <w:proofErr w:type="spellEnd"/>
       <w:r>
         <w:rPr>
           <w:rFonts w:cstheme="minorHAnsi"/>
         </w:rPr>
         <w:t xml:space="preserve"> or </w:t>
       </w:r>
-      <w:proofErr w:type="spellStart"/>
       <w:r>
         <w:rPr>
           <w:rFonts w:ascii="Consolas" w:hAnsi="Consolas"/>
@@ -569,7 +536,6 @@
         </w:rPr>
         <w:t>ction</w:t>
       </w:r>
-      <w:proofErr w:type="spellEnd"/>
       <w:r>
         <w:rPr>
           <w:rFonts w:cstheme="minorHAnsi"/>
@@ -585,7 +551,6 @@
           <w:numId w:val="1"/>
         </w:numPr>
       </w:pPr>
-      <w:proofErr w:type="spellStart"/>
       <w:r>
         <w:rPr>
           <w:rFonts w:ascii="Consolas" w:hAnsi="Consolas"/>
@@ -594,7 +559,6 @@
         </w:rPr>
         <w:t>DropAdjacentItemAction</w:t>
       </w:r>
-      <w:proofErr w:type="spellEnd"/>
       <w:r>
         <w:rPr>
           <w:rFonts w:cstheme="minorHAnsi"/>
@@ -607,7 +571,6 @@
         </w:rPr>
         <w:t xml:space="preserve">was changed to inherit </w:t>
       </w:r>
-      <w:proofErr w:type="spellStart"/>
       <w:r>
         <w:rPr>
           <w:rFonts w:ascii="Consolas" w:hAnsi="Consolas"/>
@@ -616,7 +579,6 @@
         </w:rPr>
         <w:t>DropItemAction</w:t>
       </w:r>
-      <w:proofErr w:type="spellEnd"/>
       <w:r>
         <w:rPr>
           <w:rFonts w:cstheme="minorHAnsi"/>
@@ -689,7 +651,6 @@
         </w:rPr>
         <w:t xml:space="preserve"> Since of the change in inheritance, </w:t>
       </w:r>
-      <w:proofErr w:type="spellStart"/>
       <w:r>
         <w:rPr>
           <w:rFonts w:ascii="Consolas" w:hAnsi="Consolas"/>
@@ -698,7 +659,6 @@
         </w:rPr>
         <w:t>DropAdjacentItemAction</w:t>
       </w:r>
-      <w:proofErr w:type="spellEnd"/>
       <w:r>
         <w:rPr>
           <w:rFonts w:cstheme="minorHAnsi"/>
@@ -719,7 +679,6 @@
         </w:rPr>
         <w:t xml:space="preserve">minimum and maximum of 1 </w:t>
       </w:r>
-      <w:proofErr w:type="spellStart"/>
       <w:r>
         <w:rPr>
           <w:rFonts w:ascii="Consolas" w:hAnsi="Consolas"/>
@@ -728,7 +687,6 @@
         </w:rPr>
         <w:t>ZombieLimb</w:t>
       </w:r>
-      <w:proofErr w:type="spellEnd"/>
       <w:r>
         <w:rPr>
           <w:rFonts w:cstheme="minorHAnsi"/>
@@ -744,7 +702,6 @@
           <w:numId w:val="1"/>
         </w:numPr>
       </w:pPr>
-      <w:proofErr w:type="spellStart"/>
       <w:r>
         <w:rPr>
           <w:rFonts w:ascii="Consolas" w:hAnsi="Consolas"/>
@@ -753,7 +710,6 @@
         </w:rPr>
         <w:t>AttackAction</w:t>
       </w:r>
-      <w:proofErr w:type="spellEnd"/>
       <w:r>
         <w:rPr>
           <w:rFonts w:cstheme="minorHAnsi"/>
@@ -899,23 +855,13 @@
         </w:rPr>
         <w:t xml:space="preserve">Because of #5, </w:t>
       </w:r>
-      <w:proofErr w:type="spellStart"/>
-      <w:r>
-        <w:rPr>
-          <w:rFonts w:ascii="Consolas" w:hAnsi="Consolas"/>
-          <w:b/>
-          <w:bCs/>
-        </w:rPr>
-        <w:t>executeReaction</w:t>
-      </w:r>
-      <w:proofErr w:type="spellEnd"/>
-      <w:r>
-        <w:rPr>
-          <w:rFonts w:ascii="Consolas" w:hAnsi="Consolas"/>
-          <w:b/>
-          <w:bCs/>
-        </w:rPr>
-        <w:t>(...)</w:t>
+      <w:r>
+        <w:rPr>
+          <w:rFonts w:ascii="Consolas" w:hAnsi="Consolas"/>
+          <w:b/>
+          <w:bCs/>
+        </w:rPr>
+        <w:t>executeReaction(...)</w:t>
       </w:r>
       <w:r>
         <w:rPr>
@@ -923,23 +869,13 @@
         </w:rPr>
         <w:t xml:space="preserve">, </w:t>
       </w:r>
-      <w:proofErr w:type="spellStart"/>
-      <w:r>
-        <w:rPr>
-          <w:rFonts w:ascii="Consolas" w:hAnsi="Consolas"/>
-          <w:b/>
-          <w:bCs/>
-        </w:rPr>
-        <w:t>getArmCount</w:t>
-      </w:r>
-      <w:proofErr w:type="spellEnd"/>
-      <w:r>
-        <w:rPr>
-          <w:rFonts w:ascii="Consolas" w:hAnsi="Consolas"/>
-          <w:b/>
-          <w:bCs/>
-        </w:rPr>
-        <w:t>()</w:t>
+      <w:r>
+        <w:rPr>
+          <w:rFonts w:ascii="Consolas" w:hAnsi="Consolas"/>
+          <w:b/>
+          <w:bCs/>
+        </w:rPr>
+        <w:t>getArmCount()</w:t>
       </w:r>
       <w:r>
         <w:rPr>
@@ -947,23 +883,13 @@
         </w:rPr>
         <w:t xml:space="preserve">, </w:t>
       </w:r>
-      <w:proofErr w:type="spellStart"/>
-      <w:r>
-        <w:rPr>
-          <w:rFonts w:ascii="Consolas" w:hAnsi="Consolas"/>
-          <w:b/>
-          <w:bCs/>
-        </w:rPr>
-        <w:t>getLegCount</w:t>
-      </w:r>
-      <w:proofErr w:type="spellEnd"/>
-      <w:r>
-        <w:rPr>
-          <w:rFonts w:ascii="Consolas" w:hAnsi="Consolas"/>
-          <w:b/>
-          <w:bCs/>
-        </w:rPr>
-        <w:t>()</w:t>
+      <w:r>
+        <w:rPr>
+          <w:rFonts w:ascii="Consolas" w:hAnsi="Consolas"/>
+          <w:b/>
+          <w:bCs/>
+        </w:rPr>
+        <w:t>getLegCount()</w:t>
       </w:r>
       <w:r>
         <w:rPr>
@@ -971,23 +897,13 @@
         </w:rPr>
         <w:t xml:space="preserve"> and </w:t>
       </w:r>
-      <w:proofErr w:type="spellStart"/>
-      <w:r>
-        <w:rPr>
-          <w:rFonts w:ascii="Consolas" w:hAnsi="Consolas"/>
-          <w:b/>
-          <w:bCs/>
-        </w:rPr>
-        <w:t>getLimbCount</w:t>
-      </w:r>
-      <w:proofErr w:type="spellEnd"/>
-      <w:r>
-        <w:rPr>
-          <w:rFonts w:ascii="Consolas" w:hAnsi="Consolas"/>
-          <w:b/>
-          <w:bCs/>
-        </w:rPr>
-        <w:t>()</w:t>
+      <w:r>
+        <w:rPr>
+          <w:rFonts w:ascii="Consolas" w:hAnsi="Consolas"/>
+          <w:b/>
+          <w:bCs/>
+        </w:rPr>
+        <w:t>getLimbCount()</w:t>
       </w:r>
       <w:r>
         <w:rPr>
@@ -1001,7 +917,6 @@
         </w:rPr>
         <w:t xml:space="preserve">added to the </w:t>
       </w:r>
-      <w:proofErr w:type="spellStart"/>
       <w:r>
         <w:rPr>
           <w:rFonts w:ascii="Consolas" w:hAnsi="Consolas"/>
@@ -1018,7 +933,6 @@
         </w:rPr>
         <w:t>ctorInterface</w:t>
       </w:r>
-      <w:proofErr w:type="spellEnd"/>
       <w:r>
         <w:rPr>
           <w:rFonts w:cstheme="minorHAnsi"/>
@@ -1043,23 +957,13 @@
         </w:rPr>
         <w:t xml:space="preserve">The </w:t>
       </w:r>
-      <w:proofErr w:type="spellStart"/>
-      <w:r>
-        <w:rPr>
-          <w:rFonts w:ascii="Consolas" w:hAnsi="Consolas"/>
-          <w:b/>
-          <w:bCs/>
-        </w:rPr>
-        <w:t>executeReaction</w:t>
-      </w:r>
-      <w:proofErr w:type="spellEnd"/>
-      <w:r>
-        <w:rPr>
-          <w:rFonts w:ascii="Consolas" w:hAnsi="Consolas"/>
-          <w:b/>
-          <w:bCs/>
-        </w:rPr>
-        <w:t>(...)</w:t>
+      <w:r>
+        <w:rPr>
+          <w:rFonts w:ascii="Consolas" w:hAnsi="Consolas"/>
+          <w:b/>
+          <w:bCs/>
+        </w:rPr>
+        <w:t>executeReaction(...)</w:t>
       </w:r>
       <w:r>
         <w:rPr>
@@ -1147,23 +1051,13 @@
         </w:rPr>
         <w:t xml:space="preserve">it gets back to the caller of the damage infliction, </w:t>
       </w:r>
-      <w:proofErr w:type="spellStart"/>
-      <w:r>
-        <w:rPr>
-          <w:rFonts w:ascii="Consolas" w:hAnsi="Consolas"/>
-          <w:b/>
-          <w:bCs/>
-        </w:rPr>
-        <w:t>executeReaction</w:t>
-      </w:r>
-      <w:proofErr w:type="spellEnd"/>
-      <w:r>
-        <w:rPr>
-          <w:rFonts w:ascii="Consolas" w:hAnsi="Consolas"/>
-          <w:b/>
-          <w:bCs/>
-        </w:rPr>
-        <w:t>(...)</w:t>
+      <w:r>
+        <w:rPr>
+          <w:rFonts w:ascii="Consolas" w:hAnsi="Consolas"/>
+          <w:b/>
+          <w:bCs/>
+        </w:rPr>
+        <w:t>executeReaction(...)</w:t>
       </w:r>
       <w:r>
         <w:rPr>
@@ -1212,23 +1106,13 @@
       <w:pPr>
         <w:pStyle w:val="ListParagraph"/>
       </w:pPr>
-      <w:proofErr w:type="spellStart"/>
-      <w:r>
-        <w:rPr>
-          <w:rFonts w:ascii="Consolas" w:hAnsi="Consolas"/>
-          <w:b/>
-          <w:bCs/>
-        </w:rPr>
-        <w:t>getArmCount</w:t>
-      </w:r>
-      <w:proofErr w:type="spellEnd"/>
-      <w:r>
-        <w:rPr>
-          <w:rFonts w:ascii="Consolas" w:hAnsi="Consolas"/>
-          <w:b/>
-          <w:bCs/>
-        </w:rPr>
-        <w:t>()</w:t>
+      <w:r>
+        <w:rPr>
+          <w:rFonts w:ascii="Consolas" w:hAnsi="Consolas"/>
+          <w:b/>
+          <w:bCs/>
+        </w:rPr>
+        <w:t>getArmCount()</w:t>
       </w:r>
       <w:r>
         <w:rPr>
@@ -1236,23 +1120,13 @@
         </w:rPr>
         <w:t xml:space="preserve">, </w:t>
       </w:r>
-      <w:proofErr w:type="spellStart"/>
-      <w:r>
-        <w:rPr>
-          <w:rFonts w:ascii="Consolas" w:hAnsi="Consolas"/>
-          <w:b/>
-          <w:bCs/>
-        </w:rPr>
-        <w:t>getLegCount</w:t>
-      </w:r>
-      <w:proofErr w:type="spellEnd"/>
-      <w:r>
-        <w:rPr>
-          <w:rFonts w:ascii="Consolas" w:hAnsi="Consolas"/>
-          <w:b/>
-          <w:bCs/>
-        </w:rPr>
-        <w:t>()</w:t>
+      <w:r>
+        <w:rPr>
+          <w:rFonts w:ascii="Consolas" w:hAnsi="Consolas"/>
+          <w:b/>
+          <w:bCs/>
+        </w:rPr>
+        <w:t>getLegCount()</w:t>
       </w:r>
       <w:r>
         <w:rPr>
@@ -1260,23 +1134,13 @@
         </w:rPr>
         <w:t xml:space="preserve"> and </w:t>
       </w:r>
-      <w:proofErr w:type="spellStart"/>
-      <w:r>
-        <w:rPr>
-          <w:rFonts w:ascii="Consolas" w:hAnsi="Consolas"/>
-          <w:b/>
-          <w:bCs/>
-        </w:rPr>
-        <w:t>getLimbCount</w:t>
-      </w:r>
-      <w:proofErr w:type="spellEnd"/>
-      <w:r>
-        <w:rPr>
-          <w:rFonts w:ascii="Consolas" w:hAnsi="Consolas"/>
-          <w:b/>
-          <w:bCs/>
-        </w:rPr>
-        <w:t>()</w:t>
+      <w:r>
+        <w:rPr>
+          <w:rFonts w:ascii="Consolas" w:hAnsi="Consolas"/>
+          <w:b/>
+          <w:bCs/>
+        </w:rPr>
+        <w:t>getLimbCount()</w:t>
       </w:r>
       <w:r>
         <w:rPr>
@@ -1304,7 +1168,6 @@
         </w:rPr>
         <w:t xml:space="preserve">actor before returning an action. For example, </w:t>
       </w:r>
-      <w:proofErr w:type="spellStart"/>
       <w:r>
         <w:rPr>
           <w:rFonts w:ascii="Consolas" w:hAnsi="Consolas"/>
@@ -1313,7 +1176,6 @@
         </w:rPr>
         <w:t>AttackBehaviour</w:t>
       </w:r>
-      <w:proofErr w:type="spellEnd"/>
       <w:r>
         <w:rPr>
           <w:rFonts w:cstheme="minorHAnsi"/>
@@ -1442,7 +1304,6 @@
         </w:rPr>
         <w:t xml:space="preserve"> </w:t>
       </w:r>
-      <w:proofErr w:type="spellStart"/>
       <w:r>
         <w:rPr>
           <w:rFonts w:ascii="Consolas" w:hAnsi="Consolas"/>
@@ -1451,14 +1312,12 @@
         </w:rPr>
         <w:t>SpeechBehaviour</w:t>
       </w:r>
-      <w:proofErr w:type="spellEnd"/>
       <w:r>
         <w:rPr>
           <w:rFonts w:cstheme="minorHAnsi"/>
         </w:rPr>
         <w:t xml:space="preserve"> and </w:t>
       </w:r>
-      <w:proofErr w:type="spellStart"/>
       <w:r>
         <w:rPr>
           <w:rFonts w:ascii="Consolas" w:hAnsi="Consolas"/>
@@ -1467,7 +1326,6 @@
         </w:rPr>
         <w:t>SpeakAction</w:t>
       </w:r>
-      <w:proofErr w:type="spellEnd"/>
       <w:r>
         <w:rPr>
           <w:rFonts w:cstheme="minorHAnsi"/>
@@ -1492,7 +1350,6 @@
         </w:rPr>
         <w:t xml:space="preserve"> The </w:t>
       </w:r>
-      <w:proofErr w:type="spellStart"/>
       <w:r>
         <w:rPr>
           <w:rFonts w:ascii="Consolas" w:hAnsi="Consolas"/>
@@ -1501,7 +1358,6 @@
         </w:rPr>
         <w:t>SpeechBehaviour</w:t>
       </w:r>
-      <w:proofErr w:type="spellEnd"/>
       <w:r>
         <w:rPr>
           <w:rFonts w:cstheme="minorHAnsi"/>
@@ -1566,7 +1422,6 @@
         </w:rPr>
         <w:t xml:space="preserve">at the start of its turn if it is available which is checked in the </w:t>
       </w:r>
-      <w:proofErr w:type="spellStart"/>
       <w:r>
         <w:rPr>
           <w:rFonts w:ascii="Consolas" w:hAnsi="Consolas"/>
@@ -1575,7 +1430,6 @@
         </w:rPr>
         <w:t>ScanvengeBehaviour</w:t>
       </w:r>
-      <w:proofErr w:type="spellEnd"/>
       <w:r>
         <w:rPr>
           <w:rFonts w:cstheme="minorHAnsi"/>
@@ -1703,7 +1557,6 @@
       <w:r>
         <w:t xml:space="preserve">from </w:t>
       </w:r>
-      <w:proofErr w:type="spellStart"/>
       <w:r>
         <w:rPr>
           <w:rFonts w:ascii="Consolas" w:hAnsi="Consolas"/>
@@ -1712,7 +1565,6 @@
         </w:rPr>
         <w:t>AttackBehaviour</w:t>
       </w:r>
-      <w:proofErr w:type="spellEnd"/>
       <w:r>
         <w:rPr>
           <w:rFonts w:cstheme="minorHAnsi"/>
@@ -1751,7 +1603,6 @@
         </w:rPr>
         <w:t xml:space="preserve"> This is the same for </w:t>
       </w:r>
-      <w:proofErr w:type="spellStart"/>
       <w:r>
         <w:rPr>
           <w:rFonts w:ascii="Consolas" w:hAnsi="Consolas"/>
@@ -1760,7 +1611,6 @@
         </w:rPr>
         <w:t>ScavengeBehaviour</w:t>
       </w:r>
-      <w:proofErr w:type="spellEnd"/>
       <w:r>
         <w:rPr>
           <w:rFonts w:cstheme="minorHAnsi"/>
@@ -1801,7 +1651,6 @@
         </w:rPr>
         <w:t xml:space="preserve"> to </w:t>
       </w:r>
-      <w:proofErr w:type="spellStart"/>
       <w:r>
         <w:rPr>
           <w:rFonts w:ascii="Consolas" w:hAnsi="Consolas"/>
@@ -1810,18 +1659,31 @@
         </w:rPr>
         <w:t>AttackBehvaiour</w:t>
       </w:r>
-      <w:proofErr w:type="spellEnd"/>
-      <w:r>
-        <w:rPr>
-          <w:rFonts w:cstheme="minorHAnsi"/>
-        </w:rPr>
-        <w:t xml:space="preserve"> </w:t>
-      </w:r>
-      <w:r>
-        <w:rPr>
-          <w:rFonts w:cstheme="minorHAnsi"/>
-        </w:rPr>
-        <w:t xml:space="preserve">is changed to 1 → 1 as </w:t>
+      <w:r>
+        <w:rPr>
+          <w:rFonts w:cstheme="minorHAnsi"/>
+        </w:rPr>
+        <w:t xml:space="preserve"> </w:t>
+      </w:r>
+      <w:r>
+        <w:rPr>
+          <w:rFonts w:cstheme="minorHAnsi"/>
+        </w:rPr>
+        <w:t xml:space="preserve">is changed to </w:t>
+      </w:r>
+      <w:r>
+        <w:rPr>
+          <w:rFonts w:cstheme="minorHAnsi"/>
+        </w:rPr>
+        <w:t>1 to 1</w:t>
+      </w:r>
+      <w:bookmarkStart w:id="0" w:name="_GoBack"/>
+      <w:bookmarkEnd w:id="0"/>
+      <w:r>
+        <w:rPr>
+          <w:rFonts w:cstheme="minorHAnsi"/>
+        </w:rPr>
+        <w:t xml:space="preserve"> as </w:t>
       </w:r>
       <w:r>
         <w:rPr>
@@ -1829,7 +1691,6 @@
         </w:rPr>
         <w:t xml:space="preserve">a </w:t>
       </w:r>
-      <w:proofErr w:type="spellStart"/>
       <w:r>
         <w:rPr>
           <w:rFonts w:ascii="Consolas" w:hAnsi="Consolas"/>
@@ -1838,7 +1699,6 @@
         </w:rPr>
         <w:t>ScavengeBehaviour</w:t>
       </w:r>
-      <w:proofErr w:type="spellEnd"/>
       <w:r>
         <w:rPr>
           <w:rFonts w:cstheme="minorHAnsi"/>
@@ -1879,7 +1739,6 @@
         </w:rPr>
         <w:t xml:space="preserve"> to </w:t>
       </w:r>
-      <w:proofErr w:type="spellStart"/>
       <w:r>
         <w:rPr>
           <w:rFonts w:ascii="Consolas" w:hAnsi="Consolas"/>
@@ -1888,7 +1747,6 @@
         </w:rPr>
         <w:t>ScavengeBehvaiour</w:t>
       </w:r>
-      <w:proofErr w:type="spellEnd"/>
     </w:p>
     <w:p/>
     <w:p>
@@ -1923,30 +1781,28 @@
           <w:numId w:val="5"/>
         </w:numPr>
       </w:pPr>
-      <w:proofErr w:type="spellStart"/>
-      <w:r>
-        <w:rPr>
+      <w:r>
+        <w:rPr>
+          <w:rFonts w:ascii="Consolas" w:hAnsi="Consolas"/>
           <w:b/>
           <w:bCs/>
         </w:rPr>
         <w:t>CraftWeaponAction</w:t>
       </w:r>
-      <w:proofErr w:type="spellEnd"/>
       <w:r>
         <w:t xml:space="preserve"> is dependent </w:t>
       </w:r>
       <w:r>
         <w:t xml:space="preserve">on </w:t>
       </w:r>
-      <w:proofErr w:type="spellStart"/>
-      <w:r>
-        <w:rPr>
+      <w:r>
+        <w:rPr>
+          <w:rFonts w:ascii="Consolas" w:hAnsi="Consolas"/>
           <w:b/>
           <w:bCs/>
         </w:rPr>
         <w:t>ZombieLimb</w:t>
       </w:r>
-      <w:proofErr w:type="spellEnd"/>
       <w:r>
         <w:rPr>
           <w:b/>
@@ -1959,6 +1815,7 @@
       </w:r>
       <w:r>
         <w:rPr>
+          <w:rFonts w:ascii="Consolas" w:hAnsi="Consolas"/>
           <w:b/>
           <w:bCs/>
         </w:rPr>
@@ -1975,11 +1832,19 @@
         <w:t>as</w:t>
       </w:r>
       <w:r>
-        <w:t xml:space="preserve"> Z</w:t>
-      </w:r>
-      <w:proofErr w:type="spellStart"/>
-      <w:r>
-        <w:rPr>
+        <w:t xml:space="preserve"> </w:t>
+      </w:r>
+      <w:r>
+        <w:rPr>
+          <w:rFonts w:ascii="Consolas" w:hAnsi="Consolas"/>
+          <w:b/>
+          <w:bCs/>
+        </w:rPr>
+        <w:t>Z</w:t>
+      </w:r>
+      <w:r>
+        <w:rPr>
+          <w:rFonts w:ascii="Consolas" w:hAnsi="Consolas"/>
           <w:b/>
           <w:bCs/>
         </w:rPr>
@@ -1987,6 +1852,7 @@
       </w:r>
       <w:r>
         <w:rPr>
+          <w:rFonts w:ascii="Consolas" w:hAnsi="Consolas"/>
           <w:b/>
           <w:bCs/>
         </w:rPr>
@@ -1994,32 +1860,23 @@
       </w:r>
       <w:r>
         <w:rPr>
+          <w:rFonts w:ascii="Consolas" w:hAnsi="Consolas"/>
           <w:b/>
           <w:bCs/>
         </w:rPr>
         <w:t>imb</w:t>
       </w:r>
-      <w:proofErr w:type="spellEnd"/>
-      <w:r>
-        <w:t xml:space="preserve"> is the </w:t>
-      </w:r>
-      <w:bookmarkStart w:id="0" w:name="_GoBack"/>
-      <w:r>
-        <w:t>item</w:t>
-      </w:r>
-      <w:bookmarkEnd w:id="0"/>
-      <w:r>
-        <w:t xml:space="preserve"> that </w:t>
-      </w:r>
-      <w:proofErr w:type="spellStart"/>
-      <w:r>
-        <w:rPr>
+      <w:r>
+        <w:t xml:space="preserve"> is the item that </w:t>
+      </w:r>
+      <w:r>
+        <w:rPr>
+          <w:rFonts w:ascii="Consolas" w:hAnsi="Consolas"/>
           <w:b/>
           <w:bCs/>
         </w:rPr>
         <w:t>CraftWeaponAction</w:t>
       </w:r>
-      <w:proofErr w:type="spellEnd"/>
       <w:r>
         <w:rPr>
           <w:b/>
@@ -2056,6 +1913,7 @@
       </w:r>
       <w:r>
         <w:rPr>
+          <w:rFonts w:ascii="Consolas" w:hAnsi="Consolas"/>
           <w:b/>
           <w:bCs/>
         </w:rPr>
@@ -2064,15 +1922,14 @@
       <w:r>
         <w:t xml:space="preserve"> creating a zombie a new class called </w:t>
       </w:r>
-      <w:proofErr w:type="spellStart"/>
-      <w:r>
-        <w:rPr>
+      <w:r>
+        <w:rPr>
+          <w:rFonts w:ascii="Consolas" w:hAnsi="Consolas"/>
           <w:b/>
           <w:bCs/>
         </w:rPr>
         <w:t>HumanCorpse</w:t>
       </w:r>
-      <w:proofErr w:type="spellEnd"/>
       <w:r>
         <w:rPr>
           <w:b/>
@@ -2086,15 +1943,14 @@
       <w:r>
         <w:t xml:space="preserve"> created which extends </w:t>
       </w:r>
-      <w:proofErr w:type="spellStart"/>
-      <w:r>
-        <w:rPr>
+      <w:r>
+        <w:rPr>
+          <w:rFonts w:ascii="Consolas" w:hAnsi="Consolas"/>
           <w:b/>
           <w:bCs/>
         </w:rPr>
         <w:t>PortableItem</w:t>
       </w:r>
-      <w:proofErr w:type="spellEnd"/>
       <w:r>
         <w:t xml:space="preserve">. By doing this extension allows </w:t>
       </w:r>
@@ -2106,6 +1962,7 @@
       </w:r>
       <w:r>
         <w:rPr>
+          <w:rFonts w:ascii="Consolas" w:hAnsi="Consolas"/>
           <w:b/>
           <w:bCs/>
         </w:rPr>
@@ -2124,81 +1981,41 @@
         </w:numPr>
       </w:pPr>
       <w:r>
-        <w:t xml:space="preserve">The </w:t>
-      </w:r>
-      <w:proofErr w:type="spellStart"/>
-      <w:r>
-        <w:rPr>
-          <w:b/>
-          <w:bCs/>
-        </w:rPr>
-        <w:t>HumanCorpse</w:t>
-      </w:r>
-      <w:proofErr w:type="spellEnd"/>
-      <w:r>
-        <w:rPr>
-          <w:b/>
-          <w:bCs/>
-        </w:rPr>
-        <w:t xml:space="preserve"> </w:t>
-      </w:r>
-      <w:r>
-        <w:t>needs</w:t>
-      </w:r>
-      <w:r>
-        <w:rPr>
-          <w:b/>
-          <w:bCs/>
-        </w:rPr>
-        <w:t xml:space="preserve"> </w:t>
-      </w:r>
-      <w:r>
-        <w:t>2 tick methods</w:t>
-      </w:r>
-      <w:r>
-        <w:rPr>
-          <w:b/>
-          <w:bCs/>
-        </w:rPr>
-        <w:t xml:space="preserve"> </w:t>
-      </w:r>
-      <w:r>
-        <w:t xml:space="preserve">as the </w:t>
-      </w:r>
-      <w:proofErr w:type="spellStart"/>
-      <w:r>
-        <w:rPr>
-          <w:b/>
-          <w:bCs/>
-        </w:rPr>
-        <w:t>HumanCorpse</w:t>
-      </w:r>
-      <w:proofErr w:type="spellEnd"/>
-      <w:r>
-        <w:rPr>
-          <w:b/>
-          <w:bCs/>
-        </w:rPr>
-        <w:t xml:space="preserve"> </w:t>
-      </w:r>
-      <w:r>
-        <w:t>item needs to spawn a</w:t>
-      </w:r>
-      <w:r>
-        <w:rPr>
-          <w:b/>
-          <w:bCs/>
-        </w:rPr>
-        <w:t xml:space="preserve"> Zombie </w:t>
-      </w:r>
-      <w:r>
-        <w:t>actor</w:t>
-      </w:r>
-      <w:r>
-        <w:t xml:space="preserve"> </w:t>
-      </w:r>
-      <w:r>
-        <w:t>weather it is on the ground or a person is carrying it.</w:t>
+        <w:t>Because of</w:t>
+      </w:r>
+      <w:r>
+        <w:t xml:space="preserve"> change</w:t>
+      </w:r>
+      <w:r>
+        <w:t xml:space="preserve"> #2, the</w:t>
+      </w:r>
+      <w:r>
+        <w:t xml:space="preserve"> dependency between </w:t>
+      </w:r>
+      <w:r>
+        <w:rPr>
+          <w:rFonts w:ascii="Consolas" w:hAnsi="Consolas"/>
+          <w:b/>
+          <w:bCs/>
+        </w:rPr>
+        <w:t>Human</w:t>
+      </w:r>
+      <w:r>
+        <w:t xml:space="preserve"> and </w:t>
+      </w:r>
+      <w:r>
+        <w:rPr>
+          <w:rFonts w:ascii="Consolas" w:hAnsi="Consolas"/>
+          <w:b/>
+          <w:bCs/>
+        </w:rPr>
+        <w:t>Zombie</w:t>
+      </w:r>
+      <w:r>
+        <w:t xml:space="preserve"> is </w:t>
+      </w:r>
+      <w:r>
+        <w:t>removed.</w:t>
       </w:r>
     </w:p>
     <w:p>
@@ -2214,6 +2031,7 @@
       </w:r>
       <w:r>
         <w:rPr>
+          <w:rFonts w:ascii="Consolas" w:hAnsi="Consolas"/>
           <w:b/>
           <w:bCs/>
         </w:rPr>
@@ -2222,15 +2040,14 @@
       <w:r>
         <w:t xml:space="preserve"> actor is created from the </w:t>
       </w:r>
-      <w:proofErr w:type="spellStart"/>
-      <w:r>
-        <w:rPr>
+      <w:r>
+        <w:rPr>
+          <w:rFonts w:ascii="Consolas" w:hAnsi="Consolas"/>
           <w:b/>
           <w:bCs/>
         </w:rPr>
         <w:t>HumanCorpse</w:t>
       </w:r>
-      <w:proofErr w:type="spellEnd"/>
       <w:r>
         <w:t xml:space="preserve"> item we </w:t>
       </w:r>
@@ -2238,17 +2055,38 @@
         <w:t xml:space="preserve">either remove the item from the players inventory or </w:t>
       </w:r>
       <w:r>
-        <w:t xml:space="preserve">remove it from the map and replace it with a Zombie actor in </w:t>
-      </w:r>
-      <w:proofErr w:type="spellStart"/>
-      <w:proofErr w:type="gramStart"/>
-      <w:r>
-        <w:t>a</w:t>
-      </w:r>
-      <w:proofErr w:type="spellEnd"/>
-      <w:proofErr w:type="gramEnd"/>
-      <w:r>
-        <w:t xml:space="preserve"> adjacent space</w:t>
+        <w:t xml:space="preserve">remove it from the map and replace it with a </w:t>
+      </w:r>
+      <w:r>
+        <w:rPr>
+          <w:rFonts w:ascii="Consolas" w:hAnsi="Consolas"/>
+          <w:b/>
+          <w:bCs/>
+        </w:rPr>
+        <w:t>Zombie</w:t>
+      </w:r>
+      <w:r>
+        <w:t xml:space="preserve"> actor </w:t>
+      </w:r>
+      <w:r>
+        <w:t>at its location or at</w:t>
+      </w:r>
+      <w:r>
+        <w:t xml:space="preserve"> a</w:t>
+      </w:r>
+      <w:r>
+        <w:t>n adjacent</w:t>
+      </w:r>
+      <w:r>
+        <w:t xml:space="preserve"> location without an </w:t>
+      </w:r>
+      <w:r>
+        <w:rPr>
+          <w:rFonts w:ascii="Consolas" w:hAnsi="Consolas"/>
+          <w:b/>
+          <w:bCs/>
+        </w:rPr>
+        <w:t>Actor</w:t>
       </w:r>
       <w:r>
         <w:t>.</w:t>
@@ -2263,7 +2101,18 @@
         </w:numPr>
       </w:pPr>
       <w:r>
-        <w:t xml:space="preserve">A Farmer needs to </w:t>
+        <w:t xml:space="preserve">A </w:t>
+      </w:r>
+      <w:r>
+        <w:rPr>
+          <w:rFonts w:ascii="Consolas" w:hAnsi="Consolas"/>
+          <w:b/>
+          <w:bCs/>
+        </w:rPr>
+        <w:t>Farmer</w:t>
+      </w:r>
+      <w:r>
+        <w:t xml:space="preserve"> needs to </w:t>
       </w:r>
       <w:r>
         <w:t>exhibit</w:t>
@@ -2271,24 +2120,34 @@
       <w:r>
         <w:t xml:space="preserve"> </w:t>
       </w:r>
-      <w:proofErr w:type="spellStart"/>
-      <w:r>
-        <w:rPr>
+      <w:r>
+        <w:rPr>
+          <w:rFonts w:ascii="Consolas" w:hAnsi="Consolas"/>
           <w:b/>
           <w:bCs/>
         </w:rPr>
         <w:t>WanderBehaviour</w:t>
       </w:r>
-      <w:proofErr w:type="spellEnd"/>
-      <w:r>
-        <w:rPr>
-          <w:b/>
-          <w:bCs/>
-        </w:rPr>
-        <w:t xml:space="preserve"> </w:t>
-      </w:r>
-      <w:r>
-        <w:t>like the other Humans or else they will do nothing.</w:t>
+      <w:r>
+        <w:rPr>
+          <w:b/>
+          <w:bCs/>
+        </w:rPr>
+        <w:t xml:space="preserve"> </w:t>
+      </w:r>
+      <w:r>
+        <w:t xml:space="preserve">like the other </w:t>
+      </w:r>
+      <w:r>
+        <w:rPr>
+          <w:rFonts w:ascii="Consolas" w:hAnsi="Consolas"/>
+          <w:b/>
+          <w:bCs/>
+        </w:rPr>
+        <w:t>Humans</w:t>
+      </w:r>
+      <w:r>
+        <w:t xml:space="preserve"> or else they will do nothing.</w:t>
       </w:r>
     </w:p>
     <w:p>
@@ -2308,27 +2167,25 @@
       <w:r>
         <w:t xml:space="preserve"> </w:t>
       </w:r>
-      <w:proofErr w:type="spellStart"/>
-      <w:r>
-        <w:rPr>
+      <w:r>
+        <w:rPr>
+          <w:rFonts w:ascii="Consolas" w:hAnsi="Consolas"/>
           <w:b/>
           <w:bCs/>
         </w:rPr>
         <w:t>DoNothingAction</w:t>
       </w:r>
-      <w:proofErr w:type="spellEnd"/>
       <w:r>
         <w:t xml:space="preserve"> if its </w:t>
       </w:r>
-      <w:proofErr w:type="spellStart"/>
-      <w:r>
-        <w:rPr>
+      <w:r>
+        <w:rPr>
+          <w:rFonts w:ascii="Consolas" w:hAnsi="Consolas"/>
           <w:b/>
           <w:bCs/>
         </w:rPr>
         <w:t>WanderBehaviour</w:t>
       </w:r>
-      <w:proofErr w:type="spellEnd"/>
       <w:r>
         <w:t xml:space="preserve"> does not return an action.</w:t>
       </w:r>
@@ -2338,20 +2195,762 @@
       <w:r>
         <w:t xml:space="preserve">due to the try-catch block on the </w:t>
       </w:r>
-      <w:proofErr w:type="spellStart"/>
-      <w:r>
-        <w:rPr>
+      <w:r>
+        <w:rPr>
+          <w:rFonts w:ascii="Consolas" w:hAnsi="Consolas"/>
           <w:b/>
           <w:bCs/>
         </w:rPr>
         <w:t>WanderBehaviour</w:t>
       </w:r>
-      <w:proofErr w:type="spellEnd"/>
       <w:r>
         <w:t>.</w:t>
+      </w:r>
+    </w:p>
+    <w:p>
+      <w:pPr>
+        <w:pStyle w:val="ListParagraph"/>
+        <w:numPr>
+          <w:ilvl w:val="0"/>
+          <w:numId w:val="5"/>
+        </w:numPr>
+        <w:rPr>
+          <w:b/>
+          <w:bCs/>
+        </w:rPr>
+      </w:pPr>
+      <w:r>
+        <w:rPr>
+          <w:rFonts w:ascii="Consolas" w:hAnsi="Consolas"/>
+          <w:b/>
+          <w:bCs/>
+        </w:rPr>
+        <w:t>SowAction</w:t>
+      </w:r>
+      <w:r>
+        <w:t xml:space="preserve"> and</w:t>
+      </w:r>
+      <w:r>
+        <w:t xml:space="preserve"> </w:t>
+      </w:r>
+      <w:r>
+        <w:rPr>
+          <w:rFonts w:ascii="Consolas" w:hAnsi="Consolas"/>
+          <w:b/>
+          <w:bCs/>
+        </w:rPr>
+        <w:t>FertilizeActio</w:t>
+      </w:r>
+      <w:r>
+        <w:rPr>
+          <w:rFonts w:ascii="Consolas" w:hAnsi="Consolas"/>
+          <w:b/>
+          <w:bCs/>
+        </w:rPr>
+        <w:t>n</w:t>
+      </w:r>
+      <w:r>
+        <w:t xml:space="preserve"> </w:t>
+      </w:r>
+      <w:r>
+        <w:t>were</w:t>
+      </w:r>
+      <w:r>
+        <w:t xml:space="preserve"> added </w:t>
+      </w:r>
+      <w:r>
+        <w:t xml:space="preserve">so a </w:t>
+      </w:r>
+      <w:r>
+        <w:rPr>
+          <w:rFonts w:ascii="Consolas" w:hAnsi="Consolas"/>
+          <w:b/>
+          <w:bCs/>
+        </w:rPr>
+        <w:t>Farmer</w:t>
+      </w:r>
+      <w:r>
+        <w:t xml:space="preserve"> can sow or fertilize </w:t>
+      </w:r>
+      <w:r>
+        <w:t>for its turn.</w:t>
+      </w:r>
+      <w:r>
+        <w:t xml:space="preserve"> </w:t>
+      </w:r>
+      <w:r>
+        <w:t xml:space="preserve">Although </w:t>
+      </w:r>
+      <w:r>
+        <w:t>Farmers</w:t>
+      </w:r>
+      <w:r>
+        <w:t xml:space="preserve"> are currently the only </w:t>
+      </w:r>
+      <w:r>
+        <w:rPr>
+          <w:rFonts w:ascii="Consolas" w:hAnsi="Consolas"/>
+          <w:b/>
+          <w:bCs/>
+        </w:rPr>
+        <w:t>Actor</w:t>
+      </w:r>
+      <w:r>
+        <w:rPr>
+          <w:b/>
+          <w:bCs/>
+        </w:rPr>
+        <w:t xml:space="preserve"> </w:t>
+      </w:r>
+      <w:r>
+        <w:t>that can sow and fertilize, h</w:t>
+      </w:r>
+      <w:r>
+        <w:t>aving</w:t>
+      </w:r>
+      <w:r>
+        <w:t xml:space="preserve"> these classes allows </w:t>
+      </w:r>
+      <w:r>
+        <w:t xml:space="preserve">other </w:t>
+      </w:r>
+      <w:r>
+        <w:rPr>
+          <w:rFonts w:ascii="Consolas" w:hAnsi="Consolas"/>
+          <w:b/>
+          <w:bCs/>
+        </w:rPr>
+        <w:t>Actors</w:t>
+      </w:r>
+      <w:r>
+        <w:t xml:space="preserve"> to execute these actions if the game design were to change in the future</w:t>
+      </w:r>
+      <w:r>
+        <w:t xml:space="preserve">, similar to </w:t>
+      </w:r>
+      <w:r>
+        <w:t xml:space="preserve">the unique </w:t>
+      </w:r>
+      <w:r>
+        <w:rPr>
+          <w:rFonts w:ascii="Consolas" w:hAnsi="Consolas"/>
+          <w:b/>
+          <w:bCs/>
+        </w:rPr>
+        <w:t>CraftWeaponAction</w:t>
+      </w:r>
+      <w:r>
+        <w:rPr>
+          <w:b/>
+          <w:bCs/>
+        </w:rPr>
+        <w:t xml:space="preserve"> </w:t>
+      </w:r>
+      <w:r>
+        <w:t xml:space="preserve"> for </w:t>
+      </w:r>
+      <w:r>
+        <w:rPr>
+          <w:rFonts w:ascii="Consolas" w:hAnsi="Consolas"/>
+          <w:b/>
+          <w:bCs/>
+        </w:rPr>
+        <w:t>Player</w:t>
+      </w:r>
+      <w:r>
+        <w:t>.</w:t>
+      </w:r>
+    </w:p>
+    <w:p>
+      <w:pPr>
+        <w:pStyle w:val="ListParagraph"/>
+        <w:numPr>
+          <w:ilvl w:val="0"/>
+          <w:numId w:val="5"/>
+        </w:numPr>
+        <w:rPr>
+          <w:b/>
+          <w:bCs/>
+        </w:rPr>
+      </w:pPr>
+      <w:r>
+        <w:rPr>
+          <w:rFonts w:ascii="Consolas" w:hAnsi="Consolas"/>
+          <w:b/>
+          <w:bCs/>
+        </w:rPr>
+        <w:t>HarvestAction</w:t>
+      </w:r>
+      <w:r>
+        <w:t xml:space="preserve"> </w:t>
+      </w:r>
+      <w:r>
+        <w:t xml:space="preserve">was added </w:t>
+      </w:r>
+      <w:r>
+        <w:t xml:space="preserve">so both </w:t>
+      </w:r>
+      <w:r>
+        <w:rPr>
+          <w:rFonts w:ascii="Consolas" w:hAnsi="Consolas"/>
+          <w:b/>
+          <w:bCs/>
+        </w:rPr>
+        <w:t>Player</w:t>
+      </w:r>
+      <w:r>
+        <w:t xml:space="preserve"> and </w:t>
+      </w:r>
+      <w:r>
+        <w:rPr>
+          <w:rFonts w:ascii="Consolas" w:hAnsi="Consolas"/>
+          <w:b/>
+          <w:bCs/>
+        </w:rPr>
+        <w:t>Farmer</w:t>
+      </w:r>
+      <w:r>
+        <w:t xml:space="preserve"> can harvest a ripe crop</w:t>
+      </w:r>
+      <w:r>
+        <w:t xml:space="preserve"> for its turn</w:t>
+      </w:r>
+      <w:r>
+        <w:t>.</w:t>
+      </w:r>
+      <w:r>
+        <w:t xml:space="preserve"> The harvest move must be </w:t>
+      </w:r>
+      <w:r>
+        <w:t xml:space="preserve">an </w:t>
+      </w:r>
+      <w:r>
+        <w:rPr>
+          <w:rFonts w:ascii="Consolas" w:hAnsi="Consolas"/>
+          <w:b/>
+          <w:bCs/>
+        </w:rPr>
+        <w:t>Action</w:t>
+      </w:r>
+      <w:r>
+        <w:t xml:space="preserve"> a </w:t>
+      </w:r>
+      <w:r>
+        <w:rPr>
+          <w:rFonts w:ascii="Consolas" w:hAnsi="Consolas"/>
+          <w:b/>
+          <w:bCs/>
+        </w:rPr>
+        <w:t>Player</w:t>
+      </w:r>
+      <w:r>
+        <w:t xml:space="preserve"> can choose from</w:t>
+      </w:r>
+      <w:r>
+        <w:t xml:space="preserve">, so it should be a class that stores </w:t>
+      </w:r>
+      <w:r>
+        <w:t>an</w:t>
+      </w:r>
+      <w:r>
+        <w:t xml:space="preserve"> appropriate </w:t>
+      </w:r>
+      <w:r>
+        <w:rPr>
+          <w:rFonts w:ascii="Consolas" w:hAnsi="Consolas"/>
+          <w:b/>
+          <w:bCs/>
+        </w:rPr>
+        <w:t>Location</w:t>
+      </w:r>
+      <w:r>
+        <w:t xml:space="preserve"> object so the </w:t>
+      </w:r>
+      <w:r>
+        <w:rPr>
+          <w:rFonts w:ascii="Consolas" w:hAnsi="Consolas"/>
+          <w:b/>
+          <w:bCs/>
+        </w:rPr>
+        <w:t>Player</w:t>
+      </w:r>
+      <w:r>
+        <w:t xml:space="preserve"> can easily execute the </w:t>
+      </w:r>
+      <w:r>
+        <w:t>action.</w:t>
+      </w:r>
+    </w:p>
+    <w:p>
+      <w:pPr>
+        <w:pStyle w:val="ListParagraph"/>
+        <w:numPr>
+          <w:ilvl w:val="0"/>
+          <w:numId w:val="5"/>
+        </w:numPr>
+        <w:rPr>
+          <w:b/>
+          <w:bCs/>
+        </w:rPr>
+      </w:pPr>
+      <w:r>
+        <w:rPr>
+          <w:rFonts w:ascii="Consolas" w:hAnsi="Consolas"/>
+          <w:b/>
+          <w:bCs/>
+        </w:rPr>
+        <w:t>EatAction</w:t>
+      </w:r>
+      <w:r>
+        <w:t xml:space="preserve"> was added so </w:t>
+      </w:r>
+      <w:r>
+        <w:rPr>
+          <w:rFonts w:ascii="Consolas" w:hAnsi="Consolas"/>
+          <w:b/>
+          <w:bCs/>
+        </w:rPr>
+        <w:t>Player</w:t>
+      </w:r>
+      <w:r>
+        <w:rPr>
+          <w:b/>
+          <w:bCs/>
+        </w:rPr>
+        <w:t xml:space="preserve">, </w:t>
+      </w:r>
+      <w:r>
+        <w:rPr>
+          <w:rFonts w:ascii="Consolas" w:hAnsi="Consolas"/>
+          <w:b/>
+          <w:bCs/>
+        </w:rPr>
+        <w:t>Human</w:t>
+      </w:r>
+      <w:r>
+        <w:t xml:space="preserve"> and</w:t>
+      </w:r>
+      <w:r>
+        <w:rPr>
+          <w:b/>
+          <w:bCs/>
+        </w:rPr>
+        <w:t xml:space="preserve"> </w:t>
+      </w:r>
+      <w:r>
+        <w:rPr>
+          <w:rFonts w:ascii="Consolas" w:hAnsi="Consolas"/>
+          <w:b/>
+          <w:bCs/>
+        </w:rPr>
+        <w:t>Farmer</w:t>
+      </w:r>
+      <w:r>
+        <w:t xml:space="preserve"> can eat food that is on the ground</w:t>
+      </w:r>
+      <w:r>
+        <w:t xml:space="preserve">. </w:t>
+      </w:r>
+      <w:r>
+        <w:t xml:space="preserve">Similar to </w:t>
+      </w:r>
+      <w:r>
+        <w:rPr>
+          <w:rFonts w:ascii="Consolas" w:hAnsi="Consolas"/>
+          <w:b/>
+          <w:bCs/>
+        </w:rPr>
+        <w:t>HarvestAction</w:t>
+      </w:r>
+      <w:r>
+        <w:t>, t</w:t>
+      </w:r>
+      <w:r>
+        <w:t xml:space="preserve">he eat move must be an </w:t>
+      </w:r>
+      <w:r>
+        <w:rPr>
+          <w:rFonts w:ascii="Consolas" w:hAnsi="Consolas"/>
+          <w:b/>
+          <w:bCs/>
+        </w:rPr>
+        <w:t>Action</w:t>
+      </w:r>
+      <w:r>
+        <w:t xml:space="preserve"> a </w:t>
+      </w:r>
+      <w:r>
+        <w:rPr>
+          <w:rFonts w:ascii="Consolas" w:hAnsi="Consolas"/>
+          <w:b/>
+          <w:bCs/>
+        </w:rPr>
+        <w:t>Player</w:t>
+      </w:r>
+      <w:r>
+        <w:t xml:space="preserve"> can choose from, so it should be a class that stores </w:t>
+      </w:r>
+      <w:r>
+        <w:t>an</w:t>
+      </w:r>
+      <w:r>
+        <w:t xml:space="preserve"> appropriate </w:t>
+      </w:r>
+      <w:r>
+        <w:rPr>
+          <w:rFonts w:ascii="Consolas" w:hAnsi="Consolas"/>
+          <w:b/>
+          <w:bCs/>
+        </w:rPr>
+        <w:t>Item</w:t>
+      </w:r>
+      <w:r>
+        <w:t xml:space="preserve"> object so the </w:t>
+      </w:r>
+      <w:r>
+        <w:rPr>
+          <w:rFonts w:ascii="Consolas" w:hAnsi="Consolas"/>
+          <w:b/>
+          <w:bCs/>
+        </w:rPr>
+        <w:t>Player</w:t>
+      </w:r>
+      <w:r>
+        <w:t xml:space="preserve"> can easily execute the action.</w:t>
+      </w:r>
+    </w:p>
+    <w:p>
+      <w:pPr>
+        <w:pStyle w:val="ListParagraph"/>
+        <w:numPr>
+          <w:ilvl w:val="0"/>
+          <w:numId w:val="5"/>
+        </w:numPr>
+        <w:rPr>
+          <w:b/>
+          <w:bCs/>
+        </w:rPr>
+      </w:pPr>
+      <w:r>
+        <w:rPr>
+          <w:rFonts w:ascii="Consolas" w:hAnsi="Consolas"/>
+          <w:b/>
+          <w:bCs/>
+        </w:rPr>
+        <w:t>Food</w:t>
+      </w:r>
+      <w:r>
+        <w:t xml:space="preserve"> now inherits </w:t>
+      </w:r>
+      <w:r>
+        <w:rPr>
+          <w:rFonts w:ascii="Consolas" w:hAnsi="Consolas"/>
+          <w:b/>
+          <w:bCs/>
+        </w:rPr>
+        <w:t>PortableItem</w:t>
+      </w:r>
+      <w:r>
+        <w:t xml:space="preserve"> as all </w:t>
+      </w:r>
+      <w:r>
+        <w:rPr>
+          <w:rFonts w:ascii="Consolas" w:hAnsi="Consolas"/>
+          <w:b/>
+          <w:bCs/>
+        </w:rPr>
+        <w:t>Food</w:t>
+      </w:r>
+      <w:r>
+        <w:t xml:space="preserve"> objects are can be carried by an </w:t>
+      </w:r>
+      <w:r>
+        <w:rPr>
+          <w:rFonts w:ascii="Consolas" w:hAnsi="Consolas"/>
+          <w:b/>
+          <w:bCs/>
+        </w:rPr>
+        <w:t>Actor</w:t>
+      </w:r>
+      <w:r>
+        <w:t xml:space="preserve"> and </w:t>
+      </w:r>
+      <w:r>
+        <w:t xml:space="preserve">placed </w:t>
+      </w:r>
+      <w:r>
+        <w:t>on the ground</w:t>
+      </w:r>
+      <w:r>
+        <w:t xml:space="preserve">. This inheritance fits </w:t>
+      </w:r>
+      <w:r>
+        <w:t xml:space="preserve">better than inheriting </w:t>
+      </w:r>
+      <w:r>
+        <w:rPr>
+          <w:rFonts w:ascii="Consolas" w:hAnsi="Consolas"/>
+          <w:b/>
+          <w:bCs/>
+        </w:rPr>
+        <w:t>Item</w:t>
+      </w:r>
+      <w:r>
+        <w:t>.</w:t>
+      </w:r>
+    </w:p>
+    <w:p>
+      <w:pPr>
+        <w:pStyle w:val="Heading2"/>
+      </w:pPr>
+      <w:r>
+        <w:lastRenderedPageBreak/>
+        <w:t>Relationships</w:t>
+      </w:r>
+    </w:p>
+    <w:p>
+      <w:pPr>
+        <w:pStyle w:val="ListParagraph"/>
+        <w:numPr>
+          <w:ilvl w:val="0"/>
+          <w:numId w:val="6"/>
+        </w:numPr>
+      </w:pPr>
+      <w:r>
+        <w:t xml:space="preserve">Between </w:t>
+      </w:r>
+      <w:r>
+        <w:rPr>
+          <w:rFonts w:ascii="Consolas" w:hAnsi="Consolas"/>
+          <w:b/>
+          <w:bCs/>
+        </w:rPr>
+        <w:t>PickUpItemAction</w:t>
+      </w:r>
+      <w:r>
+        <w:t xml:space="preserve"> and </w:t>
+      </w:r>
+      <w:r>
+        <w:rPr>
+          <w:rFonts w:ascii="Consolas" w:hAnsi="Consolas"/>
+          <w:b/>
+          <w:bCs/>
+        </w:rPr>
+        <w:t>Item</w:t>
+      </w:r>
+      <w:r>
+        <w:t>, t</w:t>
+      </w:r>
+      <w:r>
+        <w:t>he multiplicity was changed to 1 to 1 as</w:t>
+      </w:r>
+      <w:r>
+        <w:t xml:space="preserve"> an </w:t>
+      </w:r>
+      <w:r>
+        <w:rPr>
+          <w:rFonts w:ascii="Consolas" w:hAnsi="Consolas"/>
+          <w:b/>
+          <w:bCs/>
+        </w:rPr>
+        <w:t>Actor</w:t>
+      </w:r>
+      <w:r>
+        <w:t xml:space="preserve"> </w:t>
+      </w:r>
+      <w:r>
+        <w:t>needs</w:t>
+      </w:r>
+      <w:r>
+        <w:t xml:space="preserve"> to be at the </w:t>
+      </w:r>
+      <w:r>
+        <w:rPr>
+          <w:rFonts w:ascii="Consolas" w:hAnsi="Consolas"/>
+          <w:b/>
+          <w:bCs/>
+        </w:rPr>
+        <w:t>Item</w:t>
+      </w:r>
+      <w:r>
+        <w:t xml:space="preserve">’s location to pick it up and </w:t>
+      </w:r>
+      <w:r>
+        <w:t xml:space="preserve">a </w:t>
+      </w:r>
+      <w:r>
+        <w:rPr>
+          <w:rFonts w:ascii="Consolas" w:hAnsi="Consolas"/>
+          <w:b/>
+          <w:bCs/>
+        </w:rPr>
+        <w:t>Location</w:t>
+      </w:r>
+      <w:r>
+        <w:t xml:space="preserve"> can only have up to one </w:t>
+      </w:r>
+      <w:r>
+        <w:rPr>
+          <w:rFonts w:ascii="Consolas" w:hAnsi="Consolas"/>
+          <w:b/>
+          <w:bCs/>
+        </w:rPr>
+        <w:t>Actor</w:t>
+      </w:r>
+      <w:r>
+        <w:t xml:space="preserve">, therefore </w:t>
+      </w:r>
+      <w:r>
+        <w:t xml:space="preserve">an </w:t>
+      </w:r>
+      <w:r>
+        <w:rPr>
+          <w:rFonts w:ascii="Consolas" w:hAnsi="Consolas"/>
+          <w:b/>
+          <w:bCs/>
+        </w:rPr>
+        <w:t>Item</w:t>
+      </w:r>
+      <w:r>
+        <w:t xml:space="preserve"> can only have one </w:t>
+      </w:r>
+      <w:r>
+        <w:rPr>
+          <w:rFonts w:ascii="Consolas" w:hAnsi="Consolas"/>
+          <w:b/>
+          <w:bCs/>
+        </w:rPr>
+        <w:t>PickUpItemAction</w:t>
+      </w:r>
+      <w:r>
+        <w:t xml:space="preserve"> instanc</w:t>
+      </w:r>
+      <w:r>
+        <w:t>e</w:t>
+      </w:r>
+      <w:r>
+        <w:t>.</w:t>
+      </w:r>
+    </w:p>
+    <w:p>
+      <w:pPr>
+        <w:pStyle w:val="ListParagraph"/>
+        <w:numPr>
+          <w:ilvl w:val="0"/>
+          <w:numId w:val="6"/>
+        </w:numPr>
+      </w:pPr>
+      <w:r>
+        <w:t xml:space="preserve">Between </w:t>
+      </w:r>
+      <w:r>
+        <w:rPr>
+          <w:rFonts w:ascii="Consolas" w:hAnsi="Consolas"/>
+          <w:b/>
+          <w:bCs/>
+        </w:rPr>
+        <w:t>CraftWeaponAction</w:t>
+      </w:r>
+      <w:r>
+        <w:t xml:space="preserve"> and </w:t>
+      </w:r>
+      <w:r>
+        <w:rPr>
+          <w:rFonts w:ascii="Consolas" w:hAnsi="Consolas"/>
+          <w:b/>
+          <w:bCs/>
+        </w:rPr>
+        <w:t>ZombieLimb</w:t>
+      </w:r>
+      <w:r>
+        <w:t xml:space="preserve">, the multiplicity was changed to 1 to 1 as </w:t>
+      </w:r>
+      <w:r>
+        <w:t xml:space="preserve">a </w:t>
+      </w:r>
+      <w:r>
+        <w:rPr>
+          <w:rFonts w:ascii="Consolas" w:hAnsi="Consolas"/>
+          <w:b/>
+          <w:bCs/>
+        </w:rPr>
+        <w:t>ZombieLimb</w:t>
+      </w:r>
+      <w:r>
+        <w:t xml:space="preserve"> </w:t>
+      </w:r>
+      <w:r>
+        <w:t xml:space="preserve">instance may </w:t>
+      </w:r>
+      <w:r>
+        <w:t xml:space="preserve">only have one crafting path it can take. For example, a </w:t>
+      </w:r>
+      <w:r>
+        <w:rPr>
+          <w:rFonts w:ascii="Consolas" w:hAnsi="Consolas"/>
+          <w:b/>
+          <w:bCs/>
+        </w:rPr>
+        <w:t>ZombieLimb</w:t>
+      </w:r>
+      <w:r>
+        <w:t xml:space="preserve"> that is a zombie arm </w:t>
+      </w:r>
+      <w:r>
+        <w:t xml:space="preserve">can only be crafted to a </w:t>
+      </w:r>
+      <w:r>
+        <w:rPr>
+          <w:rFonts w:ascii="Consolas" w:hAnsi="Consolas"/>
+          <w:b/>
+          <w:bCs/>
+        </w:rPr>
+        <w:t>ZombieClub</w:t>
+      </w:r>
+      <w:r>
+        <w:t xml:space="preserve">, nothing else. </w:t>
+      </w:r>
+      <w:r>
+        <w:t>Therefore,</w:t>
+      </w:r>
+      <w:r>
+        <w:t xml:space="preserve"> </w:t>
+      </w:r>
+      <w:r>
+        <w:t xml:space="preserve">an </w:t>
+      </w:r>
+      <w:r>
+        <w:rPr>
+          <w:rFonts w:ascii="Consolas" w:hAnsi="Consolas"/>
+          <w:b/>
+          <w:bCs/>
+        </w:rPr>
+        <w:t>Item</w:t>
+      </w:r>
+      <w:r>
+        <w:t xml:space="preserve"> instance can only have one </w:t>
+      </w:r>
+      <w:r>
+        <w:rPr>
+          <w:rFonts w:ascii="Consolas" w:hAnsi="Consolas"/>
+          <w:b/>
+          <w:bCs/>
+        </w:rPr>
+        <w:t>CraftWeaponAction</w:t>
+      </w:r>
+      <w:r>
+        <w:rPr>
+          <w:b/>
+          <w:bCs/>
+        </w:rPr>
+        <w:t xml:space="preserve"> </w:t>
+      </w:r>
+      <w:r>
+        <w:t>instance.</w:t>
       </w:r>
     </w:p>
     <w:sectPr>
+      <w:footerReference w:type="default" r:id="rId7"/>
       <w:pgSz w:w="11906" w:h="16838"/>
       <w:pgMar w:top="1440" w:right="1440" w:bottom="1440" w:left="1440" w:header="708" w:footer="708" w:gutter="0"/>
       <w:cols w:space="708"/>
@@ -2386,6 +2985,19 @@
 </w:endnotes>
 </file>
 
+<file path=word/footer1.xml><?xml version="1.0" encoding="utf-8"?>
+<w:ftr xmlns:wpc="http://schemas.microsoft.com/office/word/2010/wordprocessingCanvas" xmlns:cx="http://schemas.microsoft.com/office/drawing/2014/chartex" xmlns:cx1="http://schemas.microsoft.com/office/drawing/2015/9/8/chartex" xmlns:cx2="http://schemas.microsoft.com/office/drawing/2015/10/21/chartex" xmlns:cx3="http://schemas.microsoft.com/office/drawing/2016/5/9/chartex" xmlns:cx4="http://schemas.microsoft.com/office/drawing/2016/5/10/chartex" xmlns:cx5="http://schemas.microsoft.com/office/drawing/2016/5/11/chartex" xmlns:cx6="http://schemas.microsoft.com/office/drawing/2016/5/12/chartex" xmlns:cx7="http://schemas.microsoft.com/office/drawing/2016/5/13/chartex" xmlns:cx8="http://schemas.microsoft.com/office/drawing/2016/5/14/chartex" xmlns:mc="http://schemas.openxmlformats.org/markup-compatibility/2006" xmlns:aink="http://schemas.microsoft.com/office/drawing/2016/ink" xmlns:am3d="http://schemas.microsoft.com/office/drawing/2017/model3d" xmlns:o="urn:schemas-microsoft-com:office:office" xmlns:r="http://schemas.openxmlformats.org/officeDocument/2006/relationships" xmlns:m="http://schemas.openxmlformats.org/officeDocument/2006/math" xmlns:v="urn:schemas-microsoft-com:vml" xmlns:wp14="http://schemas.microsoft.com/office/word/2010/wordprocessingDrawing" xmlns:wp="http://schemas.openxmlformats.org/drawingml/2006/wordprocessingDrawing" xmlns:w10="urn:schemas-microsoft-com:office:word" xmlns:w="http://schemas.openxmlformats.org/wordprocessingml/2006/main" xmlns:w14="http://schemas.microsoft.com/office/word/2010/wordml" xmlns:w15="http://schemas.microsoft.com/office/word/2012/wordml" xmlns:w16cid="http://schemas.microsoft.com/office/word/2016/wordml/cid" xmlns:w16se="http://schemas.microsoft.com/office/word/2015/wordml/symex" xmlns:wpg="http://schemas.microsoft.com/office/word/2010/wordprocessingGroup" xmlns:wpi="http://schemas.microsoft.com/office/word/2010/wordprocessingInk" xmlns:wne="http://schemas.microsoft.com/office/word/2006/wordml" xmlns:wps="http://schemas.microsoft.com/office/word/2010/wordprocessingShape" mc:Ignorable="w14 w15 w16se w16cid wp14">
+  <w:p>
+    <w:pPr>
+      <w:pStyle w:val="Footer"/>
+    </w:pPr>
+    <w:r>
+      <w:t>Kevin Balapitiya and Garvin Tang</w:t>
+    </w:r>
+  </w:p>
+</w:ftr>
+</file>
+
 <file path=word/footnotes.xml><?xml version="1.0" encoding="utf-8"?>
 <w:footnotes xmlns:wpc="http://schemas.microsoft.com/office/word/2010/wordprocessingCanvas" xmlns:cx="http://schemas.microsoft.com/office/drawing/2014/chartex" xmlns:cx1="http://schemas.microsoft.com/office/drawing/2015/9/8/chartex" xmlns:cx2="http://schemas.microsoft.com/office/drawing/2015/10/21/chartex" xmlns:cx3="http://schemas.microsoft.com/office/drawing/2016/5/9/chartex" xmlns:cx4="http://schemas.microsoft.com/office/drawing/2016/5/10/chartex" xmlns:cx5="http://schemas.microsoft.com/office/drawing/2016/5/11/chartex" xmlns:cx6="http://schemas.microsoft.com/office/drawing/2016/5/12/chartex" xmlns:cx7="http://schemas.microsoft.com/office/drawing/2016/5/13/chartex" xmlns:cx8="http://schemas.microsoft.com/office/drawing/2016/5/14/chartex" xmlns:mc="http://schemas.openxmlformats.org/markup-compatibility/2006" xmlns:aink="http://schemas.microsoft.com/office/drawing/2016/ink" xmlns:am3d="http://schemas.microsoft.com/office/drawing/2017/model3d" xmlns:o="urn:schemas-microsoft-com:office:office" xmlns:r="http://schemas.openxmlformats.org/officeDocument/2006/relationships" xmlns:m="http://schemas.openxmlformats.org/officeDocument/2006/math" xmlns:v="urn:schemas-microsoft-com:vml" xmlns:wp14="http://schemas.microsoft.com/office/word/2010/wordprocessingDrawing" xmlns:wp="http://schemas.openxmlformats.org/drawingml/2006/wordprocessingDrawing" xmlns:w10="urn:schemas-microsoft-com:office:word" xmlns:w="http://schemas.openxmlformats.org/wordprocessingml/2006/main" xmlns:w14="http://schemas.microsoft.com/office/word/2010/wordml" xmlns:w15="http://schemas.microsoft.com/office/word/2012/wordml" xmlns:w16cid="http://schemas.microsoft.com/office/word/2016/wordml/cid" xmlns:w16se="http://schemas.microsoft.com/office/word/2015/wordml/symex" xmlns:wpg="http://schemas.microsoft.com/office/word/2010/wordprocessingGroup" xmlns:wpi="http://schemas.microsoft.com/office/word/2010/wordprocessingInk" xmlns:wne="http://schemas.microsoft.com/office/word/2006/wordml" xmlns:wps="http://schemas.microsoft.com/office/word/2010/wordprocessingShape" mc:Ignorable="w14 w15 w16se w16cid wp14">
   <w:footnote w:type="separator" w:id="-1">
@@ -2500,6 +3112,95 @@
     </w:lvl>
   </w:abstractNum>
   <w:abstractNum w:abstractNumId="1" w15:restartNumberingAfterBreak="0">
+    <w:nsid w:val="495453BA"/>
+    <w:multiLevelType w:val="hybridMultilevel"/>
+    <w:tmpl w:val="E730DC76"/>
+    <w:lvl w:ilvl="0" w:tplc="0C09000F">
+      <w:start w:val="1"/>
+      <w:numFmt w:val="decimal"/>
+      <w:lvlText w:val="%1."/>
+      <w:lvlJc w:val="left"/>
+      <w:pPr>
+        <w:ind w:left="720" w:hanging="360"/>
+      </w:pPr>
+      <w:rPr>
+        <w:rFonts w:hint="default"/>
+      </w:rPr>
+    </w:lvl>
+    <w:lvl w:ilvl="1" w:tplc="0C090019" w:tentative="1">
+      <w:start w:val="1"/>
+      <w:numFmt w:val="lowerLetter"/>
+      <w:lvlText w:val="%2."/>
+      <w:lvlJc w:val="left"/>
+      <w:pPr>
+        <w:ind w:left="1440" w:hanging="360"/>
+      </w:pPr>
+    </w:lvl>
+    <w:lvl w:ilvl="2" w:tplc="0C09001B" w:tentative="1">
+      <w:start w:val="1"/>
+      <w:numFmt w:val="lowerRoman"/>
+      <w:lvlText w:val="%3."/>
+      <w:lvlJc w:val="right"/>
+      <w:pPr>
+        <w:ind w:left="2160" w:hanging="180"/>
+      </w:pPr>
+    </w:lvl>
+    <w:lvl w:ilvl="3" w:tplc="0C09000F" w:tentative="1">
+      <w:start w:val="1"/>
+      <w:numFmt w:val="decimal"/>
+      <w:lvlText w:val="%4."/>
+      <w:lvlJc w:val="left"/>
+      <w:pPr>
+        <w:ind w:left="2880" w:hanging="360"/>
+      </w:pPr>
+    </w:lvl>
+    <w:lvl w:ilvl="4" w:tplc="0C090019" w:tentative="1">
+      <w:start w:val="1"/>
+      <w:numFmt w:val="lowerLetter"/>
+      <w:lvlText w:val="%5."/>
+      <w:lvlJc w:val="left"/>
+      <w:pPr>
+        <w:ind w:left="3600" w:hanging="360"/>
+      </w:pPr>
+    </w:lvl>
+    <w:lvl w:ilvl="5" w:tplc="0C09001B" w:tentative="1">
+      <w:start w:val="1"/>
+      <w:numFmt w:val="lowerRoman"/>
+      <w:lvlText w:val="%6."/>
+      <w:lvlJc w:val="right"/>
+      <w:pPr>
+        <w:ind w:left="4320" w:hanging="180"/>
+      </w:pPr>
+    </w:lvl>
+    <w:lvl w:ilvl="6" w:tplc="0C09000F" w:tentative="1">
+      <w:start w:val="1"/>
+      <w:numFmt w:val="decimal"/>
+      <w:lvlText w:val="%7."/>
+      <w:lvlJc w:val="left"/>
+      <w:pPr>
+        <w:ind w:left="5040" w:hanging="360"/>
+      </w:pPr>
+    </w:lvl>
+    <w:lvl w:ilvl="7" w:tplc="0C090019" w:tentative="1">
+      <w:start w:val="1"/>
+      <w:numFmt w:val="lowerLetter"/>
+      <w:lvlText w:val="%8."/>
+      <w:lvlJc w:val="left"/>
+      <w:pPr>
+        <w:ind w:left="5760" w:hanging="360"/>
+      </w:pPr>
+    </w:lvl>
+    <w:lvl w:ilvl="8" w:tplc="0C09001B" w:tentative="1">
+      <w:start w:val="1"/>
+      <w:numFmt w:val="lowerRoman"/>
+      <w:lvlText w:val="%9."/>
+      <w:lvlJc w:val="right"/>
+      <w:pPr>
+        <w:ind w:left="6480" w:hanging="180"/>
+      </w:pPr>
+    </w:lvl>
+  </w:abstractNum>
+  <w:abstractNum w:abstractNumId="2" w15:restartNumberingAfterBreak="0">
     <w:nsid w:val="4C047DE4"/>
     <w:multiLevelType w:val="hybridMultilevel"/>
     <w:tmpl w:val="474ED1FE"/>
@@ -2588,11 +3289,11 @@
       </w:pPr>
     </w:lvl>
   </w:abstractNum>
-  <w:abstractNum w:abstractNumId="2" w15:restartNumberingAfterBreak="0">
+  <w:abstractNum w:abstractNumId="3" w15:restartNumberingAfterBreak="0">
     <w:nsid w:val="51AF6C04"/>
     <w:multiLevelType w:val="hybridMultilevel"/>
-    <w:tmpl w:val="8A3EEF32"/>
-    <w:lvl w:ilvl="0" w:tplc="0C09000F">
+    <w:tmpl w:val="08ACFB6A"/>
+    <w:lvl w:ilvl="0" w:tplc="B680F66E">
       <w:start w:val="1"/>
       <w:numFmt w:val="decimal"/>
       <w:lvlText w:val="%1."/>
@@ -2602,6 +3303,8 @@
       </w:pPr>
       <w:rPr>
         <w:rFonts w:hint="default"/>
+        <w:b w:val="0"/>
+        <w:bCs w:val="0"/>
       </w:rPr>
     </w:lvl>
     <w:lvl w:ilvl="1" w:tplc="0C090019" w:tentative="1">
@@ -2677,7 +3380,7 @@
       </w:pPr>
     </w:lvl>
   </w:abstractNum>
-  <w:abstractNum w:abstractNumId="3" w15:restartNumberingAfterBreak="0">
+  <w:abstractNum w:abstractNumId="4" w15:restartNumberingAfterBreak="0">
     <w:nsid w:val="66D66FE1"/>
     <w:multiLevelType w:val="hybridMultilevel"/>
     <w:tmpl w:val="F832523A"/>
@@ -2766,7 +3469,7 @@
       </w:pPr>
     </w:lvl>
   </w:abstractNum>
-  <w:abstractNum w:abstractNumId="4" w15:restartNumberingAfterBreak="0">
+  <w:abstractNum w:abstractNumId="5" w15:restartNumberingAfterBreak="0">
     <w:nsid w:val="77635A74"/>
     <w:multiLevelType w:val="hybridMultilevel"/>
     <w:tmpl w:val="43F47ADE"/>
@@ -2859,16 +3562,19 @@
     <w:abstractNumId w:val="0"/>
   </w:num>
   <w:num w:numId="2">
+    <w:abstractNumId w:val="4"/>
+  </w:num>
+  <w:num w:numId="3">
+    <w:abstractNumId w:val="2"/>
+  </w:num>
+  <w:num w:numId="4">
+    <w:abstractNumId w:val="5"/>
+  </w:num>
+  <w:num w:numId="5">
     <w:abstractNumId w:val="3"/>
   </w:num>
-  <w:num w:numId="3">
+  <w:num w:numId="6">
     <w:abstractNumId w:val="1"/>
-  </w:num>
-  <w:num w:numId="4">
-    <w:abstractNumId w:val="4"/>
-  </w:num>
-  <w:num w:numId="5">
-    <w:abstractNumId w:val="2"/>
   </w:num>
 </w:numbering>
 </file>

</xml_diff>